<commit_message>
INT-3022 - doc changes
</commit_message>
<xml_diff>
--- a/fn_cisco_enforcement/doc/Resilient Integrations Function Guide for Cisco Enforcement.docx
+++ b/fn_cisco_enforcement/doc/Resilient Integrations Function Guide for Cisco Enforcement.docx
@@ -1,6 +1,6 @@
 
 <file path=word/document.xml><?xml version="1.0" encoding="utf-8"?>
-<w:document xmlns:wpc="http://schemas.microsoft.com/office/word/2010/wordprocessingCanvas" xmlns:cx="http://schemas.microsoft.com/office/drawing/2014/chartex" xmlns:cx1="http://schemas.microsoft.com/office/drawing/2015/9/8/chartex" xmlns:cx2="http://schemas.microsoft.com/office/drawing/2015/10/21/chartex" xmlns:cx3="http://schemas.microsoft.com/office/drawing/2016/5/9/chartex" xmlns:cx4="http://schemas.microsoft.com/office/drawing/2016/5/10/chartex" xmlns:cx5="http://schemas.microsoft.com/office/drawing/2016/5/11/chartex" xmlns:cx6="http://schemas.microsoft.com/office/drawing/2016/5/12/chartex" xmlns:cx7="http://schemas.microsoft.com/office/drawing/2016/5/13/chartex" xmlns:cx8="http://schemas.microsoft.com/office/drawing/2016/5/14/chartex" xmlns:mc="http://schemas.openxmlformats.org/markup-compatibility/2006" xmlns:aink="http://schemas.microsoft.com/office/drawing/2016/ink" xmlns:am3d="http://schemas.microsoft.com/office/drawing/2017/model3d" xmlns:o="urn:schemas-microsoft-com:office:office" xmlns:r="http://schemas.openxmlformats.org/officeDocument/2006/relationships" xmlns:m="http://schemas.openxmlformats.org/officeDocument/2006/math" xmlns:v="urn:schemas-microsoft-com:vml" xmlns:wp14="http://schemas.microsoft.com/office/word/2010/wordprocessingDrawing" xmlns:wp="http://schemas.openxmlformats.org/drawingml/2006/wordprocessingDrawing" xmlns:w10="urn:schemas-microsoft-com:office:word" xmlns:w="http://schemas.openxmlformats.org/wordprocessingml/2006/main" xmlns:w14="http://schemas.microsoft.com/office/word/2010/wordml" xmlns:w15="http://schemas.microsoft.com/office/word/2012/wordml" xmlns:w16cid="http://schemas.microsoft.com/office/word/2016/wordml/cid" xmlns:w16se="http://schemas.microsoft.com/office/word/2015/wordml/symex" xmlns:wpg="http://schemas.microsoft.com/office/word/2010/wordprocessingGroup" xmlns:wpi="http://schemas.microsoft.com/office/word/2010/wordprocessingInk" xmlns:wne="http://schemas.microsoft.com/office/word/2006/wordml" xmlns:wps="http://schemas.microsoft.com/office/word/2010/wordprocessingShape" mc:Ignorable="w14 w15 w16se w16cid wp14">
+<w:document xmlns:wpc="http://schemas.microsoft.com/office/word/2010/wordprocessingCanvas" xmlns:cx="http://schemas.microsoft.com/office/drawing/2014/chartex" xmlns:cx1="http://schemas.microsoft.com/office/drawing/2015/9/8/chartex" xmlns:cx2="http://schemas.microsoft.com/office/drawing/2015/10/21/chartex" xmlns:cx3="http://schemas.microsoft.com/office/drawing/2016/5/9/chartex" xmlns:cx4="http://schemas.microsoft.com/office/drawing/2016/5/10/chartex" xmlns:cx5="http://schemas.microsoft.com/office/drawing/2016/5/11/chartex" xmlns:cx6="http://schemas.microsoft.com/office/drawing/2016/5/12/chartex" xmlns:cx7="http://schemas.microsoft.com/office/drawing/2016/5/13/chartex" xmlns:cx8="http://schemas.microsoft.com/office/drawing/2016/5/14/chartex" xmlns:mc="http://schemas.openxmlformats.org/markup-compatibility/2006" xmlns:aink="http://schemas.microsoft.com/office/drawing/2016/ink" xmlns:am3d="http://schemas.microsoft.com/office/drawing/2017/model3d" xmlns:o="urn:schemas-microsoft-com:office:office" xmlns:r="http://schemas.openxmlformats.org/officeDocument/2006/relationships" xmlns:m="http://schemas.openxmlformats.org/officeDocument/2006/math" xmlns:v="urn:schemas-microsoft-com:vml" xmlns:wp14="http://schemas.microsoft.com/office/word/2010/wordprocessingDrawing" xmlns:wp="http://schemas.openxmlformats.org/drawingml/2006/wordprocessingDrawing" xmlns:w10="urn:schemas-microsoft-com:office:word" xmlns:w="http://schemas.openxmlformats.org/wordprocessingml/2006/main" xmlns:w14="http://schemas.microsoft.com/office/word/2010/wordml" xmlns:w15="http://schemas.microsoft.com/office/word/2012/wordml" xmlns:w16cex="http://schemas.microsoft.com/office/word/2018/wordml/cex" xmlns:w16cid="http://schemas.microsoft.com/office/word/2016/wordml/cid" xmlns:w16="http://schemas.microsoft.com/office/word/2018/wordml" xmlns:w16se="http://schemas.microsoft.com/office/word/2015/wordml/symex" xmlns:wpg="http://schemas.microsoft.com/office/word/2010/wordprocessingGroup" xmlns:wpi="http://schemas.microsoft.com/office/word/2010/wordprocessingInk" xmlns:wne="http://schemas.microsoft.com/office/word/2006/wordml" xmlns:wps="http://schemas.microsoft.com/office/word/2010/wordprocessingShape" mc:Ignorable="w14 w15 w16se w16cid w16 w16cex wp14">
   <w:background w:color="FFFFFF"/>
   <w:body>
     <w:p>
@@ -163,37 +163,13 @@
         <w:rPr>
           <w:color w:val="FF8300"/>
         </w:rPr>
-        <w:t xml:space="preserve"> Function V1.0.0</w:t>
-      </w:r>
-    </w:p>
-    <w:p>
-      <w:pPr>
-        <w:pStyle w:val="Normal1"/>
-        <w:jc w:val="center"/>
-      </w:pPr>
-      <w:r>
-        <w:rPr>
-          <w:rFonts w:ascii="Times New Roman" w:eastAsia="Times New Roman" w:hAnsi="Times New Roman" w:cs="Times New Roman"/>
-        </w:rPr>
-        <w:t xml:space="preserve">Release Date: </w:t>
-      </w:r>
-      <w:r>
-        <w:rPr>
-          <w:rFonts w:ascii="Times New Roman" w:eastAsia="Times New Roman" w:hAnsi="Times New Roman" w:cs="Times New Roman"/>
-        </w:rPr>
-        <w:t>May</w:t>
-      </w:r>
-      <w:r>
-        <w:rPr>
-          <w:rFonts w:ascii="Times New Roman" w:eastAsia="Times New Roman" w:hAnsi="Times New Roman" w:cs="Times New Roman"/>
-        </w:rPr>
-        <w:t xml:space="preserve"> </w:t>
-      </w:r>
-      <w:r>
-        <w:rPr>
-          <w:rFonts w:ascii="Times New Roman" w:eastAsia="Times New Roman" w:hAnsi="Times New Roman" w:cs="Times New Roman"/>
-        </w:rPr>
-        <w:t>2018</w:t>
+        <w:t xml:space="preserve"> Function V1.0.</w:t>
+      </w:r>
+      <w:r>
+        <w:rPr>
+          <w:color w:val="FF8300"/>
+        </w:rPr>
+        <w:t>1</w:t>
       </w:r>
     </w:p>
     <w:p>
@@ -329,6 +305,716 @@
       </w:pPr>
       <w:r>
         <w:t>Installation</w:t>
+      </w:r>
+    </w:p>
+    <w:p>
+      <w:pPr>
+        <w:pStyle w:val="Heading10"/>
+      </w:pPr>
+      <w:r>
+        <w:t>App Host</w:t>
+      </w:r>
+    </w:p>
+    <w:p>
+      <w:pPr>
+        <w:pStyle w:val="BodyText"/>
+        <w:rPr>
+          <w:rFonts w:eastAsia="Calibri"/>
+        </w:rPr>
+      </w:pPr>
+      <w:r>
+        <w:rPr>
+          <w:rFonts w:eastAsia="Calibri"/>
+        </w:rPr>
+        <w:t>All the components for running this integration in a container already exist when using the App Host app.</w:t>
+      </w:r>
+    </w:p>
+    <w:p>
+      <w:pPr>
+        <w:pStyle w:val="BodyText"/>
+        <w:rPr>
+          <w:rFonts w:eastAsia="Calibri"/>
+        </w:rPr>
+      </w:pPr>
+      <w:r>
+        <w:rPr>
+          <w:rFonts w:eastAsia="Calibri"/>
+        </w:rPr>
+        <w:t>To install,</w:t>
+      </w:r>
+    </w:p>
+    <w:p>
+      <w:pPr>
+        <w:pStyle w:val="BodyText"/>
+        <w:numPr>
+          <w:ilvl w:val="0"/>
+          <w:numId w:val="32"/>
+        </w:numPr>
+        <w:rPr>
+          <w:rFonts w:eastAsia="Calibri"/>
+        </w:rPr>
+      </w:pPr>
+      <w:r>
+        <w:rPr>
+          <w:rFonts w:eastAsia="Calibri"/>
+        </w:rPr>
+        <w:t>Navigate to Administrative Settings and then the Apps tab.</w:t>
+      </w:r>
+    </w:p>
+    <w:p>
+      <w:pPr>
+        <w:pStyle w:val="BodyText"/>
+        <w:numPr>
+          <w:ilvl w:val="0"/>
+          <w:numId w:val="32"/>
+        </w:numPr>
+        <w:rPr>
+          <w:rFonts w:eastAsia="Calibri"/>
+        </w:rPr>
+      </w:pPr>
+      <w:r>
+        <w:rPr>
+          <w:rFonts w:eastAsia="Calibri"/>
+        </w:rPr>
+        <w:t>Click the Install button and select the downloaded file: app-fn_</w:t>
+      </w:r>
+      <w:r>
+        <w:rPr>
+          <w:rFonts w:eastAsia="Calibri"/>
+        </w:rPr>
+        <w:t>cisco_enforcement</w:t>
+      </w:r>
+      <w:r>
+        <w:rPr>
+          <w:rFonts w:eastAsia="Calibri"/>
+        </w:rPr>
+        <w:t>-x.x.x.zip.</w:t>
+      </w:r>
+    </w:p>
+    <w:p>
+      <w:pPr>
+        <w:pStyle w:val="BodyText"/>
+        <w:numPr>
+          <w:ilvl w:val="0"/>
+          <w:numId w:val="32"/>
+        </w:numPr>
+        <w:rPr>
+          <w:rFonts w:eastAsia="Calibri"/>
+        </w:rPr>
+      </w:pPr>
+      <w:r>
+        <w:rPr>
+          <w:rFonts w:eastAsia="Calibri"/>
+        </w:rPr>
+        <w:t xml:space="preserve">Go to the Configuration tab and edit the </w:t>
+      </w:r>
+      <w:proofErr w:type="spellStart"/>
+      <w:r>
+        <w:rPr>
+          <w:rFonts w:eastAsia="Calibri"/>
+        </w:rPr>
+        <w:t>app.config</w:t>
+      </w:r>
+      <w:proofErr w:type="spellEnd"/>
+      <w:r>
+        <w:rPr>
+          <w:rFonts w:eastAsia="Calibri"/>
+        </w:rPr>
+        <w:t xml:space="preserve"> file, editing the settings for </w:t>
+      </w:r>
+      <w:r>
+        <w:rPr>
+          <w:rFonts w:eastAsia="Calibri"/>
+        </w:rPr>
+        <w:t>Cisco Enforcement</w:t>
+      </w:r>
+      <w:r>
+        <w:rPr>
+          <w:rFonts w:eastAsia="Calibri"/>
+        </w:rPr>
+        <w:t>.</w:t>
+      </w:r>
+    </w:p>
+    <w:tbl>
+      <w:tblPr>
+        <w:tblW w:w="0" w:type="auto"/>
+        <w:tblCellSpacing w:w="15" w:type="dxa"/>
+        <w:tblCellMar>
+          <w:top w:w="15" w:type="dxa"/>
+          <w:left w:w="15" w:type="dxa"/>
+          <w:bottom w:w="15" w:type="dxa"/>
+          <w:right w:w="15" w:type="dxa"/>
+        </w:tblCellMar>
+        <w:tblLook w:val="04A0" w:firstRow="1" w:lastRow="0" w:firstColumn="1" w:lastColumn="0" w:noHBand="0" w:noVBand="1"/>
+      </w:tblPr>
+      <w:tblGrid>
+        <w:gridCol w:w="769"/>
+        <w:gridCol w:w="1020"/>
+        <w:gridCol w:w="967"/>
+        <w:gridCol w:w="1262"/>
+      </w:tblGrid>
+      <w:tr>
+        <w:trPr>
+          <w:tblHeader/>
+          <w:tblCellSpacing w:w="15" w:type="dxa"/>
+        </w:trPr>
+        <w:tc>
+          <w:tcPr>
+            <w:tcW w:w="0" w:type="auto"/>
+            <w:vAlign w:val="center"/>
+            <w:hideMark/>
+          </w:tcPr>
+          <w:p>
+            <w:pPr>
+              <w:jc w:val="center"/>
+              <w:rPr>
+                <w:rFonts w:ascii="Times New Roman" w:eastAsia="Times New Roman" w:hAnsi="Times New Roman" w:cs="Times New Roman"/>
+                <w:b/>
+                <w:bCs/>
+                <w:color w:val="auto"/>
+              </w:rPr>
+            </w:pPr>
+            <w:r>
+              <w:rPr>
+                <w:rFonts w:ascii="Times New Roman" w:eastAsia="Times New Roman" w:hAnsi="Times New Roman" w:cs="Times New Roman"/>
+                <w:b/>
+                <w:bCs/>
+                <w:color w:val="auto"/>
+              </w:rPr>
+              <w:lastRenderedPageBreak/>
+              <w:t>Config</w:t>
+            </w:r>
+          </w:p>
+        </w:tc>
+        <w:tc>
+          <w:tcPr>
+            <w:tcW w:w="0" w:type="auto"/>
+            <w:vAlign w:val="center"/>
+            <w:hideMark/>
+          </w:tcPr>
+          <w:p>
+            <w:pPr>
+              <w:jc w:val="center"/>
+              <w:rPr>
+                <w:rFonts w:ascii="Times New Roman" w:eastAsia="Times New Roman" w:hAnsi="Times New Roman" w:cs="Times New Roman"/>
+                <w:b/>
+                <w:bCs/>
+                <w:color w:val="auto"/>
+              </w:rPr>
+            </w:pPr>
+            <w:r>
+              <w:rPr>
+                <w:rFonts w:ascii="Times New Roman" w:eastAsia="Times New Roman" w:hAnsi="Times New Roman" w:cs="Times New Roman"/>
+                <w:b/>
+                <w:bCs/>
+                <w:color w:val="auto"/>
+              </w:rPr>
+              <w:t>Required</w:t>
+            </w:r>
+          </w:p>
+        </w:tc>
+        <w:tc>
+          <w:tcPr>
+            <w:tcW w:w="0" w:type="auto"/>
+            <w:vAlign w:val="center"/>
+            <w:hideMark/>
+          </w:tcPr>
+          <w:p>
+            <w:pPr>
+              <w:jc w:val="center"/>
+              <w:rPr>
+                <w:rFonts w:ascii="Times New Roman" w:eastAsia="Times New Roman" w:hAnsi="Times New Roman" w:cs="Times New Roman"/>
+                <w:b/>
+                <w:bCs/>
+                <w:color w:val="auto"/>
+              </w:rPr>
+            </w:pPr>
+            <w:r>
+              <w:rPr>
+                <w:rFonts w:ascii="Times New Roman" w:eastAsia="Times New Roman" w:hAnsi="Times New Roman" w:cs="Times New Roman"/>
+                <w:b/>
+                <w:bCs/>
+                <w:color w:val="auto"/>
+              </w:rPr>
+              <w:t>Example</w:t>
+            </w:r>
+          </w:p>
+        </w:tc>
+        <w:tc>
+          <w:tcPr>
+            <w:tcW w:w="0" w:type="auto"/>
+            <w:vAlign w:val="center"/>
+            <w:hideMark/>
+          </w:tcPr>
+          <w:p>
+            <w:pPr>
+              <w:jc w:val="center"/>
+              <w:rPr>
+                <w:rFonts w:ascii="Times New Roman" w:eastAsia="Times New Roman" w:hAnsi="Times New Roman" w:cs="Times New Roman"/>
+                <w:b/>
+                <w:bCs/>
+                <w:color w:val="auto"/>
+              </w:rPr>
+            </w:pPr>
+            <w:r>
+              <w:rPr>
+                <w:rFonts w:ascii="Times New Roman" w:eastAsia="Times New Roman" w:hAnsi="Times New Roman" w:cs="Times New Roman"/>
+                <w:b/>
+                <w:bCs/>
+                <w:color w:val="auto"/>
+              </w:rPr>
+              <w:t>Description</w:t>
+            </w:r>
+          </w:p>
+        </w:tc>
+      </w:tr>
+    </w:tbl>
+    <w:p>
+      <w:pPr>
+        <w:pStyle w:val="BodyText"/>
+        <w:ind w:left="720"/>
+        <w:rPr>
+          <w:rFonts w:eastAsia="Calibri"/>
+        </w:rPr>
+      </w:pPr>
+    </w:p>
+    <w:tbl>
+      <w:tblPr>
+        <w:tblStyle w:val="TableGrid"/>
+        <w:tblW w:w="0" w:type="auto"/>
+        <w:tblLook w:val="04A0" w:firstRow="1" w:lastRow="0" w:firstColumn="1" w:lastColumn="0" w:noHBand="0" w:noVBand="1"/>
+      </w:tblPr>
+      <w:tblGrid>
+        <w:gridCol w:w="1684"/>
+        <w:gridCol w:w="1058"/>
+        <w:gridCol w:w="3745"/>
+        <w:gridCol w:w="2143"/>
+      </w:tblGrid>
+      <w:tr>
+        <w:tc>
+          <w:tcPr>
+            <w:tcW w:w="1685" w:type="dxa"/>
+            <w:shd w:val="clear" w:color="auto" w:fill="D9D9D9" w:themeFill="background1" w:themeFillShade="D9"/>
+          </w:tcPr>
+          <w:p>
+            <w:pPr>
+              <w:pStyle w:val="BodyText"/>
+            </w:pPr>
+            <w:r>
+              <w:t>Config</w:t>
+            </w:r>
+          </w:p>
+        </w:tc>
+        <w:tc>
+          <w:tcPr>
+            <w:tcW w:w="1089" w:type="dxa"/>
+            <w:shd w:val="clear" w:color="auto" w:fill="D9D9D9" w:themeFill="background1" w:themeFillShade="D9"/>
+          </w:tcPr>
+          <w:p>
+            <w:pPr>
+              <w:pStyle w:val="BodyText"/>
+            </w:pPr>
+            <w:r>
+              <w:t>Required</w:t>
+            </w:r>
+          </w:p>
+        </w:tc>
+        <w:tc>
+          <w:tcPr>
+            <w:tcW w:w="2891" w:type="dxa"/>
+            <w:shd w:val="clear" w:color="auto" w:fill="D9D9D9" w:themeFill="background1" w:themeFillShade="D9"/>
+          </w:tcPr>
+          <w:p>
+            <w:pPr>
+              <w:pStyle w:val="BodyText"/>
+            </w:pPr>
+            <w:r>
+              <w:t>Example</w:t>
+            </w:r>
+          </w:p>
+        </w:tc>
+        <w:tc>
+          <w:tcPr>
+            <w:tcW w:w="2965" w:type="dxa"/>
+            <w:shd w:val="clear" w:color="auto" w:fill="D9D9D9" w:themeFill="background1" w:themeFillShade="D9"/>
+          </w:tcPr>
+          <w:p>
+            <w:pPr>
+              <w:pStyle w:val="BodyText"/>
+            </w:pPr>
+            <w:r>
+              <w:t>Description</w:t>
+            </w:r>
+          </w:p>
+        </w:tc>
+      </w:tr>
+      <w:tr>
+        <w:tc>
+          <w:tcPr>
+            <w:tcW w:w="1685" w:type="dxa"/>
+          </w:tcPr>
+          <w:p>
+            <w:pPr>
+              <w:pStyle w:val="BodyText"/>
+            </w:pPr>
+            <w:proofErr w:type="spellStart"/>
+            <w:r>
+              <w:t>url</w:t>
+            </w:r>
+            <w:proofErr w:type="spellEnd"/>
+          </w:p>
+        </w:tc>
+        <w:tc>
+          <w:tcPr>
+            <w:tcW w:w="1089" w:type="dxa"/>
+          </w:tcPr>
+          <w:p>
+            <w:pPr>
+              <w:pStyle w:val="BodyText"/>
+            </w:pPr>
+            <w:r>
+              <w:t>Yes</w:t>
+            </w:r>
+          </w:p>
+        </w:tc>
+        <w:tc>
+          <w:tcPr>
+            <w:tcW w:w="2891" w:type="dxa"/>
+          </w:tcPr>
+          <w:p>
+            <w:pPr>
+              <w:pStyle w:val="BodyText"/>
+            </w:pPr>
+            <w:r>
+              <w:rPr>
+                <w:rFonts w:ascii="Courier New" w:hAnsi="Courier New" w:cs="Courier New"/>
+                <w:color w:val="067D17"/>
+                <w:sz w:val="21"/>
+                <w:szCs w:val="21"/>
+              </w:rPr>
+              <w:t>https://s-platform.api.opendns.com/1.0</w:t>
+            </w:r>
+          </w:p>
+        </w:tc>
+        <w:tc>
+          <w:tcPr>
+            <w:tcW w:w="2965" w:type="dxa"/>
+          </w:tcPr>
+          <w:p>
+            <w:pPr>
+              <w:pStyle w:val="BodyText"/>
+            </w:pPr>
+            <w:r>
+              <w:t>Base URL for all API calls to Cisco Enforcement</w:t>
+            </w:r>
+          </w:p>
+        </w:tc>
+      </w:tr>
+      <w:tr>
+        <w:tc>
+          <w:tcPr>
+            <w:tcW w:w="1685" w:type="dxa"/>
+          </w:tcPr>
+          <w:p>
+            <w:pPr>
+              <w:pStyle w:val="BodyText"/>
+            </w:pPr>
+            <w:proofErr w:type="spellStart"/>
+            <w:r>
+              <w:t>api_token</w:t>
+            </w:r>
+            <w:proofErr w:type="spellEnd"/>
+          </w:p>
+        </w:tc>
+        <w:tc>
+          <w:tcPr>
+            <w:tcW w:w="1089" w:type="dxa"/>
+          </w:tcPr>
+          <w:p>
+            <w:pPr>
+              <w:pStyle w:val="BodyText"/>
+            </w:pPr>
+            <w:r>
+              <w:t>Yes</w:t>
+            </w:r>
+          </w:p>
+        </w:tc>
+        <w:tc>
+          <w:tcPr>
+            <w:tcW w:w="2891" w:type="dxa"/>
+          </w:tcPr>
+          <w:p>
+            <w:pPr>
+              <w:pStyle w:val="BodyText"/>
+            </w:pPr>
+            <w:r>
+              <w:t>11111</w:t>
+            </w:r>
+            <w:r>
+              <w:t>-</w:t>
+            </w:r>
+            <w:r>
+              <w:t>2222</w:t>
+            </w:r>
+            <w:r>
+              <w:t>-</w:t>
+            </w:r>
+            <w:r>
+              <w:t>3333</w:t>
+            </w:r>
+            <w:r>
+              <w:t>-</w:t>
+            </w:r>
+            <w:r>
+              <w:t>44444</w:t>
+            </w:r>
+          </w:p>
+        </w:tc>
+        <w:tc>
+          <w:tcPr>
+            <w:tcW w:w="2965" w:type="dxa"/>
+          </w:tcPr>
+          <w:p>
+            <w:pPr>
+              <w:pStyle w:val="BodyText"/>
+            </w:pPr>
+            <w:r>
+              <w:t>API token used for API calls</w:t>
+            </w:r>
+          </w:p>
+        </w:tc>
+      </w:tr>
+      <w:tr>
+        <w:tc>
+          <w:tcPr>
+            <w:tcW w:w="1685" w:type="dxa"/>
+          </w:tcPr>
+          <w:p>
+            <w:pPr>
+              <w:pStyle w:val="BodyText"/>
+            </w:pPr>
+            <w:proofErr w:type="spellStart"/>
+            <w:r>
+              <w:t>protocol_version</w:t>
+            </w:r>
+            <w:proofErr w:type="spellEnd"/>
+          </w:p>
+        </w:tc>
+        <w:tc>
+          <w:tcPr>
+            <w:tcW w:w="1089" w:type="dxa"/>
+          </w:tcPr>
+          <w:p>
+            <w:pPr>
+              <w:pStyle w:val="BodyText"/>
+            </w:pPr>
+            <w:r>
+              <w:t>Yes</w:t>
+            </w:r>
+          </w:p>
+        </w:tc>
+        <w:tc>
+          <w:tcPr>
+            <w:tcW w:w="2891" w:type="dxa"/>
+          </w:tcPr>
+          <w:p>
+            <w:pPr>
+              <w:pStyle w:val="BodyText"/>
+            </w:pPr>
+            <w:r>
+              <w:t>1.0a</w:t>
+            </w:r>
+          </w:p>
+        </w:tc>
+        <w:tc>
+          <w:tcPr>
+            <w:tcW w:w="2965" w:type="dxa"/>
+          </w:tcPr>
+          <w:p>
+            <w:pPr>
+              <w:pStyle w:val="BodyText"/>
+            </w:pPr>
+            <w:r>
+              <w:t xml:space="preserve">Version of API used. </w:t>
+            </w:r>
+          </w:p>
+        </w:tc>
+      </w:tr>
+      <w:tr>
+        <w:tc>
+          <w:tcPr>
+            <w:tcW w:w="1685" w:type="dxa"/>
+          </w:tcPr>
+          <w:p>
+            <w:pPr>
+              <w:pStyle w:val="BodyText"/>
+            </w:pPr>
+            <w:proofErr w:type="spellStart"/>
+            <w:r>
+              <w:t>provider_name</w:t>
+            </w:r>
+            <w:proofErr w:type="spellEnd"/>
+          </w:p>
+        </w:tc>
+        <w:tc>
+          <w:tcPr>
+            <w:tcW w:w="1089" w:type="dxa"/>
+          </w:tcPr>
+          <w:p>
+            <w:pPr>
+              <w:pStyle w:val="BodyText"/>
+            </w:pPr>
+            <w:r>
+              <w:t>Yes</w:t>
+            </w:r>
+          </w:p>
+        </w:tc>
+        <w:tc>
+          <w:tcPr>
+            <w:tcW w:w="2891" w:type="dxa"/>
+          </w:tcPr>
+          <w:p>
+            <w:pPr>
+              <w:pStyle w:val="BodyText"/>
+            </w:pPr>
+            <w:r>
+              <w:t>Security Platform</w:t>
+            </w:r>
+          </w:p>
+        </w:tc>
+        <w:tc>
+          <w:tcPr>
+            <w:tcW w:w="2965" w:type="dxa"/>
+          </w:tcPr>
+          <w:p>
+            <w:pPr>
+              <w:pStyle w:val="BodyText"/>
+            </w:pPr>
+            <w:r>
+              <w:t xml:space="preserve">Required settings for API integrations </w:t>
+            </w:r>
+          </w:p>
+        </w:tc>
+      </w:tr>
+      <w:tr>
+        <w:tc>
+          <w:tcPr>
+            <w:tcW w:w="1685" w:type="dxa"/>
+          </w:tcPr>
+          <w:p>
+            <w:pPr>
+              <w:pStyle w:val="BodyText"/>
+            </w:pPr>
+            <w:proofErr w:type="spellStart"/>
+            <w:r>
+              <w:t>https_proxy</w:t>
+            </w:r>
+            <w:proofErr w:type="spellEnd"/>
+          </w:p>
+        </w:tc>
+        <w:tc>
+          <w:tcPr>
+            <w:tcW w:w="1089" w:type="dxa"/>
+          </w:tcPr>
+          <w:p>
+            <w:pPr>
+              <w:pStyle w:val="BodyText"/>
+            </w:pPr>
+            <w:r>
+              <w:t>No</w:t>
+            </w:r>
+          </w:p>
+        </w:tc>
+        <w:tc>
+          <w:tcPr>
+            <w:tcW w:w="2891" w:type="dxa"/>
+          </w:tcPr>
+          <w:p>
+            <w:pPr>
+              <w:pStyle w:val="BodyText"/>
+            </w:pPr>
+            <w:r>
+              <w:t>https:/proxy_host.com:&lt;port&gt;</w:t>
+            </w:r>
+          </w:p>
+        </w:tc>
+        <w:tc>
+          <w:tcPr>
+            <w:tcW w:w="2965" w:type="dxa"/>
+          </w:tcPr>
+          <w:p>
+            <w:pPr>
+              <w:pStyle w:val="BodyText"/>
+            </w:pPr>
+            <w:r>
+              <w:t>Optional https proxy</w:t>
+            </w:r>
+          </w:p>
+        </w:tc>
+      </w:tr>
+      <w:tr>
+        <w:tc>
+          <w:tcPr>
+            <w:tcW w:w="1685" w:type="dxa"/>
+          </w:tcPr>
+          <w:p>
+            <w:pPr>
+              <w:pStyle w:val="BodyText"/>
+            </w:pPr>
+            <w:proofErr w:type="spellStart"/>
+            <w:r>
+              <w:t>http_proxy</w:t>
+            </w:r>
+            <w:proofErr w:type="spellEnd"/>
+          </w:p>
+        </w:tc>
+        <w:tc>
+          <w:tcPr>
+            <w:tcW w:w="1089" w:type="dxa"/>
+          </w:tcPr>
+          <w:p>
+            <w:pPr>
+              <w:pStyle w:val="BodyText"/>
+            </w:pPr>
+            <w:r>
+              <w:t>No</w:t>
+            </w:r>
+          </w:p>
+        </w:tc>
+        <w:tc>
+          <w:tcPr>
+            <w:tcW w:w="2891" w:type="dxa"/>
+          </w:tcPr>
+          <w:p>
+            <w:pPr>
+              <w:pStyle w:val="BodyText"/>
+            </w:pPr>
+            <w:r>
+              <w:t>http:/proxy_host.com:&lt;port&gt;</w:t>
+            </w:r>
+          </w:p>
+        </w:tc>
+        <w:tc>
+          <w:tcPr>
+            <w:tcW w:w="2965" w:type="dxa"/>
+          </w:tcPr>
+          <w:p>
+            <w:pPr>
+              <w:pStyle w:val="BodyText"/>
+            </w:pPr>
+            <w:r>
+              <w:t>Optional http proxy</w:t>
+            </w:r>
+          </w:p>
+        </w:tc>
+      </w:tr>
+    </w:tbl>
+    <w:p>
+      <w:pPr>
+        <w:pStyle w:val="Heading10"/>
+      </w:pPr>
+      <w:r>
+        <w:t>Integrations Server</w:t>
       </w:r>
     </w:p>
     <w:p>
@@ -377,10 +1063,18 @@
         <w:t>You have a Resilient account to use for the integrations. T</w:t>
       </w:r>
       <w:r>
-        <w:t>his can be any account that has the permission to view and modify administrator and customization settings</w:t>
-      </w:r>
-      <w:r>
-        <w:t>, and read and update incidents</w:t>
+        <w:t xml:space="preserve">his can be any account that has the permission to view and modify administrator and customization </w:t>
+      </w:r>
+      <w:proofErr w:type="gramStart"/>
+      <w:r>
+        <w:t>settings</w:t>
+      </w:r>
+      <w:r>
+        <w:t>, and</w:t>
+      </w:r>
+      <w:proofErr w:type="gramEnd"/>
+      <w:r>
+        <w:t xml:space="preserve"> read and update incidents</w:t>
       </w:r>
       <w:r>
         <w:t>. You need to know the account username and password.</w:t>
@@ -404,7 +1098,6 @@
       </w:pPr>
       <w:bookmarkStart w:id="2" w:name="_Toc509305886"/>
       <w:r>
-        <w:lastRenderedPageBreak/>
         <w:t>Install the Python components</w:t>
       </w:r>
       <w:bookmarkEnd w:id="2"/>
@@ -504,15 +1197,18 @@
         </w:rPr>
         <w:t>version</w:t>
       </w:r>
+      <w:proofErr w:type="gramStart"/>
       <w:r>
         <w:t>&gt;.tar.gz</w:t>
       </w:r>
+      <w:proofErr w:type="gramEnd"/>
     </w:p>
     <w:p>
       <w:pPr>
         <w:pStyle w:val="Heading20"/>
       </w:pPr>
       <w:r>
+        <w:lastRenderedPageBreak/>
         <w:t>Configure the Python components</w:t>
       </w:r>
     </w:p>
@@ -851,6 +1547,20 @@
       <w:r>
         <w:t>Deploy customizations to the Resilient platform</w:t>
       </w:r>
+      <w:r>
+        <w:br/>
+      </w:r>
+      <w:r>
+        <w:t># Uncomment to specify proxies needed</w:t>
+      </w:r>
+      <w:r>
+        <w:br/>
+        <w:t>#https_proxy=</w:t>
+      </w:r>
+      <w:r>
+        <w:br/>
+        <w:t>#http_proxy=</w:t>
+      </w:r>
     </w:p>
     <w:p>
       <w:pPr>
@@ -865,7 +1575,23 @@
           <w:rFonts w:cs="Arial"/>
           <w:color w:val="000000"/>
         </w:rPr>
-        <w:t>The package contains function definitions that you can use in workflows, and includes example workflows and rules that show how to use these functions.</w:t>
+        <w:t xml:space="preserve">The package contains function definitions that you can use in </w:t>
+      </w:r>
+      <w:proofErr w:type="gramStart"/>
+      <w:r>
+        <w:rPr>
+          <w:rFonts w:cs="Arial"/>
+          <w:color w:val="000000"/>
+        </w:rPr>
+        <w:t>workflows, and</w:t>
+      </w:r>
+      <w:proofErr w:type="gramEnd"/>
+      <w:r>
+        <w:rPr>
+          <w:rFonts w:cs="Arial"/>
+          <w:color w:val="000000"/>
+        </w:rPr>
+        <w:t xml:space="preserve"> includes example workflows and rules that show how to use these functions.</w:t>
       </w:r>
     </w:p>
     <w:p>
@@ -886,12 +1612,14 @@
       <w:pPr>
         <w:pStyle w:val="Code0"/>
       </w:pPr>
+      <w:proofErr w:type="gramStart"/>
       <w:r>
         <w:t>resilient-</w:t>
       </w:r>
       <w:r>
         <w:t>circuits</w:t>
       </w:r>
+      <w:proofErr w:type="gramEnd"/>
       <w:r>
         <w:t xml:space="preserve"> customize</w:t>
       </w:r>
@@ -916,7 +1644,6 @@
         <w:pStyle w:val="Heading20"/>
       </w:pPr>
       <w:r>
-        <w:lastRenderedPageBreak/>
         <w:t>Run the integration framework</w:t>
       </w:r>
     </w:p>
@@ -966,8 +1693,13 @@
           <w:color w:val="000000"/>
         </w:rPr>
       </w:pPr>
-      <w:r>
-        <w:t>resilient-circuits run</w:t>
+      <w:proofErr w:type="gramStart"/>
+      <w:r>
+        <w:t>resilient-circuits</w:t>
+      </w:r>
+      <w:proofErr w:type="gramEnd"/>
+      <w:r>
+        <w:t xml:space="preserve"> run</w:t>
       </w:r>
     </w:p>
     <w:p>
@@ -993,8 +1725,13 @@
       <w:r>
         <w:t xml:space="preserve">Configuration of </w:t>
       </w:r>
-      <w:r>
-        <w:t>resilient-circuits for restartability</w:t>
+      <w:proofErr w:type="gramStart"/>
+      <w:r>
+        <w:t>resilient-circuits</w:t>
+      </w:r>
+      <w:proofErr w:type="gramEnd"/>
+      <w:r>
+        <w:t xml:space="preserve"> for restartability</w:t>
       </w:r>
     </w:p>
     <w:p>
@@ -1010,7 +1747,23 @@
           <w:rFonts w:cs="Arial"/>
           <w:color w:val="000000"/>
         </w:rPr>
-        <w:t xml:space="preserve">For normal operation, resilient-circuits must run </w:t>
+        <w:t xml:space="preserve">For normal operation, </w:t>
+      </w:r>
+      <w:proofErr w:type="gramStart"/>
+      <w:r>
+        <w:rPr>
+          <w:rFonts w:cs="Arial"/>
+          <w:color w:val="000000"/>
+        </w:rPr>
+        <w:t>resilient-circuits</w:t>
+      </w:r>
+      <w:proofErr w:type="gramEnd"/>
+      <w:r>
+        <w:rPr>
+          <w:rFonts w:cs="Arial"/>
+          <w:color w:val="000000"/>
+        </w:rPr>
+        <w:t xml:space="preserve"> must run </w:t>
       </w:r>
       <w:r>
         <w:rPr>
@@ -1055,11 +1808,17 @@
           <w:rFonts w:cs="Arial"/>
           <w:color w:val="000000"/>
         </w:rPr>
+        <w:lastRenderedPageBreak/>
         <w:t>The unit file should be named ‘</w:t>
       </w:r>
       <w:r>
-        <w:t>resilient_circuits.service</w:t>
-      </w:r>
+        <w:t>resilient_</w:t>
+      </w:r>
+      <w:proofErr w:type="gramStart"/>
+      <w:r>
+        <w:t>circuits.service</w:t>
+      </w:r>
+      <w:proofErr w:type="gramEnd"/>
       <w:r>
         <w:rPr>
           <w:rFonts w:cs="Arial"/>
@@ -1160,7 +1919,15 @@
         <w:br/>
       </w:r>
       <w:r>
-        <w:t>ExecStart=/usr/local/bin/resilient-circuits run</w:t>
+        <w:t>ExecStart=/usr/local/bin/</w:t>
+      </w:r>
+      <w:proofErr w:type="gramStart"/>
+      <w:r>
+        <w:t>resilient-circuits</w:t>
+      </w:r>
+      <w:proofErr w:type="gramEnd"/>
+      <w:r>
+        <w:t xml:space="preserve"> run</w:t>
       </w:r>
       <w:r>
         <w:br/>
@@ -1202,8 +1969,13 @@
         <w:br/>
       </w:r>
       <w:r>
-        <w:t>WantedBy=multi-user.target</w:t>
-      </w:r>
+        <w:t>WantedBy=multi-</w:t>
+      </w:r>
+      <w:proofErr w:type="gramStart"/>
+      <w:r>
+        <w:t>user.target</w:t>
+      </w:r>
+      <w:proofErr w:type="gramEnd"/>
     </w:p>
     <w:p>
       <w:pPr>
@@ -1523,8 +2295,6 @@
       <w:pPr>
         <w:pStyle w:val="Heading20"/>
       </w:pPr>
-      <w:bookmarkStart w:id="5" w:name="_GoBack"/>
-      <w:bookmarkEnd w:id="5"/>
       <w:r>
         <w:lastRenderedPageBreak/>
         <w:t>Cisco Delete Domain</w:t>
@@ -1605,7 +2375,7 @@
       <w:pPr>
         <w:pStyle w:val="Heading10"/>
       </w:pPr>
-      <w:bookmarkStart w:id="6" w:name="_Toc510253273"/>
+      <w:bookmarkStart w:id="5" w:name="_Toc510253273"/>
       <w:r>
         <w:lastRenderedPageBreak/>
         <w:t xml:space="preserve">Resilient </w:t>
@@ -1686,7 +2456,7 @@
       <w:r>
         <w:t>Troubleshooting</w:t>
       </w:r>
-      <w:bookmarkEnd w:id="6"/>
+      <w:bookmarkEnd w:id="5"/>
     </w:p>
     <w:p>
       <w:pPr>
@@ -1913,60 +2683,201 @@
       <w:pPr>
         <w:pStyle w:val="Heading10"/>
       </w:pPr>
-      <w:bookmarkStart w:id="7" w:name="_Toc510253274"/>
+      <w:bookmarkStart w:id="6" w:name="_Toc510253274"/>
       <w:r>
         <w:lastRenderedPageBreak/>
         <w:t>Support</w:t>
       </w:r>
-      <w:bookmarkEnd w:id="7"/>
+      <w:bookmarkEnd w:id="6"/>
     </w:p>
     <w:p>
       <w:pPr>
         <w:pStyle w:val="BodyText"/>
-        <w:keepNext/>
-      </w:pPr>
-      <w:r>
-        <w:t xml:space="preserve">For additional support, contact </w:t>
-      </w:r>
-      <w:hyperlink r:id="rId14">
+      </w:pPr>
+      <w:r>
+        <w:t xml:space="preserve">Use the </w:t>
+      </w:r>
+      <w:hyperlink r:id="rId14" w:history="1">
         <w:r>
           <w:rPr>
             <w:rStyle w:val="Hyperlink"/>
           </w:rPr>
-          <w:t>support@resilientsystems.com</w:t>
+          <w:t>IBM Support</w:t>
         </w:r>
       </w:hyperlink>
       <w:r>
-        <w:t>.</w:t>
-      </w:r>
-    </w:p>
+        <w:t xml:space="preserve"> portal to open a case on this app. Also reference the </w:t>
+      </w:r>
+      <w:hyperlink r:id="rId15" w:history="1">
+        <w:r>
+          <w:rPr>
+            <w:rStyle w:val="Hyperlink"/>
+          </w:rPr>
+          <w:t>Resilient Community</w:t>
+        </w:r>
+      </w:hyperlink>
+      <w:r>
+        <w:t xml:space="preserve"> for any discussion between customers and IBM.</w:t>
+      </w:r>
+    </w:p>
+    <w:p>
+      <w:pPr>
+        <w:pStyle w:val="Heading10"/>
+      </w:pPr>
+      <w:r>
+        <w:t>History</w:t>
+      </w:r>
+    </w:p>
+    <w:tbl>
+      <w:tblPr>
+        <w:tblStyle w:val="TableGrid"/>
+        <w:tblW w:w="0" w:type="auto"/>
+        <w:tblLook w:val="04A0" w:firstRow="1" w:lastRow="0" w:firstColumn="1" w:lastColumn="0" w:noHBand="0" w:noVBand="1"/>
+      </w:tblPr>
+      <w:tblGrid>
+        <w:gridCol w:w="1345"/>
+        <w:gridCol w:w="1350"/>
+        <w:gridCol w:w="5935"/>
+      </w:tblGrid>
+      <w:tr>
+        <w:tc>
+          <w:tcPr>
+            <w:tcW w:w="1345" w:type="dxa"/>
+            <w:shd w:val="clear" w:color="auto" w:fill="D9D9D9" w:themeFill="background1" w:themeFillShade="D9"/>
+          </w:tcPr>
+          <w:p>
+            <w:pPr>
+              <w:pStyle w:val="BodyText"/>
+            </w:pPr>
+            <w:r>
+              <w:t>Version</w:t>
+            </w:r>
+          </w:p>
+        </w:tc>
+        <w:tc>
+          <w:tcPr>
+            <w:tcW w:w="1350" w:type="dxa"/>
+            <w:shd w:val="clear" w:color="auto" w:fill="D9D9D9" w:themeFill="background1" w:themeFillShade="D9"/>
+          </w:tcPr>
+          <w:p>
+            <w:pPr>
+              <w:pStyle w:val="BodyText"/>
+            </w:pPr>
+            <w:r>
+              <w:t>Date</w:t>
+            </w:r>
+          </w:p>
+        </w:tc>
+        <w:tc>
+          <w:tcPr>
+            <w:tcW w:w="5935" w:type="dxa"/>
+            <w:shd w:val="clear" w:color="auto" w:fill="D9D9D9" w:themeFill="background1" w:themeFillShade="D9"/>
+          </w:tcPr>
+          <w:p>
+            <w:pPr>
+              <w:pStyle w:val="BodyText"/>
+            </w:pPr>
+            <w:r>
+              <w:t>Notes</w:t>
+            </w:r>
+          </w:p>
+        </w:tc>
+      </w:tr>
+      <w:tr>
+        <w:tc>
+          <w:tcPr>
+            <w:tcW w:w="1345" w:type="dxa"/>
+          </w:tcPr>
+          <w:p>
+            <w:pPr>
+              <w:pStyle w:val="BodyText"/>
+            </w:pPr>
+            <w:r>
+              <w:t>1.0.1</w:t>
+            </w:r>
+          </w:p>
+        </w:tc>
+        <w:tc>
+          <w:tcPr>
+            <w:tcW w:w="1350" w:type="dxa"/>
+          </w:tcPr>
+          <w:p>
+            <w:pPr>
+              <w:pStyle w:val="BodyText"/>
+            </w:pPr>
+            <w:r>
+              <w:t>Sept. 2020</w:t>
+            </w:r>
+          </w:p>
+        </w:tc>
+        <w:tc>
+          <w:tcPr>
+            <w:tcW w:w="5935" w:type="dxa"/>
+          </w:tcPr>
+          <w:p>
+            <w:pPr>
+              <w:pStyle w:val="BodyText"/>
+            </w:pPr>
+            <w:r>
+              <w:t>App Host and Proxy support added</w:t>
+            </w:r>
+          </w:p>
+        </w:tc>
+      </w:tr>
+      <w:tr>
+        <w:tc>
+          <w:tcPr>
+            <w:tcW w:w="1345" w:type="dxa"/>
+          </w:tcPr>
+          <w:p>
+            <w:pPr>
+              <w:pStyle w:val="BodyText"/>
+            </w:pPr>
+            <w:r>
+              <w:t>1.0.0</w:t>
+            </w:r>
+          </w:p>
+        </w:tc>
+        <w:tc>
+          <w:tcPr>
+            <w:tcW w:w="1350" w:type="dxa"/>
+          </w:tcPr>
+          <w:p>
+            <w:pPr>
+              <w:pStyle w:val="BodyText"/>
+            </w:pPr>
+            <w:r>
+              <w:t>June 2018</w:t>
+            </w:r>
+          </w:p>
+        </w:tc>
+        <w:tc>
+          <w:tcPr>
+            <w:tcW w:w="5935" w:type="dxa"/>
+          </w:tcPr>
+          <w:p>
+            <w:pPr>
+              <w:pStyle w:val="BodyText"/>
+            </w:pPr>
+            <w:r>
+              <w:t>Initial release</w:t>
+            </w:r>
+          </w:p>
+        </w:tc>
+      </w:tr>
+    </w:tbl>
     <w:p>
       <w:pPr>
         <w:pStyle w:val="BodyText"/>
-      </w:pPr>
-      <w:r>
-        <w:t xml:space="preserve">Including relevant </w:t>
-      </w:r>
-      <w:r>
-        <w:t>information</w:t>
-      </w:r>
-      <w:r>
-        <w:t xml:space="preserve"> from the log files will help us resolve your issue.</w:t>
-      </w:r>
-    </w:p>
-    <w:p>
-      <w:pPr>
-        <w:pStyle w:val="BodyText"/>
-        <w:rPr>
-          <w:i/>
+        <w:rPr>
+          <w:iCs/>
           <w:color w:val="4F81BD" w:themeColor="accent1"/>
         </w:rPr>
       </w:pPr>
     </w:p>
     <w:sectPr>
-      <w:headerReference w:type="even" r:id="rId15"/>
-      <w:headerReference w:type="default" r:id="rId16"/>
-      <w:footerReference w:type="even" r:id="rId17"/>
+      <w:headerReference w:type="even" r:id="rId16"/>
+      <w:headerReference w:type="default" r:id="rId17"/>
       <w:footerReference w:type="default" r:id="rId18"/>
       <w:headerReference w:type="first" r:id="rId19"/>
       <w:footerReference w:type="first" r:id="rId20"/>
@@ -1982,7 +2893,7 @@
 </file>
 
 <file path=word/endnotes.xml><?xml version="1.0" encoding="utf-8"?>
-<w:endnotes xmlns:wpc="http://schemas.microsoft.com/office/word/2010/wordprocessingCanvas" xmlns:cx="http://schemas.microsoft.com/office/drawing/2014/chartex" xmlns:cx1="http://schemas.microsoft.com/office/drawing/2015/9/8/chartex" xmlns:cx2="http://schemas.microsoft.com/office/drawing/2015/10/21/chartex" xmlns:cx3="http://schemas.microsoft.com/office/drawing/2016/5/9/chartex" xmlns:cx4="http://schemas.microsoft.com/office/drawing/2016/5/10/chartex" xmlns:cx5="http://schemas.microsoft.com/office/drawing/2016/5/11/chartex" xmlns:cx6="http://schemas.microsoft.com/office/drawing/2016/5/12/chartex" xmlns:cx7="http://schemas.microsoft.com/office/drawing/2016/5/13/chartex" xmlns:cx8="http://schemas.microsoft.com/office/drawing/2016/5/14/chartex" xmlns:mc="http://schemas.openxmlformats.org/markup-compatibility/2006" xmlns:aink="http://schemas.microsoft.com/office/drawing/2016/ink" xmlns:am3d="http://schemas.microsoft.com/office/drawing/2017/model3d" xmlns:o="urn:schemas-microsoft-com:office:office" xmlns:r="http://schemas.openxmlformats.org/officeDocument/2006/relationships" xmlns:m="http://schemas.openxmlformats.org/officeDocument/2006/math" xmlns:v="urn:schemas-microsoft-com:vml" xmlns:wp14="http://schemas.microsoft.com/office/word/2010/wordprocessingDrawing" xmlns:wp="http://schemas.openxmlformats.org/drawingml/2006/wordprocessingDrawing" xmlns:w10="urn:schemas-microsoft-com:office:word" xmlns:w="http://schemas.openxmlformats.org/wordprocessingml/2006/main" xmlns:w14="http://schemas.microsoft.com/office/word/2010/wordml" xmlns:w15="http://schemas.microsoft.com/office/word/2012/wordml" xmlns:w16cid="http://schemas.microsoft.com/office/word/2016/wordml/cid" xmlns:w16se="http://schemas.microsoft.com/office/word/2015/wordml/symex" xmlns:wpg="http://schemas.microsoft.com/office/word/2010/wordprocessingGroup" xmlns:wpi="http://schemas.microsoft.com/office/word/2010/wordprocessingInk" xmlns:wne="http://schemas.microsoft.com/office/word/2006/wordml" xmlns:wps="http://schemas.microsoft.com/office/word/2010/wordprocessingShape" mc:Ignorable="w14 w15 w16se w16cid wp14">
+<w:endnotes xmlns:wpc="http://schemas.microsoft.com/office/word/2010/wordprocessingCanvas" xmlns:cx="http://schemas.microsoft.com/office/drawing/2014/chartex" xmlns:cx1="http://schemas.microsoft.com/office/drawing/2015/9/8/chartex" xmlns:cx2="http://schemas.microsoft.com/office/drawing/2015/10/21/chartex" xmlns:cx3="http://schemas.microsoft.com/office/drawing/2016/5/9/chartex" xmlns:cx4="http://schemas.microsoft.com/office/drawing/2016/5/10/chartex" xmlns:cx5="http://schemas.microsoft.com/office/drawing/2016/5/11/chartex" xmlns:cx6="http://schemas.microsoft.com/office/drawing/2016/5/12/chartex" xmlns:cx7="http://schemas.microsoft.com/office/drawing/2016/5/13/chartex" xmlns:cx8="http://schemas.microsoft.com/office/drawing/2016/5/14/chartex" xmlns:mc="http://schemas.openxmlformats.org/markup-compatibility/2006" xmlns:aink="http://schemas.microsoft.com/office/drawing/2016/ink" xmlns:am3d="http://schemas.microsoft.com/office/drawing/2017/model3d" xmlns:o="urn:schemas-microsoft-com:office:office" xmlns:r="http://schemas.openxmlformats.org/officeDocument/2006/relationships" xmlns:m="http://schemas.openxmlformats.org/officeDocument/2006/math" xmlns:v="urn:schemas-microsoft-com:vml" xmlns:wp14="http://schemas.microsoft.com/office/word/2010/wordprocessingDrawing" xmlns:wp="http://schemas.openxmlformats.org/drawingml/2006/wordprocessingDrawing" xmlns:w10="urn:schemas-microsoft-com:office:word" xmlns:w="http://schemas.openxmlformats.org/wordprocessingml/2006/main" xmlns:w14="http://schemas.microsoft.com/office/word/2010/wordml" xmlns:w15="http://schemas.microsoft.com/office/word/2012/wordml" xmlns:w16cex="http://schemas.microsoft.com/office/word/2018/wordml/cex" xmlns:w16cid="http://schemas.microsoft.com/office/word/2016/wordml/cid" xmlns:w16="http://schemas.microsoft.com/office/word/2018/wordml" xmlns:w16se="http://schemas.microsoft.com/office/word/2015/wordml/symex" xmlns:wpg="http://schemas.microsoft.com/office/word/2010/wordprocessingGroup" xmlns:wpi="http://schemas.microsoft.com/office/word/2010/wordprocessingInk" xmlns:wne="http://schemas.microsoft.com/office/word/2006/wordml" xmlns:wps="http://schemas.microsoft.com/office/word/2010/wordprocessingShape" mc:Ignorable="w14 w15 w16se w16cid w16 w16cex wp14">
   <w:endnote w:type="separator" w:id="-1">
     <w:p>
       <w:r>
@@ -2001,17 +2912,7 @@
 </file>
 
 <file path=word/footer1.xml><?xml version="1.0" encoding="utf-8"?>
-<w:ftr xmlns:wpc="http://schemas.microsoft.com/office/word/2010/wordprocessingCanvas" xmlns:cx="http://schemas.microsoft.com/office/drawing/2014/chartex" xmlns:cx1="http://schemas.microsoft.com/office/drawing/2015/9/8/chartex" xmlns:cx2="http://schemas.microsoft.com/office/drawing/2015/10/21/chartex" xmlns:cx3="http://schemas.microsoft.com/office/drawing/2016/5/9/chartex" xmlns:cx4="http://schemas.microsoft.com/office/drawing/2016/5/10/chartex" xmlns:cx5="http://schemas.microsoft.com/office/drawing/2016/5/11/chartex" xmlns:cx6="http://schemas.microsoft.com/office/drawing/2016/5/12/chartex" xmlns:cx7="http://schemas.microsoft.com/office/drawing/2016/5/13/chartex" xmlns:cx8="http://schemas.microsoft.com/office/drawing/2016/5/14/chartex" xmlns:mc="http://schemas.openxmlformats.org/markup-compatibility/2006" xmlns:aink="http://schemas.microsoft.com/office/drawing/2016/ink" xmlns:am3d="http://schemas.microsoft.com/office/drawing/2017/model3d" xmlns:o="urn:schemas-microsoft-com:office:office" xmlns:r="http://schemas.openxmlformats.org/officeDocument/2006/relationships" xmlns:m="http://schemas.openxmlformats.org/officeDocument/2006/math" xmlns:v="urn:schemas-microsoft-com:vml" xmlns:wp14="http://schemas.microsoft.com/office/word/2010/wordprocessingDrawing" xmlns:wp="http://schemas.openxmlformats.org/drawingml/2006/wordprocessingDrawing" xmlns:w10="urn:schemas-microsoft-com:office:word" xmlns:w="http://schemas.openxmlformats.org/wordprocessingml/2006/main" xmlns:w14="http://schemas.microsoft.com/office/word/2010/wordml" xmlns:w15="http://schemas.microsoft.com/office/word/2012/wordml" xmlns:w16cid="http://schemas.microsoft.com/office/word/2016/wordml/cid" xmlns:w16se="http://schemas.microsoft.com/office/word/2015/wordml/symex" xmlns:wpg="http://schemas.microsoft.com/office/word/2010/wordprocessingGroup" xmlns:wpi="http://schemas.microsoft.com/office/word/2010/wordprocessingInk" xmlns:wne="http://schemas.microsoft.com/office/word/2006/wordml" xmlns:wps="http://schemas.microsoft.com/office/word/2010/wordprocessingShape" mc:Ignorable="w14 w15 w16se w16cid wp14">
-  <w:p>
-    <w:pPr>
-      <w:pStyle w:val="Footer"/>
-    </w:pPr>
-  </w:p>
-</w:ftr>
-</file>
-
-<file path=word/footer2.xml><?xml version="1.0" encoding="utf-8"?>
-<w:ftr xmlns:wpc="http://schemas.microsoft.com/office/word/2010/wordprocessingCanvas" xmlns:cx="http://schemas.microsoft.com/office/drawing/2014/chartex" xmlns:cx1="http://schemas.microsoft.com/office/drawing/2015/9/8/chartex" xmlns:cx2="http://schemas.microsoft.com/office/drawing/2015/10/21/chartex" xmlns:cx3="http://schemas.microsoft.com/office/drawing/2016/5/9/chartex" xmlns:cx4="http://schemas.microsoft.com/office/drawing/2016/5/10/chartex" xmlns:cx5="http://schemas.microsoft.com/office/drawing/2016/5/11/chartex" xmlns:cx6="http://schemas.microsoft.com/office/drawing/2016/5/12/chartex" xmlns:cx7="http://schemas.microsoft.com/office/drawing/2016/5/13/chartex" xmlns:cx8="http://schemas.microsoft.com/office/drawing/2016/5/14/chartex" xmlns:mc="http://schemas.openxmlformats.org/markup-compatibility/2006" xmlns:aink="http://schemas.microsoft.com/office/drawing/2016/ink" xmlns:am3d="http://schemas.microsoft.com/office/drawing/2017/model3d" xmlns:o="urn:schemas-microsoft-com:office:office" xmlns:r="http://schemas.openxmlformats.org/officeDocument/2006/relationships" xmlns:m="http://schemas.openxmlformats.org/officeDocument/2006/math" xmlns:v="urn:schemas-microsoft-com:vml" xmlns:wp14="http://schemas.microsoft.com/office/word/2010/wordprocessingDrawing" xmlns:wp="http://schemas.openxmlformats.org/drawingml/2006/wordprocessingDrawing" xmlns:w10="urn:schemas-microsoft-com:office:word" xmlns:w="http://schemas.openxmlformats.org/wordprocessingml/2006/main" xmlns:w14="http://schemas.microsoft.com/office/word/2010/wordml" xmlns:w15="http://schemas.microsoft.com/office/word/2012/wordml" xmlns:w16cid="http://schemas.microsoft.com/office/word/2016/wordml/cid" xmlns:w16se="http://schemas.microsoft.com/office/word/2015/wordml/symex" xmlns:wpg="http://schemas.microsoft.com/office/word/2010/wordprocessingGroup" xmlns:wpi="http://schemas.microsoft.com/office/word/2010/wordprocessingInk" xmlns:wne="http://schemas.microsoft.com/office/word/2006/wordml" xmlns:wps="http://schemas.microsoft.com/office/word/2010/wordprocessingShape" mc:Ignorable="w14 w15 w16se w16cid wp14">
+<w:ftr xmlns:wpc="http://schemas.microsoft.com/office/word/2010/wordprocessingCanvas" xmlns:cx="http://schemas.microsoft.com/office/drawing/2014/chartex" xmlns:cx1="http://schemas.microsoft.com/office/drawing/2015/9/8/chartex" xmlns:cx2="http://schemas.microsoft.com/office/drawing/2015/10/21/chartex" xmlns:cx3="http://schemas.microsoft.com/office/drawing/2016/5/9/chartex" xmlns:cx4="http://schemas.microsoft.com/office/drawing/2016/5/10/chartex" xmlns:cx5="http://schemas.microsoft.com/office/drawing/2016/5/11/chartex" xmlns:cx6="http://schemas.microsoft.com/office/drawing/2016/5/12/chartex" xmlns:cx7="http://schemas.microsoft.com/office/drawing/2016/5/13/chartex" xmlns:cx8="http://schemas.microsoft.com/office/drawing/2016/5/14/chartex" xmlns:mc="http://schemas.openxmlformats.org/markup-compatibility/2006" xmlns:aink="http://schemas.microsoft.com/office/drawing/2016/ink" xmlns:am3d="http://schemas.microsoft.com/office/drawing/2017/model3d" xmlns:o="urn:schemas-microsoft-com:office:office" xmlns:r="http://schemas.openxmlformats.org/officeDocument/2006/relationships" xmlns:m="http://schemas.openxmlformats.org/officeDocument/2006/math" xmlns:v="urn:schemas-microsoft-com:vml" xmlns:wp14="http://schemas.microsoft.com/office/word/2010/wordprocessingDrawing" xmlns:wp="http://schemas.openxmlformats.org/drawingml/2006/wordprocessingDrawing" xmlns:w10="urn:schemas-microsoft-com:office:word" xmlns:w="http://schemas.openxmlformats.org/wordprocessingml/2006/main" xmlns:w14="http://schemas.microsoft.com/office/word/2010/wordml" xmlns:w15="http://schemas.microsoft.com/office/word/2012/wordml" xmlns:w16cex="http://schemas.microsoft.com/office/word/2018/wordml/cex" xmlns:w16cid="http://schemas.microsoft.com/office/word/2016/wordml/cid" xmlns:w16="http://schemas.microsoft.com/office/word/2018/wordml" xmlns:w16se="http://schemas.microsoft.com/office/word/2015/wordml/symex" xmlns:wpg="http://schemas.microsoft.com/office/word/2010/wordprocessingGroup" xmlns:wpi="http://schemas.microsoft.com/office/word/2010/wordprocessingInk" xmlns:wne="http://schemas.microsoft.com/office/word/2006/wordml" xmlns:wps="http://schemas.microsoft.com/office/word/2010/wordprocessingShape" mc:Ignorable="w14 w15 w16se w16cid w16 w16cex wp14">
   <w:p>
     <w:pPr>
       <w:pStyle w:val="Normal1"/>
@@ -2083,8 +2984,8 @@
 </w:ftr>
 </file>
 
-<file path=word/footer3.xml><?xml version="1.0" encoding="utf-8"?>
-<w:ftr xmlns:wpc="http://schemas.microsoft.com/office/word/2010/wordprocessingCanvas" xmlns:cx="http://schemas.microsoft.com/office/drawing/2014/chartex" xmlns:cx1="http://schemas.microsoft.com/office/drawing/2015/9/8/chartex" xmlns:cx2="http://schemas.microsoft.com/office/drawing/2015/10/21/chartex" xmlns:cx3="http://schemas.microsoft.com/office/drawing/2016/5/9/chartex" xmlns:cx4="http://schemas.microsoft.com/office/drawing/2016/5/10/chartex" xmlns:cx5="http://schemas.microsoft.com/office/drawing/2016/5/11/chartex" xmlns:cx6="http://schemas.microsoft.com/office/drawing/2016/5/12/chartex" xmlns:cx7="http://schemas.microsoft.com/office/drawing/2016/5/13/chartex" xmlns:cx8="http://schemas.microsoft.com/office/drawing/2016/5/14/chartex" xmlns:mc="http://schemas.openxmlformats.org/markup-compatibility/2006" xmlns:aink="http://schemas.microsoft.com/office/drawing/2016/ink" xmlns:am3d="http://schemas.microsoft.com/office/drawing/2017/model3d" xmlns:o="urn:schemas-microsoft-com:office:office" xmlns:r="http://schemas.openxmlformats.org/officeDocument/2006/relationships" xmlns:m="http://schemas.openxmlformats.org/officeDocument/2006/math" xmlns:v="urn:schemas-microsoft-com:vml" xmlns:wp14="http://schemas.microsoft.com/office/word/2010/wordprocessingDrawing" xmlns:wp="http://schemas.openxmlformats.org/drawingml/2006/wordprocessingDrawing" xmlns:w10="urn:schemas-microsoft-com:office:word" xmlns:w="http://schemas.openxmlformats.org/wordprocessingml/2006/main" xmlns:w14="http://schemas.microsoft.com/office/word/2010/wordml" xmlns:w15="http://schemas.microsoft.com/office/word/2012/wordml" xmlns:w16cid="http://schemas.microsoft.com/office/word/2016/wordml/cid" xmlns:w16se="http://schemas.microsoft.com/office/word/2015/wordml/symex" xmlns:wpg="http://schemas.microsoft.com/office/word/2010/wordprocessingGroup" xmlns:wpi="http://schemas.microsoft.com/office/word/2010/wordprocessingInk" xmlns:wne="http://schemas.microsoft.com/office/word/2006/wordml" xmlns:wps="http://schemas.microsoft.com/office/word/2010/wordprocessingShape" mc:Ignorable="w14 w15 w16se w16cid wp14">
+<file path=word/footer2.xml><?xml version="1.0" encoding="utf-8"?>
+<w:ftr xmlns:wpc="http://schemas.microsoft.com/office/word/2010/wordprocessingCanvas" xmlns:cx="http://schemas.microsoft.com/office/drawing/2014/chartex" xmlns:cx1="http://schemas.microsoft.com/office/drawing/2015/9/8/chartex" xmlns:cx2="http://schemas.microsoft.com/office/drawing/2015/10/21/chartex" xmlns:cx3="http://schemas.microsoft.com/office/drawing/2016/5/9/chartex" xmlns:cx4="http://schemas.microsoft.com/office/drawing/2016/5/10/chartex" xmlns:cx5="http://schemas.microsoft.com/office/drawing/2016/5/11/chartex" xmlns:cx6="http://schemas.microsoft.com/office/drawing/2016/5/12/chartex" xmlns:cx7="http://schemas.microsoft.com/office/drawing/2016/5/13/chartex" xmlns:cx8="http://schemas.microsoft.com/office/drawing/2016/5/14/chartex" xmlns:mc="http://schemas.openxmlformats.org/markup-compatibility/2006" xmlns:aink="http://schemas.microsoft.com/office/drawing/2016/ink" xmlns:am3d="http://schemas.microsoft.com/office/drawing/2017/model3d" xmlns:o="urn:schemas-microsoft-com:office:office" xmlns:r="http://schemas.openxmlformats.org/officeDocument/2006/relationships" xmlns:m="http://schemas.openxmlformats.org/officeDocument/2006/math" xmlns:v="urn:schemas-microsoft-com:vml" xmlns:wp14="http://schemas.microsoft.com/office/word/2010/wordprocessingDrawing" xmlns:wp="http://schemas.openxmlformats.org/drawingml/2006/wordprocessingDrawing" xmlns:w10="urn:schemas-microsoft-com:office:word" xmlns:w="http://schemas.openxmlformats.org/wordprocessingml/2006/main" xmlns:w14="http://schemas.microsoft.com/office/word/2010/wordml" xmlns:w15="http://schemas.microsoft.com/office/word/2012/wordml" xmlns:w16cex="http://schemas.microsoft.com/office/word/2018/wordml/cex" xmlns:w16cid="http://schemas.microsoft.com/office/word/2016/wordml/cid" xmlns:w16="http://schemas.microsoft.com/office/word/2018/wordml" xmlns:w16se="http://schemas.microsoft.com/office/word/2015/wordml/symex" xmlns:wpg="http://schemas.microsoft.com/office/word/2010/wordprocessingGroup" xmlns:wpi="http://schemas.microsoft.com/office/word/2010/wordprocessingInk" xmlns:wne="http://schemas.microsoft.com/office/word/2006/wordml" xmlns:wps="http://schemas.microsoft.com/office/word/2010/wordprocessingShape" mc:Ignorable="w14 w15 w16se w16cid w16 w16cex wp14">
   <w:p>
     <w:pPr>
       <w:tabs>
@@ -2142,7 +3043,7 @@
         <w:sz w:val="16"/>
         <w:szCs w:val="16"/>
       </w:rPr>
-      <w:t>© Copyright IBM Corp. 2010, 201</w:t>
+      <w:t>© Copyright IBM Corp. 2010, 20</w:t>
     </w:r>
     <w:r>
       <w:rPr>
@@ -2150,15 +3051,28 @@
         <w:sz w:val="16"/>
         <w:szCs w:val="16"/>
       </w:rPr>
-      <w:t>8</w:t>
+      <w:t>20</w:t>
     </w:r>
-    <w:r>
+  </w:p>
+  <w:p>
+    <w:pPr>
+      <w:tabs>
+        <w:tab w:val="left" w:pos="7290"/>
+      </w:tabs>
+      <w:adjustRightInd w:val="0"/>
       <w:rPr>
         <w:rFonts w:ascii="Arial" w:eastAsia="Arial" w:hAnsi="Arial" w:cs="Arial"/>
         <w:sz w:val="16"/>
         <w:szCs w:val="16"/>
       </w:rPr>
-      <w:t>.  All Rights Reserved.</w:t>
+    </w:pPr>
+    <w:r>
+      <w:rPr>
+        <w:rFonts w:ascii="Arial" w:eastAsia="Arial" w:hAnsi="Arial" w:cs="Arial"/>
+        <w:sz w:val="16"/>
+        <w:szCs w:val="16"/>
+      </w:rPr>
+      <w:t>  All Rights Reserved.</w:t>
     </w:r>
   </w:p>
   <w:p>
@@ -2237,7 +3151,7 @@
 </file>
 
 <file path=word/footnotes.xml><?xml version="1.0" encoding="utf-8"?>
-<w:footnotes xmlns:wpc="http://schemas.microsoft.com/office/word/2010/wordprocessingCanvas" xmlns:cx="http://schemas.microsoft.com/office/drawing/2014/chartex" xmlns:cx1="http://schemas.microsoft.com/office/drawing/2015/9/8/chartex" xmlns:cx2="http://schemas.microsoft.com/office/drawing/2015/10/21/chartex" xmlns:cx3="http://schemas.microsoft.com/office/drawing/2016/5/9/chartex" xmlns:cx4="http://schemas.microsoft.com/office/drawing/2016/5/10/chartex" xmlns:cx5="http://schemas.microsoft.com/office/drawing/2016/5/11/chartex" xmlns:cx6="http://schemas.microsoft.com/office/drawing/2016/5/12/chartex" xmlns:cx7="http://schemas.microsoft.com/office/drawing/2016/5/13/chartex" xmlns:cx8="http://schemas.microsoft.com/office/drawing/2016/5/14/chartex" xmlns:mc="http://schemas.openxmlformats.org/markup-compatibility/2006" xmlns:aink="http://schemas.microsoft.com/office/drawing/2016/ink" xmlns:am3d="http://schemas.microsoft.com/office/drawing/2017/model3d" xmlns:o="urn:schemas-microsoft-com:office:office" xmlns:r="http://schemas.openxmlformats.org/officeDocument/2006/relationships" xmlns:m="http://schemas.openxmlformats.org/officeDocument/2006/math" xmlns:v="urn:schemas-microsoft-com:vml" xmlns:wp14="http://schemas.microsoft.com/office/word/2010/wordprocessingDrawing" xmlns:wp="http://schemas.openxmlformats.org/drawingml/2006/wordprocessingDrawing" xmlns:w10="urn:schemas-microsoft-com:office:word" xmlns:w="http://schemas.openxmlformats.org/wordprocessingml/2006/main" xmlns:w14="http://schemas.microsoft.com/office/word/2010/wordml" xmlns:w15="http://schemas.microsoft.com/office/word/2012/wordml" xmlns:w16cid="http://schemas.microsoft.com/office/word/2016/wordml/cid" xmlns:w16se="http://schemas.microsoft.com/office/word/2015/wordml/symex" xmlns:wpg="http://schemas.microsoft.com/office/word/2010/wordprocessingGroup" xmlns:wpi="http://schemas.microsoft.com/office/word/2010/wordprocessingInk" xmlns:wne="http://schemas.microsoft.com/office/word/2006/wordml" xmlns:wps="http://schemas.microsoft.com/office/word/2010/wordprocessingShape" mc:Ignorable="w14 w15 w16se w16cid wp14">
+<w:footnotes xmlns:wpc="http://schemas.microsoft.com/office/word/2010/wordprocessingCanvas" xmlns:cx="http://schemas.microsoft.com/office/drawing/2014/chartex" xmlns:cx1="http://schemas.microsoft.com/office/drawing/2015/9/8/chartex" xmlns:cx2="http://schemas.microsoft.com/office/drawing/2015/10/21/chartex" xmlns:cx3="http://schemas.microsoft.com/office/drawing/2016/5/9/chartex" xmlns:cx4="http://schemas.microsoft.com/office/drawing/2016/5/10/chartex" xmlns:cx5="http://schemas.microsoft.com/office/drawing/2016/5/11/chartex" xmlns:cx6="http://schemas.microsoft.com/office/drawing/2016/5/12/chartex" xmlns:cx7="http://schemas.microsoft.com/office/drawing/2016/5/13/chartex" xmlns:cx8="http://schemas.microsoft.com/office/drawing/2016/5/14/chartex" xmlns:mc="http://schemas.openxmlformats.org/markup-compatibility/2006" xmlns:aink="http://schemas.microsoft.com/office/drawing/2016/ink" xmlns:am3d="http://schemas.microsoft.com/office/drawing/2017/model3d" xmlns:o="urn:schemas-microsoft-com:office:office" xmlns:r="http://schemas.openxmlformats.org/officeDocument/2006/relationships" xmlns:m="http://schemas.openxmlformats.org/officeDocument/2006/math" xmlns:v="urn:schemas-microsoft-com:vml" xmlns:wp14="http://schemas.microsoft.com/office/word/2010/wordprocessingDrawing" xmlns:wp="http://schemas.openxmlformats.org/drawingml/2006/wordprocessingDrawing" xmlns:w10="urn:schemas-microsoft-com:office:word" xmlns:w="http://schemas.openxmlformats.org/wordprocessingml/2006/main" xmlns:w14="http://schemas.microsoft.com/office/word/2010/wordml" xmlns:w15="http://schemas.microsoft.com/office/word/2012/wordml" xmlns:w16cex="http://schemas.microsoft.com/office/word/2018/wordml/cex" xmlns:w16cid="http://schemas.microsoft.com/office/word/2016/wordml/cid" xmlns:w16="http://schemas.microsoft.com/office/word/2018/wordml" xmlns:w16se="http://schemas.microsoft.com/office/word/2015/wordml/symex" xmlns:wpg="http://schemas.microsoft.com/office/word/2010/wordprocessingGroup" xmlns:wpi="http://schemas.microsoft.com/office/word/2010/wordprocessingInk" xmlns:wne="http://schemas.microsoft.com/office/word/2006/wordml" xmlns:wps="http://schemas.microsoft.com/office/word/2010/wordprocessingShape" mc:Ignorable="w14 w15 w16se w16cid w16 w16cex wp14">
   <w:footnote w:type="separator" w:id="-1">
     <w:p>
       <w:r>
@@ -2256,7 +3170,7 @@
 </file>
 
 <file path=word/header1.xml><?xml version="1.0" encoding="utf-8"?>
-<w:hdr xmlns:wpc="http://schemas.microsoft.com/office/word/2010/wordprocessingCanvas" xmlns:cx="http://schemas.microsoft.com/office/drawing/2014/chartex" xmlns:cx1="http://schemas.microsoft.com/office/drawing/2015/9/8/chartex" xmlns:cx2="http://schemas.microsoft.com/office/drawing/2015/10/21/chartex" xmlns:cx3="http://schemas.microsoft.com/office/drawing/2016/5/9/chartex" xmlns:cx4="http://schemas.microsoft.com/office/drawing/2016/5/10/chartex" xmlns:cx5="http://schemas.microsoft.com/office/drawing/2016/5/11/chartex" xmlns:cx6="http://schemas.microsoft.com/office/drawing/2016/5/12/chartex" xmlns:cx7="http://schemas.microsoft.com/office/drawing/2016/5/13/chartex" xmlns:cx8="http://schemas.microsoft.com/office/drawing/2016/5/14/chartex" xmlns:mc="http://schemas.openxmlformats.org/markup-compatibility/2006" xmlns:aink="http://schemas.microsoft.com/office/drawing/2016/ink" xmlns:am3d="http://schemas.microsoft.com/office/drawing/2017/model3d" xmlns:o="urn:schemas-microsoft-com:office:office" xmlns:r="http://schemas.openxmlformats.org/officeDocument/2006/relationships" xmlns:m="http://schemas.openxmlformats.org/officeDocument/2006/math" xmlns:v="urn:schemas-microsoft-com:vml" xmlns:wp14="http://schemas.microsoft.com/office/word/2010/wordprocessingDrawing" xmlns:wp="http://schemas.openxmlformats.org/drawingml/2006/wordprocessingDrawing" xmlns:w10="urn:schemas-microsoft-com:office:word" xmlns:w="http://schemas.openxmlformats.org/wordprocessingml/2006/main" xmlns:w14="http://schemas.microsoft.com/office/word/2010/wordml" xmlns:w15="http://schemas.microsoft.com/office/word/2012/wordml" xmlns:w16cid="http://schemas.microsoft.com/office/word/2016/wordml/cid" xmlns:w16se="http://schemas.microsoft.com/office/word/2015/wordml/symex" xmlns:wpg="http://schemas.microsoft.com/office/word/2010/wordprocessingGroup" xmlns:wpi="http://schemas.microsoft.com/office/word/2010/wordprocessingInk" xmlns:wne="http://schemas.microsoft.com/office/word/2006/wordml" xmlns:wps="http://schemas.microsoft.com/office/word/2010/wordprocessingShape" mc:Ignorable="w14 w15 w16se w16cid wp14">
+<w:hdr xmlns:wpc="http://schemas.microsoft.com/office/word/2010/wordprocessingCanvas" xmlns:cx="http://schemas.microsoft.com/office/drawing/2014/chartex" xmlns:cx1="http://schemas.microsoft.com/office/drawing/2015/9/8/chartex" xmlns:cx2="http://schemas.microsoft.com/office/drawing/2015/10/21/chartex" xmlns:cx3="http://schemas.microsoft.com/office/drawing/2016/5/9/chartex" xmlns:cx4="http://schemas.microsoft.com/office/drawing/2016/5/10/chartex" xmlns:cx5="http://schemas.microsoft.com/office/drawing/2016/5/11/chartex" xmlns:cx6="http://schemas.microsoft.com/office/drawing/2016/5/12/chartex" xmlns:cx7="http://schemas.microsoft.com/office/drawing/2016/5/13/chartex" xmlns:cx8="http://schemas.microsoft.com/office/drawing/2016/5/14/chartex" xmlns:mc="http://schemas.openxmlformats.org/markup-compatibility/2006" xmlns:aink="http://schemas.microsoft.com/office/drawing/2016/ink" xmlns:am3d="http://schemas.microsoft.com/office/drawing/2017/model3d" xmlns:o="urn:schemas-microsoft-com:office:office" xmlns:r="http://schemas.openxmlformats.org/officeDocument/2006/relationships" xmlns:m="http://schemas.openxmlformats.org/officeDocument/2006/math" xmlns:v="urn:schemas-microsoft-com:vml" xmlns:wp14="http://schemas.microsoft.com/office/word/2010/wordprocessingDrawing" xmlns:wp="http://schemas.openxmlformats.org/drawingml/2006/wordprocessingDrawing" xmlns:w10="urn:schemas-microsoft-com:office:word" xmlns:w="http://schemas.openxmlformats.org/wordprocessingml/2006/main" xmlns:w14="http://schemas.microsoft.com/office/word/2010/wordml" xmlns:w15="http://schemas.microsoft.com/office/word/2012/wordml" xmlns:w16cex="http://schemas.microsoft.com/office/word/2018/wordml/cex" xmlns:w16cid="http://schemas.microsoft.com/office/word/2016/wordml/cid" xmlns:w16="http://schemas.microsoft.com/office/word/2018/wordml" xmlns:w16se="http://schemas.microsoft.com/office/word/2015/wordml/symex" xmlns:wpg="http://schemas.microsoft.com/office/word/2010/wordprocessingGroup" xmlns:wpi="http://schemas.microsoft.com/office/word/2010/wordprocessingInk" xmlns:wne="http://schemas.microsoft.com/office/word/2006/wordml" xmlns:wps="http://schemas.microsoft.com/office/word/2010/wordprocessingShape" mc:Ignorable="w14 w15 w16se w16cid w16 w16cex wp14">
   <w:p>
     <w:pPr>
       <w:pStyle w:val="Header"/>
@@ -2266,7 +3180,7 @@
 </file>
 
 <file path=word/header2.xml><?xml version="1.0" encoding="utf-8"?>
-<w:hdr xmlns:wpc="http://schemas.microsoft.com/office/word/2010/wordprocessingCanvas" xmlns:cx="http://schemas.microsoft.com/office/drawing/2014/chartex" xmlns:cx1="http://schemas.microsoft.com/office/drawing/2015/9/8/chartex" xmlns:cx2="http://schemas.microsoft.com/office/drawing/2015/10/21/chartex" xmlns:cx3="http://schemas.microsoft.com/office/drawing/2016/5/9/chartex" xmlns:cx4="http://schemas.microsoft.com/office/drawing/2016/5/10/chartex" xmlns:cx5="http://schemas.microsoft.com/office/drawing/2016/5/11/chartex" xmlns:cx6="http://schemas.microsoft.com/office/drawing/2016/5/12/chartex" xmlns:cx7="http://schemas.microsoft.com/office/drawing/2016/5/13/chartex" xmlns:cx8="http://schemas.microsoft.com/office/drawing/2016/5/14/chartex" xmlns:mc="http://schemas.openxmlformats.org/markup-compatibility/2006" xmlns:aink="http://schemas.microsoft.com/office/drawing/2016/ink" xmlns:am3d="http://schemas.microsoft.com/office/drawing/2017/model3d" xmlns:o="urn:schemas-microsoft-com:office:office" xmlns:r="http://schemas.openxmlformats.org/officeDocument/2006/relationships" xmlns:m="http://schemas.openxmlformats.org/officeDocument/2006/math" xmlns:v="urn:schemas-microsoft-com:vml" xmlns:wp14="http://schemas.microsoft.com/office/word/2010/wordprocessingDrawing" xmlns:wp="http://schemas.openxmlformats.org/drawingml/2006/wordprocessingDrawing" xmlns:w10="urn:schemas-microsoft-com:office:word" xmlns:w="http://schemas.openxmlformats.org/wordprocessingml/2006/main" xmlns:w14="http://schemas.microsoft.com/office/word/2010/wordml" xmlns:w15="http://schemas.microsoft.com/office/word/2012/wordml" xmlns:w16cid="http://schemas.microsoft.com/office/word/2016/wordml/cid" xmlns:w16se="http://schemas.microsoft.com/office/word/2015/wordml/symex" xmlns:wpg="http://schemas.microsoft.com/office/word/2010/wordprocessingGroup" xmlns:wpi="http://schemas.microsoft.com/office/word/2010/wordprocessingInk" xmlns:wne="http://schemas.microsoft.com/office/word/2006/wordml" xmlns:wps="http://schemas.microsoft.com/office/word/2010/wordprocessingShape" mc:Ignorable="w14 w15 w16se w16cid wp14">
+<w:hdr xmlns:wpc="http://schemas.microsoft.com/office/word/2010/wordprocessingCanvas" xmlns:cx="http://schemas.microsoft.com/office/drawing/2014/chartex" xmlns:cx1="http://schemas.microsoft.com/office/drawing/2015/9/8/chartex" xmlns:cx2="http://schemas.microsoft.com/office/drawing/2015/10/21/chartex" xmlns:cx3="http://schemas.microsoft.com/office/drawing/2016/5/9/chartex" xmlns:cx4="http://schemas.microsoft.com/office/drawing/2016/5/10/chartex" xmlns:cx5="http://schemas.microsoft.com/office/drawing/2016/5/11/chartex" xmlns:cx6="http://schemas.microsoft.com/office/drawing/2016/5/12/chartex" xmlns:cx7="http://schemas.microsoft.com/office/drawing/2016/5/13/chartex" xmlns:cx8="http://schemas.microsoft.com/office/drawing/2016/5/14/chartex" xmlns:mc="http://schemas.openxmlformats.org/markup-compatibility/2006" xmlns:aink="http://schemas.microsoft.com/office/drawing/2016/ink" xmlns:am3d="http://schemas.microsoft.com/office/drawing/2017/model3d" xmlns:o="urn:schemas-microsoft-com:office:office" xmlns:r="http://schemas.openxmlformats.org/officeDocument/2006/relationships" xmlns:m="http://schemas.openxmlformats.org/officeDocument/2006/math" xmlns:v="urn:schemas-microsoft-com:vml" xmlns:wp14="http://schemas.microsoft.com/office/word/2010/wordprocessingDrawing" xmlns:wp="http://schemas.openxmlformats.org/drawingml/2006/wordprocessingDrawing" xmlns:w10="urn:schemas-microsoft-com:office:word" xmlns:w="http://schemas.openxmlformats.org/wordprocessingml/2006/main" xmlns:w14="http://schemas.microsoft.com/office/word/2010/wordml" xmlns:w15="http://schemas.microsoft.com/office/word/2012/wordml" xmlns:w16cex="http://schemas.microsoft.com/office/word/2018/wordml/cex" xmlns:w16cid="http://schemas.microsoft.com/office/word/2016/wordml/cid" xmlns:w16="http://schemas.microsoft.com/office/word/2018/wordml" xmlns:w16se="http://schemas.microsoft.com/office/word/2015/wordml/symex" xmlns:wpg="http://schemas.microsoft.com/office/word/2010/wordprocessingGroup" xmlns:wpi="http://schemas.microsoft.com/office/word/2010/wordprocessingInk" xmlns:wne="http://schemas.microsoft.com/office/word/2006/wordml" xmlns:wps="http://schemas.microsoft.com/office/word/2010/wordprocessingShape" mc:Ignorable="w14 w15 w16se w16cid w16 w16cex wp14">
   <w:p>
     <w:pPr>
       <w:pStyle w:val="Header"/>
@@ -2276,7 +3190,7 @@
 </file>
 
 <file path=word/header3.xml><?xml version="1.0" encoding="utf-8"?>
-<w:hdr xmlns:wpc="http://schemas.microsoft.com/office/word/2010/wordprocessingCanvas" xmlns:cx="http://schemas.microsoft.com/office/drawing/2014/chartex" xmlns:cx1="http://schemas.microsoft.com/office/drawing/2015/9/8/chartex" xmlns:cx2="http://schemas.microsoft.com/office/drawing/2015/10/21/chartex" xmlns:cx3="http://schemas.microsoft.com/office/drawing/2016/5/9/chartex" xmlns:cx4="http://schemas.microsoft.com/office/drawing/2016/5/10/chartex" xmlns:cx5="http://schemas.microsoft.com/office/drawing/2016/5/11/chartex" xmlns:cx6="http://schemas.microsoft.com/office/drawing/2016/5/12/chartex" xmlns:cx7="http://schemas.microsoft.com/office/drawing/2016/5/13/chartex" xmlns:cx8="http://schemas.microsoft.com/office/drawing/2016/5/14/chartex" xmlns:mc="http://schemas.openxmlformats.org/markup-compatibility/2006" xmlns:aink="http://schemas.microsoft.com/office/drawing/2016/ink" xmlns:am3d="http://schemas.microsoft.com/office/drawing/2017/model3d" xmlns:o="urn:schemas-microsoft-com:office:office" xmlns:r="http://schemas.openxmlformats.org/officeDocument/2006/relationships" xmlns:m="http://schemas.openxmlformats.org/officeDocument/2006/math" xmlns:v="urn:schemas-microsoft-com:vml" xmlns:wp14="http://schemas.microsoft.com/office/word/2010/wordprocessingDrawing" xmlns:wp="http://schemas.openxmlformats.org/drawingml/2006/wordprocessingDrawing" xmlns:w10="urn:schemas-microsoft-com:office:word" xmlns:w="http://schemas.openxmlformats.org/wordprocessingml/2006/main" xmlns:w14="http://schemas.microsoft.com/office/word/2010/wordml" xmlns:w15="http://schemas.microsoft.com/office/word/2012/wordml" xmlns:w16cid="http://schemas.microsoft.com/office/word/2016/wordml/cid" xmlns:w16se="http://schemas.microsoft.com/office/word/2015/wordml/symex" xmlns:wpg="http://schemas.microsoft.com/office/word/2010/wordprocessingGroup" xmlns:wpi="http://schemas.microsoft.com/office/word/2010/wordprocessingInk" xmlns:wne="http://schemas.microsoft.com/office/word/2006/wordml" xmlns:wps="http://schemas.microsoft.com/office/word/2010/wordprocessingShape" mc:Ignorable="w14 w15 w16se w16cid wp14">
+<w:hdr xmlns:wpc="http://schemas.microsoft.com/office/word/2010/wordprocessingCanvas" xmlns:cx="http://schemas.microsoft.com/office/drawing/2014/chartex" xmlns:cx1="http://schemas.microsoft.com/office/drawing/2015/9/8/chartex" xmlns:cx2="http://schemas.microsoft.com/office/drawing/2015/10/21/chartex" xmlns:cx3="http://schemas.microsoft.com/office/drawing/2016/5/9/chartex" xmlns:cx4="http://schemas.microsoft.com/office/drawing/2016/5/10/chartex" xmlns:cx5="http://schemas.microsoft.com/office/drawing/2016/5/11/chartex" xmlns:cx6="http://schemas.microsoft.com/office/drawing/2016/5/12/chartex" xmlns:cx7="http://schemas.microsoft.com/office/drawing/2016/5/13/chartex" xmlns:cx8="http://schemas.microsoft.com/office/drawing/2016/5/14/chartex" xmlns:mc="http://schemas.openxmlformats.org/markup-compatibility/2006" xmlns:aink="http://schemas.microsoft.com/office/drawing/2016/ink" xmlns:am3d="http://schemas.microsoft.com/office/drawing/2017/model3d" xmlns:o="urn:schemas-microsoft-com:office:office" xmlns:r="http://schemas.openxmlformats.org/officeDocument/2006/relationships" xmlns:m="http://schemas.openxmlformats.org/officeDocument/2006/math" xmlns:v="urn:schemas-microsoft-com:vml" xmlns:wp14="http://schemas.microsoft.com/office/word/2010/wordprocessingDrawing" xmlns:wp="http://schemas.openxmlformats.org/drawingml/2006/wordprocessingDrawing" xmlns:w10="urn:schemas-microsoft-com:office:word" xmlns:w="http://schemas.openxmlformats.org/wordprocessingml/2006/main" xmlns:w14="http://schemas.microsoft.com/office/word/2010/wordml" xmlns:w15="http://schemas.microsoft.com/office/word/2012/wordml" xmlns:w16cex="http://schemas.microsoft.com/office/word/2018/wordml/cex" xmlns:w16cid="http://schemas.microsoft.com/office/word/2016/wordml/cid" xmlns:w16="http://schemas.microsoft.com/office/word/2018/wordml" xmlns:w16se="http://schemas.microsoft.com/office/word/2015/wordml/symex" xmlns:wpg="http://schemas.microsoft.com/office/word/2010/wordprocessingGroup" xmlns:wpi="http://schemas.microsoft.com/office/word/2010/wordprocessingInk" xmlns:wne="http://schemas.microsoft.com/office/word/2006/wordml" xmlns:wps="http://schemas.microsoft.com/office/word/2010/wordprocessingShape" mc:Ignorable="w14 w15 w16se w16cid w16 w16cex wp14">
   <w:p>
     <w:pPr>
       <w:pStyle w:val="Header"/>
@@ -2286,7 +3200,7 @@
 </file>
 
 <file path=word/numbering.xml><?xml version="1.0" encoding="utf-8"?>
-<w:numbering xmlns:wpc="http://schemas.microsoft.com/office/word/2010/wordprocessingCanvas" xmlns:cx="http://schemas.microsoft.com/office/drawing/2014/chartex" xmlns:cx1="http://schemas.microsoft.com/office/drawing/2015/9/8/chartex" xmlns:cx2="http://schemas.microsoft.com/office/drawing/2015/10/21/chartex" xmlns:cx3="http://schemas.microsoft.com/office/drawing/2016/5/9/chartex" xmlns:cx4="http://schemas.microsoft.com/office/drawing/2016/5/10/chartex" xmlns:cx5="http://schemas.microsoft.com/office/drawing/2016/5/11/chartex" xmlns:cx6="http://schemas.microsoft.com/office/drawing/2016/5/12/chartex" xmlns:cx7="http://schemas.microsoft.com/office/drawing/2016/5/13/chartex" xmlns:cx8="http://schemas.microsoft.com/office/drawing/2016/5/14/chartex" xmlns:mc="http://schemas.openxmlformats.org/markup-compatibility/2006" xmlns:aink="http://schemas.microsoft.com/office/drawing/2016/ink" xmlns:am3d="http://schemas.microsoft.com/office/drawing/2017/model3d" xmlns:o="urn:schemas-microsoft-com:office:office" xmlns:r="http://schemas.openxmlformats.org/officeDocument/2006/relationships" xmlns:m="http://schemas.openxmlformats.org/officeDocument/2006/math" xmlns:v="urn:schemas-microsoft-com:vml" xmlns:wp14="http://schemas.microsoft.com/office/word/2010/wordprocessingDrawing" xmlns:wp="http://schemas.openxmlformats.org/drawingml/2006/wordprocessingDrawing" xmlns:w10="urn:schemas-microsoft-com:office:word" xmlns:w="http://schemas.openxmlformats.org/wordprocessingml/2006/main" xmlns:w14="http://schemas.microsoft.com/office/word/2010/wordml" xmlns:w15="http://schemas.microsoft.com/office/word/2012/wordml" xmlns:w16cid="http://schemas.microsoft.com/office/word/2016/wordml/cid" xmlns:w16se="http://schemas.microsoft.com/office/word/2015/wordml/symex" xmlns:wpg="http://schemas.microsoft.com/office/word/2010/wordprocessingGroup" xmlns:wpi="http://schemas.microsoft.com/office/word/2010/wordprocessingInk" xmlns:wne="http://schemas.microsoft.com/office/word/2006/wordml" xmlns:wps="http://schemas.microsoft.com/office/word/2010/wordprocessingShape" mc:Ignorable="w14 w15 w16se w16cid wp14">
+<w:numbering xmlns:wpc="http://schemas.microsoft.com/office/word/2010/wordprocessingCanvas" xmlns:cx="http://schemas.microsoft.com/office/drawing/2014/chartex" xmlns:cx1="http://schemas.microsoft.com/office/drawing/2015/9/8/chartex" xmlns:cx2="http://schemas.microsoft.com/office/drawing/2015/10/21/chartex" xmlns:cx3="http://schemas.microsoft.com/office/drawing/2016/5/9/chartex" xmlns:cx4="http://schemas.microsoft.com/office/drawing/2016/5/10/chartex" xmlns:cx5="http://schemas.microsoft.com/office/drawing/2016/5/11/chartex" xmlns:cx6="http://schemas.microsoft.com/office/drawing/2016/5/12/chartex" xmlns:cx7="http://schemas.microsoft.com/office/drawing/2016/5/13/chartex" xmlns:cx8="http://schemas.microsoft.com/office/drawing/2016/5/14/chartex" xmlns:mc="http://schemas.openxmlformats.org/markup-compatibility/2006" xmlns:aink="http://schemas.microsoft.com/office/drawing/2016/ink" xmlns:am3d="http://schemas.microsoft.com/office/drawing/2017/model3d" xmlns:o="urn:schemas-microsoft-com:office:office" xmlns:r="http://schemas.openxmlformats.org/officeDocument/2006/relationships" xmlns:m="http://schemas.openxmlformats.org/officeDocument/2006/math" xmlns:v="urn:schemas-microsoft-com:vml" xmlns:wp14="http://schemas.microsoft.com/office/word/2010/wordprocessingDrawing" xmlns:wp="http://schemas.openxmlformats.org/drawingml/2006/wordprocessingDrawing" xmlns:w10="urn:schemas-microsoft-com:office:word" xmlns:w="http://schemas.openxmlformats.org/wordprocessingml/2006/main" xmlns:w14="http://schemas.microsoft.com/office/word/2010/wordml" xmlns:w15="http://schemas.microsoft.com/office/word/2012/wordml" xmlns:w16cex="http://schemas.microsoft.com/office/word/2018/wordml/cex" xmlns:w16cid="http://schemas.microsoft.com/office/word/2016/wordml/cid" xmlns:w16="http://schemas.microsoft.com/office/word/2018/wordml" xmlns:w16se="http://schemas.microsoft.com/office/word/2015/wordml/symex" xmlns:wpg="http://schemas.microsoft.com/office/word/2010/wordprocessingGroup" xmlns:wpi="http://schemas.microsoft.com/office/word/2010/wordprocessingInk" xmlns:wne="http://schemas.microsoft.com/office/word/2006/wordml" xmlns:wps="http://schemas.microsoft.com/office/word/2010/wordprocessingShape" mc:Ignorable="w14 w15 w16se w16cid w16 w16cex wp14">
   <w:abstractNum w:abstractNumId="0" w15:restartNumberingAfterBreak="0">
     <w:nsid w:val="FFFFFF89"/>
     <w:multiLevelType w:val="singleLevel"/>
@@ -2674,6 +3588,119 @@
     </w:lvl>
   </w:abstractNum>
   <w:abstractNum w:abstractNumId="5" w15:restartNumberingAfterBreak="0">
+    <w:nsid w:val="0B34698F"/>
+    <w:multiLevelType w:val="hybridMultilevel"/>
+    <w:tmpl w:val="B84A8794"/>
+    <w:lvl w:ilvl="0" w:tplc="04090001">
+      <w:start w:val="1"/>
+      <w:numFmt w:val="bullet"/>
+      <w:lvlText w:val=""/>
+      <w:lvlJc w:val="left"/>
+      <w:pPr>
+        <w:ind w:left="720" w:hanging="360"/>
+      </w:pPr>
+      <w:rPr>
+        <w:rFonts w:ascii="Symbol" w:hAnsi="Symbol" w:hint="default"/>
+      </w:rPr>
+    </w:lvl>
+    <w:lvl w:ilvl="1" w:tplc="04090003" w:tentative="1">
+      <w:start w:val="1"/>
+      <w:numFmt w:val="bullet"/>
+      <w:lvlText w:val="o"/>
+      <w:lvlJc w:val="left"/>
+      <w:pPr>
+        <w:ind w:left="1440" w:hanging="360"/>
+      </w:pPr>
+      <w:rPr>
+        <w:rFonts w:ascii="Courier New" w:hAnsi="Courier New" w:cs="Courier New" w:hint="default"/>
+      </w:rPr>
+    </w:lvl>
+    <w:lvl w:ilvl="2" w:tplc="04090005" w:tentative="1">
+      <w:start w:val="1"/>
+      <w:numFmt w:val="bullet"/>
+      <w:lvlText w:val=""/>
+      <w:lvlJc w:val="left"/>
+      <w:pPr>
+        <w:ind w:left="2160" w:hanging="360"/>
+      </w:pPr>
+      <w:rPr>
+        <w:rFonts w:ascii="Wingdings" w:hAnsi="Wingdings" w:hint="default"/>
+      </w:rPr>
+    </w:lvl>
+    <w:lvl w:ilvl="3" w:tplc="04090001" w:tentative="1">
+      <w:start w:val="1"/>
+      <w:numFmt w:val="bullet"/>
+      <w:lvlText w:val=""/>
+      <w:lvlJc w:val="left"/>
+      <w:pPr>
+        <w:ind w:left="2880" w:hanging="360"/>
+      </w:pPr>
+      <w:rPr>
+        <w:rFonts w:ascii="Symbol" w:hAnsi="Symbol" w:hint="default"/>
+      </w:rPr>
+    </w:lvl>
+    <w:lvl w:ilvl="4" w:tplc="04090003" w:tentative="1">
+      <w:start w:val="1"/>
+      <w:numFmt w:val="bullet"/>
+      <w:lvlText w:val="o"/>
+      <w:lvlJc w:val="left"/>
+      <w:pPr>
+        <w:ind w:left="3600" w:hanging="360"/>
+      </w:pPr>
+      <w:rPr>
+        <w:rFonts w:ascii="Courier New" w:hAnsi="Courier New" w:cs="Courier New" w:hint="default"/>
+      </w:rPr>
+    </w:lvl>
+    <w:lvl w:ilvl="5" w:tplc="04090005" w:tentative="1">
+      <w:start w:val="1"/>
+      <w:numFmt w:val="bullet"/>
+      <w:lvlText w:val=""/>
+      <w:lvlJc w:val="left"/>
+      <w:pPr>
+        <w:ind w:left="4320" w:hanging="360"/>
+      </w:pPr>
+      <w:rPr>
+        <w:rFonts w:ascii="Wingdings" w:hAnsi="Wingdings" w:hint="default"/>
+      </w:rPr>
+    </w:lvl>
+    <w:lvl w:ilvl="6" w:tplc="04090001" w:tentative="1">
+      <w:start w:val="1"/>
+      <w:numFmt w:val="bullet"/>
+      <w:lvlText w:val=""/>
+      <w:lvlJc w:val="left"/>
+      <w:pPr>
+        <w:ind w:left="5040" w:hanging="360"/>
+      </w:pPr>
+      <w:rPr>
+        <w:rFonts w:ascii="Symbol" w:hAnsi="Symbol" w:hint="default"/>
+      </w:rPr>
+    </w:lvl>
+    <w:lvl w:ilvl="7" w:tplc="04090003" w:tentative="1">
+      <w:start w:val="1"/>
+      <w:numFmt w:val="bullet"/>
+      <w:lvlText w:val="o"/>
+      <w:lvlJc w:val="left"/>
+      <w:pPr>
+        <w:ind w:left="5760" w:hanging="360"/>
+      </w:pPr>
+      <w:rPr>
+        <w:rFonts w:ascii="Courier New" w:hAnsi="Courier New" w:cs="Courier New" w:hint="default"/>
+      </w:rPr>
+    </w:lvl>
+    <w:lvl w:ilvl="8" w:tplc="04090005" w:tentative="1">
+      <w:start w:val="1"/>
+      <w:numFmt w:val="bullet"/>
+      <w:lvlText w:val=""/>
+      <w:lvlJc w:val="left"/>
+      <w:pPr>
+        <w:ind w:left="6480" w:hanging="360"/>
+      </w:pPr>
+      <w:rPr>
+        <w:rFonts w:ascii="Wingdings" w:hAnsi="Wingdings" w:hint="default"/>
+      </w:rPr>
+    </w:lvl>
+  </w:abstractNum>
+  <w:abstractNum w:abstractNumId="6" w15:restartNumberingAfterBreak="0">
     <w:nsid w:val="0CD04155"/>
     <w:multiLevelType w:val="hybridMultilevel"/>
     <w:tmpl w:val="74F20C88"/>
@@ -2785,7 +3812,7 @@
       </w:rPr>
     </w:lvl>
   </w:abstractNum>
-  <w:abstractNum w:abstractNumId="6" w15:restartNumberingAfterBreak="0">
+  <w:abstractNum w:abstractNumId="7" w15:restartNumberingAfterBreak="0">
     <w:nsid w:val="13240AFC"/>
     <w:multiLevelType w:val="hybridMultilevel"/>
     <w:tmpl w:val="359CECB0"/>
@@ -2898,7 +3925,7 @@
       </w:rPr>
     </w:lvl>
   </w:abstractNum>
-  <w:abstractNum w:abstractNumId="7" w15:restartNumberingAfterBreak="0">
+  <w:abstractNum w:abstractNumId="8" w15:restartNumberingAfterBreak="0">
     <w:nsid w:val="1AE5697B"/>
     <w:multiLevelType w:val="hybridMultilevel"/>
     <w:tmpl w:val="0F72E3D4"/>
@@ -2987,7 +4014,7 @@
       </w:pPr>
     </w:lvl>
   </w:abstractNum>
-  <w:abstractNum w:abstractNumId="8" w15:restartNumberingAfterBreak="0">
+  <w:abstractNum w:abstractNumId="9" w15:restartNumberingAfterBreak="0">
     <w:nsid w:val="1EC76384"/>
     <w:multiLevelType w:val="hybridMultilevel"/>
     <w:tmpl w:val="15E0893C"/>
@@ -3100,7 +4127,7 @@
       </w:rPr>
     </w:lvl>
   </w:abstractNum>
-  <w:abstractNum w:abstractNumId="9" w15:restartNumberingAfterBreak="0">
+  <w:abstractNum w:abstractNumId="10" w15:restartNumberingAfterBreak="0">
     <w:nsid w:val="316D5A22"/>
     <w:multiLevelType w:val="multilevel"/>
     <w:tmpl w:val="1F14B29A"/>
@@ -3249,7 +4276,7 @@
       </w:rPr>
     </w:lvl>
   </w:abstractNum>
-  <w:abstractNum w:abstractNumId="10" w15:restartNumberingAfterBreak="0">
+  <w:abstractNum w:abstractNumId="11" w15:restartNumberingAfterBreak="0">
     <w:nsid w:val="32662758"/>
     <w:multiLevelType w:val="multilevel"/>
     <w:tmpl w:val="23AE2340"/>
@@ -3362,7 +4389,156 @@
       </w:rPr>
     </w:lvl>
   </w:abstractNum>
-  <w:abstractNum w:abstractNumId="11" w15:restartNumberingAfterBreak="0">
+  <w:abstractNum w:abstractNumId="12" w15:restartNumberingAfterBreak="0">
+    <w:nsid w:val="334D6004"/>
+    <w:multiLevelType w:val="multilevel"/>
+    <w:tmpl w:val="6980BC90"/>
+    <w:lvl w:ilvl="0">
+      <w:start w:val="1"/>
+      <w:numFmt w:val="bullet"/>
+      <w:lvlText w:val=""/>
+      <w:lvlJc w:val="left"/>
+      <w:pPr>
+        <w:tabs>
+          <w:tab w:val="num" w:pos="720"/>
+        </w:tabs>
+        <w:ind w:left="720" w:hanging="360"/>
+      </w:pPr>
+      <w:rPr>
+        <w:rFonts w:ascii="Symbol" w:hAnsi="Symbol" w:hint="default"/>
+        <w:sz w:val="20"/>
+      </w:rPr>
+    </w:lvl>
+    <w:lvl w:ilvl="1" w:tentative="1">
+      <w:start w:val="1"/>
+      <w:numFmt w:val="bullet"/>
+      <w:lvlText w:val="o"/>
+      <w:lvlJc w:val="left"/>
+      <w:pPr>
+        <w:tabs>
+          <w:tab w:val="num" w:pos="1440"/>
+        </w:tabs>
+        <w:ind w:left="1440" w:hanging="360"/>
+      </w:pPr>
+      <w:rPr>
+        <w:rFonts w:ascii="Courier New" w:hAnsi="Courier New" w:hint="default"/>
+        <w:sz w:val="20"/>
+      </w:rPr>
+    </w:lvl>
+    <w:lvl w:ilvl="2" w:tentative="1">
+      <w:start w:val="1"/>
+      <w:numFmt w:val="bullet"/>
+      <w:lvlText w:val=""/>
+      <w:lvlJc w:val="left"/>
+      <w:pPr>
+        <w:tabs>
+          <w:tab w:val="num" w:pos="2160"/>
+        </w:tabs>
+        <w:ind w:left="2160" w:hanging="360"/>
+      </w:pPr>
+      <w:rPr>
+        <w:rFonts w:ascii="Wingdings" w:hAnsi="Wingdings" w:hint="default"/>
+        <w:sz w:val="20"/>
+      </w:rPr>
+    </w:lvl>
+    <w:lvl w:ilvl="3" w:tentative="1">
+      <w:start w:val="1"/>
+      <w:numFmt w:val="bullet"/>
+      <w:lvlText w:val=""/>
+      <w:lvlJc w:val="left"/>
+      <w:pPr>
+        <w:tabs>
+          <w:tab w:val="num" w:pos="2880"/>
+        </w:tabs>
+        <w:ind w:left="2880" w:hanging="360"/>
+      </w:pPr>
+      <w:rPr>
+        <w:rFonts w:ascii="Wingdings" w:hAnsi="Wingdings" w:hint="default"/>
+        <w:sz w:val="20"/>
+      </w:rPr>
+    </w:lvl>
+    <w:lvl w:ilvl="4" w:tentative="1">
+      <w:start w:val="1"/>
+      <w:numFmt w:val="bullet"/>
+      <w:lvlText w:val=""/>
+      <w:lvlJc w:val="left"/>
+      <w:pPr>
+        <w:tabs>
+          <w:tab w:val="num" w:pos="3600"/>
+        </w:tabs>
+        <w:ind w:left="3600" w:hanging="360"/>
+      </w:pPr>
+      <w:rPr>
+        <w:rFonts w:ascii="Wingdings" w:hAnsi="Wingdings" w:hint="default"/>
+        <w:sz w:val="20"/>
+      </w:rPr>
+    </w:lvl>
+    <w:lvl w:ilvl="5" w:tentative="1">
+      <w:start w:val="1"/>
+      <w:numFmt w:val="bullet"/>
+      <w:lvlText w:val=""/>
+      <w:lvlJc w:val="left"/>
+      <w:pPr>
+        <w:tabs>
+          <w:tab w:val="num" w:pos="4320"/>
+        </w:tabs>
+        <w:ind w:left="4320" w:hanging="360"/>
+      </w:pPr>
+      <w:rPr>
+        <w:rFonts w:ascii="Wingdings" w:hAnsi="Wingdings" w:hint="default"/>
+        <w:sz w:val="20"/>
+      </w:rPr>
+    </w:lvl>
+    <w:lvl w:ilvl="6" w:tentative="1">
+      <w:start w:val="1"/>
+      <w:numFmt w:val="bullet"/>
+      <w:lvlText w:val=""/>
+      <w:lvlJc w:val="left"/>
+      <w:pPr>
+        <w:tabs>
+          <w:tab w:val="num" w:pos="5040"/>
+        </w:tabs>
+        <w:ind w:left="5040" w:hanging="360"/>
+      </w:pPr>
+      <w:rPr>
+        <w:rFonts w:ascii="Wingdings" w:hAnsi="Wingdings" w:hint="default"/>
+        <w:sz w:val="20"/>
+      </w:rPr>
+    </w:lvl>
+    <w:lvl w:ilvl="7" w:tentative="1">
+      <w:start w:val="1"/>
+      <w:numFmt w:val="bullet"/>
+      <w:lvlText w:val=""/>
+      <w:lvlJc w:val="left"/>
+      <w:pPr>
+        <w:tabs>
+          <w:tab w:val="num" w:pos="5760"/>
+        </w:tabs>
+        <w:ind w:left="5760" w:hanging="360"/>
+      </w:pPr>
+      <w:rPr>
+        <w:rFonts w:ascii="Wingdings" w:hAnsi="Wingdings" w:hint="default"/>
+        <w:sz w:val="20"/>
+      </w:rPr>
+    </w:lvl>
+    <w:lvl w:ilvl="8" w:tentative="1">
+      <w:start w:val="1"/>
+      <w:numFmt w:val="bullet"/>
+      <w:lvlText w:val=""/>
+      <w:lvlJc w:val="left"/>
+      <w:pPr>
+        <w:tabs>
+          <w:tab w:val="num" w:pos="6480"/>
+        </w:tabs>
+        <w:ind w:left="6480" w:hanging="360"/>
+      </w:pPr>
+      <w:rPr>
+        <w:rFonts w:ascii="Wingdings" w:hAnsi="Wingdings" w:hint="default"/>
+        <w:sz w:val="20"/>
+      </w:rPr>
+    </w:lvl>
+  </w:abstractNum>
+  <w:abstractNum w:abstractNumId="13" w15:restartNumberingAfterBreak="0">
     <w:nsid w:val="352632C8"/>
     <w:multiLevelType w:val="hybridMultilevel"/>
     <w:tmpl w:val="9DB0F5F6"/>
@@ -3448,7 +4624,7 @@
       </w:pPr>
     </w:lvl>
   </w:abstractNum>
-  <w:abstractNum w:abstractNumId="12" w15:restartNumberingAfterBreak="0">
+  <w:abstractNum w:abstractNumId="14" w15:restartNumberingAfterBreak="0">
     <w:nsid w:val="3C2225E6"/>
     <w:multiLevelType w:val="hybridMultilevel"/>
     <w:tmpl w:val="1AA6CFF2"/>
@@ -3534,7 +4710,7 @@
       </w:pPr>
     </w:lvl>
   </w:abstractNum>
-  <w:abstractNum w:abstractNumId="13" w15:restartNumberingAfterBreak="0">
+  <w:abstractNum w:abstractNumId="15" w15:restartNumberingAfterBreak="0">
     <w:nsid w:val="4B3C7B62"/>
     <w:multiLevelType w:val="hybridMultilevel"/>
     <w:tmpl w:val="D0B64FFA"/>
@@ -3647,7 +4823,7 @@
       </w:rPr>
     </w:lvl>
   </w:abstractNum>
-  <w:abstractNum w:abstractNumId="14" w15:restartNumberingAfterBreak="0">
+  <w:abstractNum w:abstractNumId="16" w15:restartNumberingAfterBreak="0">
     <w:nsid w:val="4DB26FB9"/>
     <w:multiLevelType w:val="hybridMultilevel"/>
     <w:tmpl w:val="CE56314E"/>
@@ -3733,7 +4909,7 @@
       </w:pPr>
     </w:lvl>
   </w:abstractNum>
-  <w:abstractNum w:abstractNumId="15" w15:restartNumberingAfterBreak="0">
+  <w:abstractNum w:abstractNumId="17" w15:restartNumberingAfterBreak="0">
     <w:nsid w:val="545763FA"/>
     <w:multiLevelType w:val="hybridMultilevel"/>
     <w:tmpl w:val="52B8EDF2"/>
@@ -3846,7 +5022,7 @@
       </w:rPr>
     </w:lvl>
   </w:abstractNum>
-  <w:abstractNum w:abstractNumId="16" w15:restartNumberingAfterBreak="0">
+  <w:abstractNum w:abstractNumId="18" w15:restartNumberingAfterBreak="0">
     <w:nsid w:val="5A315452"/>
     <w:multiLevelType w:val="hybridMultilevel"/>
     <w:tmpl w:val="23723A64"/>
@@ -3935,7 +5111,7 @@
       </w:pPr>
     </w:lvl>
   </w:abstractNum>
-  <w:abstractNum w:abstractNumId="17" w15:restartNumberingAfterBreak="0">
+  <w:abstractNum w:abstractNumId="19" w15:restartNumberingAfterBreak="0">
     <w:nsid w:val="6A4070EB"/>
     <w:multiLevelType w:val="hybridMultilevel"/>
     <w:tmpl w:val="61D226EA"/>
@@ -4024,7 +5200,7 @@
       </w:pPr>
     </w:lvl>
   </w:abstractNum>
-  <w:abstractNum w:abstractNumId="18" w15:restartNumberingAfterBreak="0">
+  <w:abstractNum w:abstractNumId="20" w15:restartNumberingAfterBreak="0">
     <w:nsid w:val="6B336021"/>
     <w:multiLevelType w:val="multilevel"/>
     <w:tmpl w:val="3974804C"/>
@@ -4173,7 +5349,7 @@
       </w:rPr>
     </w:lvl>
   </w:abstractNum>
-  <w:abstractNum w:abstractNumId="19" w15:restartNumberingAfterBreak="0">
+  <w:abstractNum w:abstractNumId="21" w15:restartNumberingAfterBreak="0">
     <w:nsid w:val="6EA04465"/>
     <w:multiLevelType w:val="hybridMultilevel"/>
     <w:tmpl w:val="6C3806E2"/>
@@ -4286,7 +5462,7 @@
       </w:rPr>
     </w:lvl>
   </w:abstractNum>
-  <w:abstractNum w:abstractNumId="20" w15:restartNumberingAfterBreak="0">
+  <w:abstractNum w:abstractNumId="22" w15:restartNumberingAfterBreak="0">
     <w:nsid w:val="73BB1991"/>
     <w:multiLevelType w:val="hybridMultilevel"/>
     <w:tmpl w:val="3D58C05E"/>
@@ -4400,7 +5576,7 @@
       </w:rPr>
     </w:lvl>
   </w:abstractNum>
-  <w:abstractNum w:abstractNumId="21" w15:restartNumberingAfterBreak="0">
+  <w:abstractNum w:abstractNumId="23" w15:restartNumberingAfterBreak="0">
     <w:nsid w:val="78337C56"/>
     <w:multiLevelType w:val="multilevel"/>
     <w:tmpl w:val="23AE2340"/>
@@ -4513,7 +5689,7 @@
       </w:rPr>
     </w:lvl>
   </w:abstractNum>
-  <w:abstractNum w:abstractNumId="22" w15:restartNumberingAfterBreak="0">
+  <w:abstractNum w:abstractNumId="24" w15:restartNumberingAfterBreak="0">
     <w:nsid w:val="795C0914"/>
     <w:multiLevelType w:val="multilevel"/>
     <w:tmpl w:val="DC3A327C"/>
@@ -4662,7 +5838,7 @@
       </w:rPr>
     </w:lvl>
   </w:abstractNum>
-  <w:abstractNum w:abstractNumId="23" w15:restartNumberingAfterBreak="0">
+  <w:abstractNum w:abstractNumId="25" w15:restartNumberingAfterBreak="0">
     <w:nsid w:val="7E21193F"/>
     <w:multiLevelType w:val="multilevel"/>
     <w:tmpl w:val="23AE2340"/>
@@ -4775,7 +5951,7 @@
       </w:rPr>
     </w:lvl>
   </w:abstractNum>
-  <w:abstractNum w:abstractNumId="24" w15:restartNumberingAfterBreak="0">
+  <w:abstractNum w:abstractNumId="26" w15:restartNumberingAfterBreak="0">
     <w:nsid w:val="7FB773C7"/>
     <w:multiLevelType w:val="hybridMultilevel"/>
     <w:tmpl w:val="C68A27AC"/>
@@ -4889,49 +6065,49 @@
     </w:lvl>
   </w:abstractNum>
   <w:num w:numId="1">
-    <w:abstractNumId w:val="10"/>
+    <w:abstractNumId w:val="11"/>
   </w:num>
   <w:num w:numId="2">
-    <w:abstractNumId w:val="22"/>
+    <w:abstractNumId w:val="24"/>
   </w:num>
   <w:num w:numId="3">
     <w:abstractNumId w:val="2"/>
   </w:num>
   <w:num w:numId="4">
+    <w:abstractNumId w:val="23"/>
+  </w:num>
+  <w:num w:numId="5">
+    <w:abstractNumId w:val="25"/>
+  </w:num>
+  <w:num w:numId="6">
+    <w:abstractNumId w:val="10"/>
+  </w:num>
+  <w:num w:numId="7">
+    <w:abstractNumId w:val="20"/>
+  </w:num>
+  <w:num w:numId="8">
+    <w:abstractNumId w:val="7"/>
+  </w:num>
+  <w:num w:numId="9">
     <w:abstractNumId w:val="21"/>
   </w:num>
-  <w:num w:numId="5">
-    <w:abstractNumId w:val="23"/>
+  <w:num w:numId="10">
+    <w:abstractNumId w:val="15"/>
   </w:num>
-  <w:num w:numId="6">
-    <w:abstractNumId w:val="9"/>
+  <w:num w:numId="11">
+    <w:abstractNumId w:val="8"/>
   </w:num>
-  <w:num w:numId="7">
-    <w:abstractNumId w:val="18"/>
-  </w:num>
-  <w:num w:numId="8">
-    <w:abstractNumId w:val="6"/>
-  </w:num>
-  <w:num w:numId="9">
+  <w:num w:numId="12">
     <w:abstractNumId w:val="19"/>
   </w:num>
-  <w:num w:numId="10">
+  <w:num w:numId="13">
+    <w:abstractNumId w:val="26"/>
+  </w:num>
+  <w:num w:numId="14">
     <w:abstractNumId w:val="13"/>
   </w:num>
-  <w:num w:numId="11">
-    <w:abstractNumId w:val="7"/>
-  </w:num>
-  <w:num w:numId="12">
-    <w:abstractNumId w:val="17"/>
-  </w:num>
-  <w:num w:numId="13">
-    <w:abstractNumId w:val="24"/>
-  </w:num>
-  <w:num w:numId="14">
-    <w:abstractNumId w:val="11"/>
-  </w:num>
   <w:num w:numId="15">
-    <w:abstractNumId w:val="20"/>
+    <w:abstractNumId w:val="22"/>
   </w:num>
   <w:num w:numId="16">
     <w:abstractNumId w:val="0"/>
@@ -4940,49 +6116,55 @@
     <w:abstractNumId w:val="4"/>
   </w:num>
   <w:num w:numId="18">
-    <w:abstractNumId w:val="20"/>
+    <w:abstractNumId w:val="22"/>
   </w:num>
   <w:num w:numId="19">
-    <w:abstractNumId w:val="20"/>
+    <w:abstractNumId w:val="22"/>
   </w:num>
   <w:num w:numId="20">
-    <w:abstractNumId w:val="20"/>
+    <w:abstractNumId w:val="22"/>
   </w:num>
   <w:num w:numId="21">
-    <w:abstractNumId w:val="20"/>
+    <w:abstractNumId w:val="22"/>
   </w:num>
   <w:num w:numId="22">
-    <w:abstractNumId w:val="20"/>
+    <w:abstractNumId w:val="22"/>
   </w:num>
   <w:num w:numId="23">
-    <w:abstractNumId w:val="12"/>
+    <w:abstractNumId w:val="14"/>
   </w:num>
   <w:num w:numId="24">
     <w:abstractNumId w:val="3"/>
   </w:num>
   <w:num w:numId="25">
-    <w:abstractNumId w:val="14"/>
+    <w:abstractNumId w:val="16"/>
   </w:num>
   <w:num w:numId="26">
-    <w:abstractNumId w:val="8"/>
+    <w:abstractNumId w:val="9"/>
   </w:num>
   <w:num w:numId="27">
-    <w:abstractNumId w:val="15"/>
+    <w:abstractNumId w:val="17"/>
   </w:num>
   <w:num w:numId="28">
     <w:abstractNumId w:val="1"/>
   </w:num>
   <w:num w:numId="29">
-    <w:abstractNumId w:val="16"/>
+    <w:abstractNumId w:val="18"/>
   </w:num>
   <w:num w:numId="30">
+    <w:abstractNumId w:val="6"/>
+  </w:num>
+  <w:num w:numId="31">
+    <w:abstractNumId w:val="12"/>
+  </w:num>
+  <w:num w:numId="32">
     <w:abstractNumId w:val="5"/>
   </w:num>
 </w:numbering>
 </file>
 
 <file path=word/styles.xml><?xml version="1.0" encoding="utf-8"?>
-<w:styles xmlns:mc="http://schemas.openxmlformats.org/markup-compatibility/2006" xmlns:r="http://schemas.openxmlformats.org/officeDocument/2006/relationships" xmlns:w="http://schemas.openxmlformats.org/wordprocessingml/2006/main" xmlns:w14="http://schemas.microsoft.com/office/word/2010/wordml" xmlns:w15="http://schemas.microsoft.com/office/word/2012/wordml" xmlns:w16cid="http://schemas.microsoft.com/office/word/2016/wordml/cid" xmlns:w16se="http://schemas.microsoft.com/office/word/2015/wordml/symex" mc:Ignorable="w14 w15 w16se w16cid">
+<w:styles xmlns:mc="http://schemas.openxmlformats.org/markup-compatibility/2006" xmlns:r="http://schemas.openxmlformats.org/officeDocument/2006/relationships" xmlns:w="http://schemas.openxmlformats.org/wordprocessingml/2006/main" xmlns:w14="http://schemas.microsoft.com/office/word/2010/wordml" xmlns:w15="http://schemas.microsoft.com/office/word/2012/wordml" xmlns:w16cex="http://schemas.microsoft.com/office/word/2018/wordml/cex" xmlns:w16cid="http://schemas.microsoft.com/office/word/2016/wordml/cid" xmlns:w16="http://schemas.microsoft.com/office/word/2018/wordml" xmlns:w16se="http://schemas.microsoft.com/office/word/2015/wordml/symex" mc:Ignorable="w14 w15 w16se w16cid w16 w16cex">
   <w:docDefaults>
     <w:rPrDefault>
       <w:rPr>
@@ -4995,7 +6177,7 @@
     </w:rPrDefault>
     <w:pPrDefault/>
   </w:docDefaults>
-  <w:latentStyles w:defLockedState="0" w:defUIPriority="99" w:defSemiHidden="0" w:defUnhideWhenUsed="0" w:defQFormat="0" w:count="375">
+  <w:latentStyles w:defLockedState="0" w:defUIPriority="99" w:defSemiHidden="0" w:defUnhideWhenUsed="0" w:defQFormat="0" w:count="376">
     <w:lsdException w:name="Normal" w:uiPriority="0" w:qFormat="1"/>
     <w:lsdException w:name="heading 1" w:uiPriority="0" w:qFormat="1"/>
     <w:lsdException w:name="heading 2" w:semiHidden="1" w:uiPriority="9" w:unhideWhenUsed="1" w:qFormat="1"/>
@@ -5101,7 +6283,6 @@
     <w:lsdException w:name="HTML Sample" w:semiHidden="1" w:unhideWhenUsed="1"/>
     <w:lsdException w:name="HTML Typewriter" w:semiHidden="1" w:unhideWhenUsed="1"/>
     <w:lsdException w:name="HTML Variable" w:semiHidden="1" w:unhideWhenUsed="1"/>
-    <w:lsdException w:name="Normal Table" w:semiHidden="1" w:unhideWhenUsed="1"/>
     <w:lsdException w:name="annotation subject" w:semiHidden="1" w:unhideWhenUsed="1"/>
     <w:lsdException w:name="No List" w:semiHidden="1" w:unhideWhenUsed="1"/>
     <w:lsdException w:name="Outline List 1" w:semiHidden="1" w:unhideWhenUsed="1"/>
@@ -5148,10 +6329,8 @@
     <w:lsdException w:name="Table Subtle 2" w:semiHidden="1" w:unhideWhenUsed="1"/>
     <w:lsdException w:name="Table Web 1" w:semiHidden="1" w:unhideWhenUsed="1"/>
     <w:lsdException w:name="Table Web 2" w:semiHidden="1" w:unhideWhenUsed="1"/>
-    <w:lsdException w:name="Table Web 3" w:semiHidden="1" w:unhideWhenUsed="1"/>
     <w:lsdException w:name="Balloon Text" w:semiHidden="1" w:unhideWhenUsed="1"/>
     <w:lsdException w:name="Table Grid" w:uiPriority="59"/>
-    <w:lsdException w:name="Table Theme" w:semiHidden="1" w:unhideWhenUsed="1"/>
     <w:lsdException w:name="Placeholder Text" w:semiHidden="1"/>
     <w:lsdException w:name="No Spacing" w:uiPriority="1" w:qFormat="1"/>
     <w:lsdException w:name="Light Shading" w:uiPriority="60"/>
@@ -5371,6 +6550,7 @@
     <w:lsdException w:name="Smart Hyperlink" w:semiHidden="1" w:unhideWhenUsed="1"/>
     <w:lsdException w:name="Hashtag" w:semiHidden="1" w:unhideWhenUsed="1"/>
     <w:lsdException w:name="Unresolved Mention" w:semiHidden="1" w:unhideWhenUsed="1"/>
+    <w:lsdException w:name="Smart Link" w:semiHidden="1" w:unhideWhenUsed="1"/>
   </w:latentStyles>
   <w:style w:type="paragraph" w:default="1" w:styleId="Normal">
     <w:name w:val="Normal"/>
@@ -5481,7 +6661,6 @@
   <w:style w:type="character" w:default="1" w:styleId="DefaultParagraphFont">
     <w:name w:val="Default Paragraph Font"/>
     <w:uiPriority w:val="1"/>
-    <w:semiHidden/>
     <w:unhideWhenUsed/>
   </w:style>
   <w:style w:type="table" w:default="1" w:styleId="TableNormal">
@@ -5989,6 +7168,93 @@
       <w:shd w:val="clear" w:color="auto" w:fill="F2F2F2" w:themeFill="background1" w:themeFillShade="F2"/>
     </w:rPr>
   </w:style>
+  <w:style w:type="table" w:styleId="TableGrid">
+    <w:name w:val="Table Grid"/>
+    <w:basedOn w:val="TableNormal"/>
+    <w:uiPriority w:val="59"/>
+    <w:rsid w:val="00FE2553"/>
+    <w:tblPr>
+      <w:tblBorders>
+        <w:top w:val="single" w:sz="4" w:space="0" w:color="auto"/>
+        <w:left w:val="single" w:sz="4" w:space="0" w:color="auto"/>
+        <w:bottom w:val="single" w:sz="4" w:space="0" w:color="auto"/>
+        <w:right w:val="single" w:sz="4" w:space="0" w:color="auto"/>
+        <w:insideH w:val="single" w:sz="4" w:space="0" w:color="auto"/>
+        <w:insideV w:val="single" w:sz="4" w:space="0" w:color="auto"/>
+      </w:tblBorders>
+    </w:tblPr>
+  </w:style>
+  <w:style w:type="character" w:customStyle="1" w:styleId="x">
+    <w:name w:val="x"/>
+    <w:basedOn w:val="DefaultParagraphFont"/>
+    <w:rsid w:val="00D14F27"/>
+  </w:style>
+  <w:style w:type="character" w:customStyle="1" w:styleId="pl-e">
+    <w:name w:val="pl-e"/>
+    <w:basedOn w:val="DefaultParagraphFont"/>
+    <w:rsid w:val="00D14F27"/>
+  </w:style>
+  <w:style w:type="character" w:styleId="UnresolvedMention">
+    <w:name w:val="Unresolved Mention"/>
+    <w:basedOn w:val="DefaultParagraphFont"/>
+    <w:uiPriority w:val="99"/>
+    <w:semiHidden/>
+    <w:unhideWhenUsed/>
+    <w:rsid w:val="00D14F27"/>
+    <w:rPr>
+      <w:color w:val="605E5C"/>
+      <w:shd w:val="clear" w:color="auto" w:fill="E1DFDD"/>
+    </w:rPr>
+  </w:style>
+  <w:style w:type="paragraph" w:styleId="HTMLPreformatted">
+    <w:name w:val="HTML Preformatted"/>
+    <w:basedOn w:val="Normal"/>
+    <w:link w:val="HTMLPreformattedChar"/>
+    <w:uiPriority w:val="99"/>
+    <w:semiHidden/>
+    <w:unhideWhenUsed/>
+    <w:rsid w:val="00B67A48"/>
+    <w:pPr>
+      <w:tabs>
+        <w:tab w:val="left" w:pos="916"/>
+        <w:tab w:val="left" w:pos="1832"/>
+        <w:tab w:val="left" w:pos="2748"/>
+        <w:tab w:val="left" w:pos="3664"/>
+        <w:tab w:val="left" w:pos="4580"/>
+        <w:tab w:val="left" w:pos="5496"/>
+        <w:tab w:val="left" w:pos="6412"/>
+        <w:tab w:val="left" w:pos="7328"/>
+        <w:tab w:val="left" w:pos="8244"/>
+        <w:tab w:val="left" w:pos="9160"/>
+        <w:tab w:val="left" w:pos="10076"/>
+        <w:tab w:val="left" w:pos="10992"/>
+        <w:tab w:val="left" w:pos="11908"/>
+        <w:tab w:val="left" w:pos="12824"/>
+        <w:tab w:val="left" w:pos="13740"/>
+        <w:tab w:val="left" w:pos="14656"/>
+      </w:tabs>
+    </w:pPr>
+    <w:rPr>
+      <w:rFonts w:ascii="Courier New" w:eastAsia="Times New Roman" w:hAnsi="Courier New" w:cs="Courier New"/>
+      <w:color w:val="auto"/>
+      <w:sz w:val="20"/>
+      <w:szCs w:val="20"/>
+    </w:rPr>
+  </w:style>
+  <w:style w:type="character" w:customStyle="1" w:styleId="HTMLPreformattedChar">
+    <w:name w:val="HTML Preformatted Char"/>
+    <w:basedOn w:val="DefaultParagraphFont"/>
+    <w:link w:val="HTMLPreformatted"/>
+    <w:uiPriority w:val="99"/>
+    <w:semiHidden/>
+    <w:rsid w:val="00B67A48"/>
+    <w:rPr>
+      <w:rFonts w:ascii="Courier New" w:eastAsia="Times New Roman" w:hAnsi="Courier New" w:cs="Courier New"/>
+      <w:color w:val="auto"/>
+      <w:sz w:val="20"/>
+      <w:szCs w:val="20"/>
+    </w:rPr>
+  </w:style>
 </w:styles>
 </file>
 

</xml_diff>

<commit_message>
INT-3022 - Updates to docs..
</commit_message>
<xml_diff>
--- a/fn_cisco_enforcement/doc/Resilient Integrations Function Guide for Cisco Enforcement.docx
+++ b/fn_cisco_enforcement/doc/Resilient Integrations Function Guide for Cisco Enforcement.docx
@@ -2736,8 +2736,8 @@
       </w:tblPr>
       <w:tblGrid>
         <w:gridCol w:w="1345"/>
-        <w:gridCol w:w="1350"/>
-        <w:gridCol w:w="5935"/>
+        <w:gridCol w:w="1485"/>
+        <w:gridCol w:w="5800"/>
       </w:tblGrid>
       <w:tr>
         <w:tc>
@@ -2756,7 +2756,7 @@
         </w:tc>
         <w:tc>
           <w:tcPr>
-            <w:tcW w:w="1350" w:type="dxa"/>
+            <w:tcW w:w="1485" w:type="dxa"/>
             <w:shd w:val="clear" w:color="auto" w:fill="D9D9D9" w:themeFill="background1" w:themeFillShade="D9"/>
           </w:tcPr>
           <w:p>
@@ -2770,7 +2770,7 @@
         </w:tc>
         <w:tc>
           <w:tcPr>
-            <w:tcW w:w="5935" w:type="dxa"/>
+            <w:tcW w:w="5800" w:type="dxa"/>
             <w:shd w:val="clear" w:color="auto" w:fill="D9D9D9" w:themeFill="background1" w:themeFillShade="D9"/>
           </w:tcPr>
           <w:p>
@@ -2799,20 +2799,26 @@
         </w:tc>
         <w:tc>
           <w:tcPr>
-            <w:tcW w:w="1350" w:type="dxa"/>
+            <w:tcW w:w="1485" w:type="dxa"/>
           </w:tcPr>
           <w:p>
             <w:pPr>
               <w:pStyle w:val="BodyText"/>
             </w:pPr>
             <w:r>
-              <w:t>Sept. 2020</w:t>
+              <w:t>Oct</w:t>
+            </w:r>
+            <w:r>
+              <w:t>ober</w:t>
+            </w:r>
+            <w:r>
+              <w:t xml:space="preserve"> 2020</w:t>
             </w:r>
           </w:p>
         </w:tc>
         <w:tc>
           <w:tcPr>
-            <w:tcW w:w="5935" w:type="dxa"/>
+            <w:tcW w:w="5800" w:type="dxa"/>
           </w:tcPr>
           <w:p>
             <w:pPr>
@@ -2840,7 +2846,7 @@
         </w:tc>
         <w:tc>
           <w:tcPr>
-            <w:tcW w:w="1350" w:type="dxa"/>
+            <w:tcW w:w="1485" w:type="dxa"/>
           </w:tcPr>
           <w:p>
             <w:pPr>
@@ -2853,7 +2859,7 @@
         </w:tc>
         <w:tc>
           <w:tcPr>
-            <w:tcW w:w="5935" w:type="dxa"/>
+            <w:tcW w:w="5800" w:type="dxa"/>
           </w:tcPr>
           <w:p>
             <w:pPr>
@@ -2878,9 +2884,10 @@
     <w:sectPr>
       <w:headerReference w:type="even" r:id="rId16"/>
       <w:headerReference w:type="default" r:id="rId17"/>
-      <w:footerReference w:type="default" r:id="rId18"/>
-      <w:headerReference w:type="first" r:id="rId19"/>
-      <w:footerReference w:type="first" r:id="rId20"/>
+      <w:footerReference w:type="even" r:id="rId18"/>
+      <w:footerReference w:type="default" r:id="rId19"/>
+      <w:headerReference w:type="first" r:id="rId20"/>
+      <w:footerReference w:type="first" r:id="rId21"/>
       <w:pgSz w:w="12240" w:h="15840"/>
       <w:pgMar w:top="1440" w:right="1800" w:bottom="1440" w:left="1800" w:header="720" w:footer="144" w:gutter="0"/>
       <w:pgNumType w:start="1"/>
@@ -2912,6 +2919,16 @@
 </file>
 
 <file path=word/footer1.xml><?xml version="1.0" encoding="utf-8"?>
+<w:ftr xmlns:wpc="http://schemas.microsoft.com/office/word/2010/wordprocessingCanvas" xmlns:cx="http://schemas.microsoft.com/office/drawing/2014/chartex" xmlns:cx1="http://schemas.microsoft.com/office/drawing/2015/9/8/chartex" xmlns:cx2="http://schemas.microsoft.com/office/drawing/2015/10/21/chartex" xmlns:cx3="http://schemas.microsoft.com/office/drawing/2016/5/9/chartex" xmlns:cx4="http://schemas.microsoft.com/office/drawing/2016/5/10/chartex" xmlns:cx5="http://schemas.microsoft.com/office/drawing/2016/5/11/chartex" xmlns:cx6="http://schemas.microsoft.com/office/drawing/2016/5/12/chartex" xmlns:cx7="http://schemas.microsoft.com/office/drawing/2016/5/13/chartex" xmlns:cx8="http://schemas.microsoft.com/office/drawing/2016/5/14/chartex" xmlns:mc="http://schemas.openxmlformats.org/markup-compatibility/2006" xmlns:aink="http://schemas.microsoft.com/office/drawing/2016/ink" xmlns:am3d="http://schemas.microsoft.com/office/drawing/2017/model3d" xmlns:o="urn:schemas-microsoft-com:office:office" xmlns:r="http://schemas.openxmlformats.org/officeDocument/2006/relationships" xmlns:m="http://schemas.openxmlformats.org/officeDocument/2006/math" xmlns:v="urn:schemas-microsoft-com:vml" xmlns:wp14="http://schemas.microsoft.com/office/word/2010/wordprocessingDrawing" xmlns:wp="http://schemas.openxmlformats.org/drawingml/2006/wordprocessingDrawing" xmlns:w10="urn:schemas-microsoft-com:office:word" xmlns:w="http://schemas.openxmlformats.org/wordprocessingml/2006/main" xmlns:w14="http://schemas.microsoft.com/office/word/2010/wordml" xmlns:w15="http://schemas.microsoft.com/office/word/2012/wordml" xmlns:w16cex="http://schemas.microsoft.com/office/word/2018/wordml/cex" xmlns:w16cid="http://schemas.microsoft.com/office/word/2016/wordml/cid" xmlns:w16="http://schemas.microsoft.com/office/word/2018/wordml" xmlns:w16se="http://schemas.microsoft.com/office/word/2015/wordml/symex" xmlns:wpg="http://schemas.microsoft.com/office/word/2010/wordprocessingGroup" xmlns:wpi="http://schemas.microsoft.com/office/word/2010/wordprocessingInk" xmlns:wne="http://schemas.microsoft.com/office/word/2006/wordml" xmlns:wps="http://schemas.microsoft.com/office/word/2010/wordprocessingShape" mc:Ignorable="w14 w15 w16se w16cid w16 w16cex wp14">
+  <w:p>
+    <w:pPr>
+      <w:pStyle w:val="Footer"/>
+    </w:pPr>
+  </w:p>
+</w:ftr>
+</file>
+
+<file path=word/footer2.xml><?xml version="1.0" encoding="utf-8"?>
 <w:ftr xmlns:wpc="http://schemas.microsoft.com/office/word/2010/wordprocessingCanvas" xmlns:cx="http://schemas.microsoft.com/office/drawing/2014/chartex" xmlns:cx1="http://schemas.microsoft.com/office/drawing/2015/9/8/chartex" xmlns:cx2="http://schemas.microsoft.com/office/drawing/2015/10/21/chartex" xmlns:cx3="http://schemas.microsoft.com/office/drawing/2016/5/9/chartex" xmlns:cx4="http://schemas.microsoft.com/office/drawing/2016/5/10/chartex" xmlns:cx5="http://schemas.microsoft.com/office/drawing/2016/5/11/chartex" xmlns:cx6="http://schemas.microsoft.com/office/drawing/2016/5/12/chartex" xmlns:cx7="http://schemas.microsoft.com/office/drawing/2016/5/13/chartex" xmlns:cx8="http://schemas.microsoft.com/office/drawing/2016/5/14/chartex" xmlns:mc="http://schemas.openxmlformats.org/markup-compatibility/2006" xmlns:aink="http://schemas.microsoft.com/office/drawing/2016/ink" xmlns:am3d="http://schemas.microsoft.com/office/drawing/2017/model3d" xmlns:o="urn:schemas-microsoft-com:office:office" xmlns:r="http://schemas.openxmlformats.org/officeDocument/2006/relationships" xmlns:m="http://schemas.openxmlformats.org/officeDocument/2006/math" xmlns:v="urn:schemas-microsoft-com:vml" xmlns:wp14="http://schemas.microsoft.com/office/word/2010/wordprocessingDrawing" xmlns:wp="http://schemas.openxmlformats.org/drawingml/2006/wordprocessingDrawing" xmlns:w10="urn:schemas-microsoft-com:office:word" xmlns:w="http://schemas.openxmlformats.org/wordprocessingml/2006/main" xmlns:w14="http://schemas.microsoft.com/office/word/2010/wordml" xmlns:w15="http://schemas.microsoft.com/office/word/2012/wordml" xmlns:w16cex="http://schemas.microsoft.com/office/word/2018/wordml/cex" xmlns:w16cid="http://schemas.microsoft.com/office/word/2016/wordml/cid" xmlns:w16="http://schemas.microsoft.com/office/word/2018/wordml" xmlns:w16se="http://schemas.microsoft.com/office/word/2015/wordml/symex" xmlns:wpg="http://schemas.microsoft.com/office/word/2010/wordprocessingGroup" xmlns:wpi="http://schemas.microsoft.com/office/word/2010/wordprocessingInk" xmlns:wne="http://schemas.microsoft.com/office/word/2006/wordml" xmlns:wps="http://schemas.microsoft.com/office/word/2010/wordprocessingShape" mc:Ignorable="w14 w15 w16se w16cid w16 w16cex wp14">
   <w:p>
     <w:pPr>
@@ -2984,7 +3001,7 @@
 </w:ftr>
 </file>
 
-<file path=word/footer2.xml><?xml version="1.0" encoding="utf-8"?>
+<file path=word/footer3.xml><?xml version="1.0" encoding="utf-8"?>
 <w:ftr xmlns:wpc="http://schemas.microsoft.com/office/word/2010/wordprocessingCanvas" xmlns:cx="http://schemas.microsoft.com/office/drawing/2014/chartex" xmlns:cx1="http://schemas.microsoft.com/office/drawing/2015/9/8/chartex" xmlns:cx2="http://schemas.microsoft.com/office/drawing/2015/10/21/chartex" xmlns:cx3="http://schemas.microsoft.com/office/drawing/2016/5/9/chartex" xmlns:cx4="http://schemas.microsoft.com/office/drawing/2016/5/10/chartex" xmlns:cx5="http://schemas.microsoft.com/office/drawing/2016/5/11/chartex" xmlns:cx6="http://schemas.microsoft.com/office/drawing/2016/5/12/chartex" xmlns:cx7="http://schemas.microsoft.com/office/drawing/2016/5/13/chartex" xmlns:cx8="http://schemas.microsoft.com/office/drawing/2016/5/14/chartex" xmlns:mc="http://schemas.openxmlformats.org/markup-compatibility/2006" xmlns:aink="http://schemas.microsoft.com/office/drawing/2016/ink" xmlns:am3d="http://schemas.microsoft.com/office/drawing/2017/model3d" xmlns:o="urn:schemas-microsoft-com:office:office" xmlns:r="http://schemas.openxmlformats.org/officeDocument/2006/relationships" xmlns:m="http://schemas.openxmlformats.org/officeDocument/2006/math" xmlns:v="urn:schemas-microsoft-com:vml" xmlns:wp14="http://schemas.microsoft.com/office/word/2010/wordprocessingDrawing" xmlns:wp="http://schemas.openxmlformats.org/drawingml/2006/wordprocessingDrawing" xmlns:w10="urn:schemas-microsoft-com:office:word" xmlns:w="http://schemas.openxmlformats.org/wordprocessingml/2006/main" xmlns:w14="http://schemas.microsoft.com/office/word/2010/wordml" xmlns:w15="http://schemas.microsoft.com/office/word/2012/wordml" xmlns:w16cex="http://schemas.microsoft.com/office/word/2018/wordml/cex" xmlns:w16cid="http://schemas.microsoft.com/office/word/2016/wordml/cid" xmlns:w16="http://schemas.microsoft.com/office/word/2018/wordml" xmlns:w16se="http://schemas.microsoft.com/office/word/2015/wordml/symex" xmlns:wpg="http://schemas.microsoft.com/office/word/2010/wordprocessingGroup" xmlns:wpi="http://schemas.microsoft.com/office/word/2010/wordprocessingInk" xmlns:wne="http://schemas.microsoft.com/office/word/2006/wordml" xmlns:wps="http://schemas.microsoft.com/office/word/2010/wordprocessingShape" mc:Ignorable="w14 w15 w16se w16cid w16 w16cex wp14">
   <w:p>
     <w:pPr>
@@ -6283,6 +6300,7 @@
     <w:lsdException w:name="HTML Sample" w:semiHidden="1" w:unhideWhenUsed="1"/>
     <w:lsdException w:name="HTML Typewriter" w:semiHidden="1" w:unhideWhenUsed="1"/>
     <w:lsdException w:name="HTML Variable" w:semiHidden="1" w:unhideWhenUsed="1"/>
+    <w:lsdException w:name="Normal Table" w:semiHidden="1" w:unhideWhenUsed="1"/>
     <w:lsdException w:name="annotation subject" w:semiHidden="1" w:unhideWhenUsed="1"/>
     <w:lsdException w:name="No List" w:semiHidden="1" w:unhideWhenUsed="1"/>
     <w:lsdException w:name="Outline List 1" w:semiHidden="1" w:unhideWhenUsed="1"/>
@@ -6329,8 +6347,10 @@
     <w:lsdException w:name="Table Subtle 2" w:semiHidden="1" w:unhideWhenUsed="1"/>
     <w:lsdException w:name="Table Web 1" w:semiHidden="1" w:unhideWhenUsed="1"/>
     <w:lsdException w:name="Table Web 2" w:semiHidden="1" w:unhideWhenUsed="1"/>
+    <w:lsdException w:name="Table Web 3" w:semiHidden="1" w:unhideWhenUsed="1"/>
     <w:lsdException w:name="Balloon Text" w:semiHidden="1" w:unhideWhenUsed="1"/>
     <w:lsdException w:name="Table Grid" w:uiPriority="59"/>
+    <w:lsdException w:name="Table Theme" w:semiHidden="1" w:unhideWhenUsed="1"/>
     <w:lsdException w:name="Placeholder Text" w:semiHidden="1"/>
     <w:lsdException w:name="No Spacing" w:uiPriority="1" w:qFormat="1"/>
     <w:lsdException w:name="Light Shading" w:uiPriority="60"/>
@@ -6661,6 +6681,7 @@
   <w:style w:type="character" w:default="1" w:styleId="DefaultParagraphFont">
     <w:name w:val="Default Paragraph Font"/>
     <w:uiPriority w:val="1"/>
+    <w:semiHidden/>
     <w:unhideWhenUsed/>
   </w:style>
   <w:style w:type="table" w:default="1" w:styleId="TableNormal">

</xml_diff>

<commit_message>
Updates to existing integrations
</commit_message>
<xml_diff>
--- a/fn_cisco_enforcement/doc/Resilient Integrations Function Guide for Cisco Enforcement.docx
+++ b/fn_cisco_enforcement/doc/Resilient Integrations Function Guide for Cisco Enforcement.docx
@@ -1,6 +1,6 @@
 
 <file path=word/document.xml><?xml version="1.0" encoding="utf-8"?>
-<w:document xmlns:wpc="http://schemas.microsoft.com/office/word/2010/wordprocessingCanvas" xmlns:cx="http://schemas.microsoft.com/office/drawing/2014/chartex" xmlns:cx1="http://schemas.microsoft.com/office/drawing/2015/9/8/chartex" xmlns:cx2="http://schemas.microsoft.com/office/drawing/2015/10/21/chartex" xmlns:cx3="http://schemas.microsoft.com/office/drawing/2016/5/9/chartex" xmlns:cx4="http://schemas.microsoft.com/office/drawing/2016/5/10/chartex" xmlns:cx5="http://schemas.microsoft.com/office/drawing/2016/5/11/chartex" xmlns:cx6="http://schemas.microsoft.com/office/drawing/2016/5/12/chartex" xmlns:cx7="http://schemas.microsoft.com/office/drawing/2016/5/13/chartex" xmlns:cx8="http://schemas.microsoft.com/office/drawing/2016/5/14/chartex" xmlns:mc="http://schemas.openxmlformats.org/markup-compatibility/2006" xmlns:aink="http://schemas.microsoft.com/office/drawing/2016/ink" xmlns:am3d="http://schemas.microsoft.com/office/drawing/2017/model3d" xmlns:o="urn:schemas-microsoft-com:office:office" xmlns:r="http://schemas.openxmlformats.org/officeDocument/2006/relationships" xmlns:m="http://schemas.openxmlformats.org/officeDocument/2006/math" xmlns:v="urn:schemas-microsoft-com:vml" xmlns:wp14="http://schemas.microsoft.com/office/word/2010/wordprocessingDrawing" xmlns:wp="http://schemas.openxmlformats.org/drawingml/2006/wordprocessingDrawing" xmlns:w10="urn:schemas-microsoft-com:office:word" xmlns:w="http://schemas.openxmlformats.org/wordprocessingml/2006/main" xmlns:w14="http://schemas.microsoft.com/office/word/2010/wordml" xmlns:w15="http://schemas.microsoft.com/office/word/2012/wordml" xmlns:w16cid="http://schemas.microsoft.com/office/word/2016/wordml/cid" xmlns:w16se="http://schemas.microsoft.com/office/word/2015/wordml/symex" xmlns:wpg="http://schemas.microsoft.com/office/word/2010/wordprocessingGroup" xmlns:wpi="http://schemas.microsoft.com/office/word/2010/wordprocessingInk" xmlns:wne="http://schemas.microsoft.com/office/word/2006/wordml" xmlns:wps="http://schemas.microsoft.com/office/word/2010/wordprocessingShape" mc:Ignorable="w14 w15 w16se w16cid wp14">
+<w:document xmlns:wpc="http://schemas.microsoft.com/office/word/2010/wordprocessingCanvas" xmlns:cx="http://schemas.microsoft.com/office/drawing/2014/chartex" xmlns:cx1="http://schemas.microsoft.com/office/drawing/2015/9/8/chartex" xmlns:cx2="http://schemas.microsoft.com/office/drawing/2015/10/21/chartex" xmlns:cx3="http://schemas.microsoft.com/office/drawing/2016/5/9/chartex" xmlns:cx4="http://schemas.microsoft.com/office/drawing/2016/5/10/chartex" xmlns:cx5="http://schemas.microsoft.com/office/drawing/2016/5/11/chartex" xmlns:cx6="http://schemas.microsoft.com/office/drawing/2016/5/12/chartex" xmlns:cx7="http://schemas.microsoft.com/office/drawing/2016/5/13/chartex" xmlns:cx8="http://schemas.microsoft.com/office/drawing/2016/5/14/chartex" xmlns:mc="http://schemas.openxmlformats.org/markup-compatibility/2006" xmlns:aink="http://schemas.microsoft.com/office/drawing/2016/ink" xmlns:am3d="http://schemas.microsoft.com/office/drawing/2017/model3d" xmlns:o="urn:schemas-microsoft-com:office:office" xmlns:r="http://schemas.openxmlformats.org/officeDocument/2006/relationships" xmlns:m="http://schemas.openxmlformats.org/officeDocument/2006/math" xmlns:v="urn:schemas-microsoft-com:vml" xmlns:wp14="http://schemas.microsoft.com/office/word/2010/wordprocessingDrawing" xmlns:wp="http://schemas.openxmlformats.org/drawingml/2006/wordprocessingDrawing" xmlns:w10="urn:schemas-microsoft-com:office:word" xmlns:w="http://schemas.openxmlformats.org/wordprocessingml/2006/main" xmlns:w14="http://schemas.microsoft.com/office/word/2010/wordml" xmlns:w15="http://schemas.microsoft.com/office/word/2012/wordml" xmlns:w16cex="http://schemas.microsoft.com/office/word/2018/wordml/cex" xmlns:w16cid="http://schemas.microsoft.com/office/word/2016/wordml/cid" xmlns:w16="http://schemas.microsoft.com/office/word/2018/wordml" xmlns:w16se="http://schemas.microsoft.com/office/word/2015/wordml/symex" xmlns:wpg="http://schemas.microsoft.com/office/word/2010/wordprocessingGroup" xmlns:wpi="http://schemas.microsoft.com/office/word/2010/wordprocessingInk" xmlns:wne="http://schemas.microsoft.com/office/word/2006/wordml" xmlns:wps="http://schemas.microsoft.com/office/word/2010/wordprocessingShape" mc:Ignorable="w14 w15 w16se w16cid w16 w16cex wp14">
   <w:background w:color="FFFFFF"/>
   <w:body>
     <w:p>
@@ -163,37 +163,13 @@
         <w:rPr>
           <w:color w:val="FF8300"/>
         </w:rPr>
-        <w:t xml:space="preserve"> Function V1.0.0</w:t>
-      </w:r>
-    </w:p>
-    <w:p>
-      <w:pPr>
-        <w:pStyle w:val="Normal1"/>
-        <w:jc w:val="center"/>
-      </w:pPr>
-      <w:r>
-        <w:rPr>
-          <w:rFonts w:ascii="Times New Roman" w:eastAsia="Times New Roman" w:hAnsi="Times New Roman" w:cs="Times New Roman"/>
-        </w:rPr>
-        <w:t xml:space="preserve">Release Date: </w:t>
-      </w:r>
-      <w:r>
-        <w:rPr>
-          <w:rFonts w:ascii="Times New Roman" w:eastAsia="Times New Roman" w:hAnsi="Times New Roman" w:cs="Times New Roman"/>
-        </w:rPr>
-        <w:t>May</w:t>
-      </w:r>
-      <w:r>
-        <w:rPr>
-          <w:rFonts w:ascii="Times New Roman" w:eastAsia="Times New Roman" w:hAnsi="Times New Roman" w:cs="Times New Roman"/>
-        </w:rPr>
-        <w:t xml:space="preserve"> </w:t>
-      </w:r>
-      <w:r>
-        <w:rPr>
-          <w:rFonts w:ascii="Times New Roman" w:eastAsia="Times New Roman" w:hAnsi="Times New Roman" w:cs="Times New Roman"/>
-        </w:rPr>
-        <w:t>2018</w:t>
+        <w:t xml:space="preserve"> Function V1.0.</w:t>
+      </w:r>
+      <w:r>
+        <w:rPr>
+          <w:color w:val="FF8300"/>
+        </w:rPr>
+        <w:t>1</w:t>
       </w:r>
     </w:p>
     <w:p>
@@ -329,6 +305,716 @@
       </w:pPr>
       <w:r>
         <w:t>Installation</w:t>
+      </w:r>
+    </w:p>
+    <w:p>
+      <w:pPr>
+        <w:pStyle w:val="Heading10"/>
+      </w:pPr>
+      <w:r>
+        <w:t>App Host</w:t>
+      </w:r>
+    </w:p>
+    <w:p>
+      <w:pPr>
+        <w:pStyle w:val="BodyText"/>
+        <w:rPr>
+          <w:rFonts w:eastAsia="Calibri"/>
+        </w:rPr>
+      </w:pPr>
+      <w:r>
+        <w:rPr>
+          <w:rFonts w:eastAsia="Calibri"/>
+        </w:rPr>
+        <w:t>All the components for running this integration in a container already exist when using the App Host app.</w:t>
+      </w:r>
+    </w:p>
+    <w:p>
+      <w:pPr>
+        <w:pStyle w:val="BodyText"/>
+        <w:rPr>
+          <w:rFonts w:eastAsia="Calibri"/>
+        </w:rPr>
+      </w:pPr>
+      <w:r>
+        <w:rPr>
+          <w:rFonts w:eastAsia="Calibri"/>
+        </w:rPr>
+        <w:t>To install,</w:t>
+      </w:r>
+    </w:p>
+    <w:p>
+      <w:pPr>
+        <w:pStyle w:val="BodyText"/>
+        <w:numPr>
+          <w:ilvl w:val="0"/>
+          <w:numId w:val="32"/>
+        </w:numPr>
+        <w:rPr>
+          <w:rFonts w:eastAsia="Calibri"/>
+        </w:rPr>
+      </w:pPr>
+      <w:r>
+        <w:rPr>
+          <w:rFonts w:eastAsia="Calibri"/>
+        </w:rPr>
+        <w:t>Navigate to Administrative Settings and then the Apps tab.</w:t>
+      </w:r>
+    </w:p>
+    <w:p>
+      <w:pPr>
+        <w:pStyle w:val="BodyText"/>
+        <w:numPr>
+          <w:ilvl w:val="0"/>
+          <w:numId w:val="32"/>
+        </w:numPr>
+        <w:rPr>
+          <w:rFonts w:eastAsia="Calibri"/>
+        </w:rPr>
+      </w:pPr>
+      <w:r>
+        <w:rPr>
+          <w:rFonts w:eastAsia="Calibri"/>
+        </w:rPr>
+        <w:t>Click the Install button and select the downloaded file: app-fn_</w:t>
+      </w:r>
+      <w:r>
+        <w:rPr>
+          <w:rFonts w:eastAsia="Calibri"/>
+        </w:rPr>
+        <w:t>cisco_enforcement</w:t>
+      </w:r>
+      <w:r>
+        <w:rPr>
+          <w:rFonts w:eastAsia="Calibri"/>
+        </w:rPr>
+        <w:t>-x.x.x.zip.</w:t>
+      </w:r>
+    </w:p>
+    <w:p>
+      <w:pPr>
+        <w:pStyle w:val="BodyText"/>
+        <w:numPr>
+          <w:ilvl w:val="0"/>
+          <w:numId w:val="32"/>
+        </w:numPr>
+        <w:rPr>
+          <w:rFonts w:eastAsia="Calibri"/>
+        </w:rPr>
+      </w:pPr>
+      <w:r>
+        <w:rPr>
+          <w:rFonts w:eastAsia="Calibri"/>
+        </w:rPr>
+        <w:t xml:space="preserve">Go to the Configuration tab and edit the </w:t>
+      </w:r>
+      <w:proofErr w:type="spellStart"/>
+      <w:r>
+        <w:rPr>
+          <w:rFonts w:eastAsia="Calibri"/>
+        </w:rPr>
+        <w:t>app.config</w:t>
+      </w:r>
+      <w:proofErr w:type="spellEnd"/>
+      <w:r>
+        <w:rPr>
+          <w:rFonts w:eastAsia="Calibri"/>
+        </w:rPr>
+        <w:t xml:space="preserve"> file, editing the settings for </w:t>
+      </w:r>
+      <w:r>
+        <w:rPr>
+          <w:rFonts w:eastAsia="Calibri"/>
+        </w:rPr>
+        <w:t>Cisco Enforcement</w:t>
+      </w:r>
+      <w:r>
+        <w:rPr>
+          <w:rFonts w:eastAsia="Calibri"/>
+        </w:rPr>
+        <w:t>.</w:t>
+      </w:r>
+    </w:p>
+    <w:tbl>
+      <w:tblPr>
+        <w:tblW w:w="0" w:type="auto"/>
+        <w:tblCellSpacing w:w="15" w:type="dxa"/>
+        <w:tblCellMar>
+          <w:top w:w="15" w:type="dxa"/>
+          <w:left w:w="15" w:type="dxa"/>
+          <w:bottom w:w="15" w:type="dxa"/>
+          <w:right w:w="15" w:type="dxa"/>
+        </w:tblCellMar>
+        <w:tblLook w:val="04A0" w:firstRow="1" w:lastRow="0" w:firstColumn="1" w:lastColumn="0" w:noHBand="0" w:noVBand="1"/>
+      </w:tblPr>
+      <w:tblGrid>
+        <w:gridCol w:w="769"/>
+        <w:gridCol w:w="1020"/>
+        <w:gridCol w:w="967"/>
+        <w:gridCol w:w="1262"/>
+      </w:tblGrid>
+      <w:tr>
+        <w:trPr>
+          <w:tblHeader/>
+          <w:tblCellSpacing w:w="15" w:type="dxa"/>
+        </w:trPr>
+        <w:tc>
+          <w:tcPr>
+            <w:tcW w:w="0" w:type="auto"/>
+            <w:vAlign w:val="center"/>
+            <w:hideMark/>
+          </w:tcPr>
+          <w:p>
+            <w:pPr>
+              <w:jc w:val="center"/>
+              <w:rPr>
+                <w:rFonts w:ascii="Times New Roman" w:eastAsia="Times New Roman" w:hAnsi="Times New Roman" w:cs="Times New Roman"/>
+                <w:b/>
+                <w:bCs/>
+                <w:color w:val="auto"/>
+              </w:rPr>
+            </w:pPr>
+            <w:r>
+              <w:rPr>
+                <w:rFonts w:ascii="Times New Roman" w:eastAsia="Times New Roman" w:hAnsi="Times New Roman" w:cs="Times New Roman"/>
+                <w:b/>
+                <w:bCs/>
+                <w:color w:val="auto"/>
+              </w:rPr>
+              <w:lastRenderedPageBreak/>
+              <w:t>Config</w:t>
+            </w:r>
+          </w:p>
+        </w:tc>
+        <w:tc>
+          <w:tcPr>
+            <w:tcW w:w="0" w:type="auto"/>
+            <w:vAlign w:val="center"/>
+            <w:hideMark/>
+          </w:tcPr>
+          <w:p>
+            <w:pPr>
+              <w:jc w:val="center"/>
+              <w:rPr>
+                <w:rFonts w:ascii="Times New Roman" w:eastAsia="Times New Roman" w:hAnsi="Times New Roman" w:cs="Times New Roman"/>
+                <w:b/>
+                <w:bCs/>
+                <w:color w:val="auto"/>
+              </w:rPr>
+            </w:pPr>
+            <w:r>
+              <w:rPr>
+                <w:rFonts w:ascii="Times New Roman" w:eastAsia="Times New Roman" w:hAnsi="Times New Roman" w:cs="Times New Roman"/>
+                <w:b/>
+                <w:bCs/>
+                <w:color w:val="auto"/>
+              </w:rPr>
+              <w:t>Required</w:t>
+            </w:r>
+          </w:p>
+        </w:tc>
+        <w:tc>
+          <w:tcPr>
+            <w:tcW w:w="0" w:type="auto"/>
+            <w:vAlign w:val="center"/>
+            <w:hideMark/>
+          </w:tcPr>
+          <w:p>
+            <w:pPr>
+              <w:jc w:val="center"/>
+              <w:rPr>
+                <w:rFonts w:ascii="Times New Roman" w:eastAsia="Times New Roman" w:hAnsi="Times New Roman" w:cs="Times New Roman"/>
+                <w:b/>
+                <w:bCs/>
+                <w:color w:val="auto"/>
+              </w:rPr>
+            </w:pPr>
+            <w:r>
+              <w:rPr>
+                <w:rFonts w:ascii="Times New Roman" w:eastAsia="Times New Roman" w:hAnsi="Times New Roman" w:cs="Times New Roman"/>
+                <w:b/>
+                <w:bCs/>
+                <w:color w:val="auto"/>
+              </w:rPr>
+              <w:t>Example</w:t>
+            </w:r>
+          </w:p>
+        </w:tc>
+        <w:tc>
+          <w:tcPr>
+            <w:tcW w:w="0" w:type="auto"/>
+            <w:vAlign w:val="center"/>
+            <w:hideMark/>
+          </w:tcPr>
+          <w:p>
+            <w:pPr>
+              <w:jc w:val="center"/>
+              <w:rPr>
+                <w:rFonts w:ascii="Times New Roman" w:eastAsia="Times New Roman" w:hAnsi="Times New Roman" w:cs="Times New Roman"/>
+                <w:b/>
+                <w:bCs/>
+                <w:color w:val="auto"/>
+              </w:rPr>
+            </w:pPr>
+            <w:r>
+              <w:rPr>
+                <w:rFonts w:ascii="Times New Roman" w:eastAsia="Times New Roman" w:hAnsi="Times New Roman" w:cs="Times New Roman"/>
+                <w:b/>
+                <w:bCs/>
+                <w:color w:val="auto"/>
+              </w:rPr>
+              <w:t>Description</w:t>
+            </w:r>
+          </w:p>
+        </w:tc>
+      </w:tr>
+    </w:tbl>
+    <w:p>
+      <w:pPr>
+        <w:pStyle w:val="BodyText"/>
+        <w:ind w:left="720"/>
+        <w:rPr>
+          <w:rFonts w:eastAsia="Calibri"/>
+        </w:rPr>
+      </w:pPr>
+    </w:p>
+    <w:tbl>
+      <w:tblPr>
+        <w:tblStyle w:val="TableGrid"/>
+        <w:tblW w:w="0" w:type="auto"/>
+        <w:tblLook w:val="04A0" w:firstRow="1" w:lastRow="0" w:firstColumn="1" w:lastColumn="0" w:noHBand="0" w:noVBand="1"/>
+      </w:tblPr>
+      <w:tblGrid>
+        <w:gridCol w:w="1684"/>
+        <w:gridCol w:w="1058"/>
+        <w:gridCol w:w="3745"/>
+        <w:gridCol w:w="2143"/>
+      </w:tblGrid>
+      <w:tr>
+        <w:tc>
+          <w:tcPr>
+            <w:tcW w:w="1685" w:type="dxa"/>
+            <w:shd w:val="clear" w:color="auto" w:fill="D9D9D9" w:themeFill="background1" w:themeFillShade="D9"/>
+          </w:tcPr>
+          <w:p>
+            <w:pPr>
+              <w:pStyle w:val="BodyText"/>
+            </w:pPr>
+            <w:r>
+              <w:t>Config</w:t>
+            </w:r>
+          </w:p>
+        </w:tc>
+        <w:tc>
+          <w:tcPr>
+            <w:tcW w:w="1089" w:type="dxa"/>
+            <w:shd w:val="clear" w:color="auto" w:fill="D9D9D9" w:themeFill="background1" w:themeFillShade="D9"/>
+          </w:tcPr>
+          <w:p>
+            <w:pPr>
+              <w:pStyle w:val="BodyText"/>
+            </w:pPr>
+            <w:r>
+              <w:t>Required</w:t>
+            </w:r>
+          </w:p>
+        </w:tc>
+        <w:tc>
+          <w:tcPr>
+            <w:tcW w:w="2891" w:type="dxa"/>
+            <w:shd w:val="clear" w:color="auto" w:fill="D9D9D9" w:themeFill="background1" w:themeFillShade="D9"/>
+          </w:tcPr>
+          <w:p>
+            <w:pPr>
+              <w:pStyle w:val="BodyText"/>
+            </w:pPr>
+            <w:r>
+              <w:t>Example</w:t>
+            </w:r>
+          </w:p>
+        </w:tc>
+        <w:tc>
+          <w:tcPr>
+            <w:tcW w:w="2965" w:type="dxa"/>
+            <w:shd w:val="clear" w:color="auto" w:fill="D9D9D9" w:themeFill="background1" w:themeFillShade="D9"/>
+          </w:tcPr>
+          <w:p>
+            <w:pPr>
+              <w:pStyle w:val="BodyText"/>
+            </w:pPr>
+            <w:r>
+              <w:t>Description</w:t>
+            </w:r>
+          </w:p>
+        </w:tc>
+      </w:tr>
+      <w:tr>
+        <w:tc>
+          <w:tcPr>
+            <w:tcW w:w="1685" w:type="dxa"/>
+          </w:tcPr>
+          <w:p>
+            <w:pPr>
+              <w:pStyle w:val="BodyText"/>
+            </w:pPr>
+            <w:proofErr w:type="spellStart"/>
+            <w:r>
+              <w:t>url</w:t>
+            </w:r>
+            <w:proofErr w:type="spellEnd"/>
+          </w:p>
+        </w:tc>
+        <w:tc>
+          <w:tcPr>
+            <w:tcW w:w="1089" w:type="dxa"/>
+          </w:tcPr>
+          <w:p>
+            <w:pPr>
+              <w:pStyle w:val="BodyText"/>
+            </w:pPr>
+            <w:r>
+              <w:t>Yes</w:t>
+            </w:r>
+          </w:p>
+        </w:tc>
+        <w:tc>
+          <w:tcPr>
+            <w:tcW w:w="2891" w:type="dxa"/>
+          </w:tcPr>
+          <w:p>
+            <w:pPr>
+              <w:pStyle w:val="BodyText"/>
+            </w:pPr>
+            <w:r>
+              <w:rPr>
+                <w:rFonts w:ascii="Courier New" w:hAnsi="Courier New" w:cs="Courier New"/>
+                <w:color w:val="067D17"/>
+                <w:sz w:val="21"/>
+                <w:szCs w:val="21"/>
+              </w:rPr>
+              <w:t>https://s-platform.api.opendns.com/1.0</w:t>
+            </w:r>
+          </w:p>
+        </w:tc>
+        <w:tc>
+          <w:tcPr>
+            <w:tcW w:w="2965" w:type="dxa"/>
+          </w:tcPr>
+          <w:p>
+            <w:pPr>
+              <w:pStyle w:val="BodyText"/>
+            </w:pPr>
+            <w:r>
+              <w:t>Base URL for all API calls to Cisco Enforcement</w:t>
+            </w:r>
+          </w:p>
+        </w:tc>
+      </w:tr>
+      <w:tr>
+        <w:tc>
+          <w:tcPr>
+            <w:tcW w:w="1685" w:type="dxa"/>
+          </w:tcPr>
+          <w:p>
+            <w:pPr>
+              <w:pStyle w:val="BodyText"/>
+            </w:pPr>
+            <w:proofErr w:type="spellStart"/>
+            <w:r>
+              <w:t>api_token</w:t>
+            </w:r>
+            <w:proofErr w:type="spellEnd"/>
+          </w:p>
+        </w:tc>
+        <w:tc>
+          <w:tcPr>
+            <w:tcW w:w="1089" w:type="dxa"/>
+          </w:tcPr>
+          <w:p>
+            <w:pPr>
+              <w:pStyle w:val="BodyText"/>
+            </w:pPr>
+            <w:r>
+              <w:t>Yes</w:t>
+            </w:r>
+          </w:p>
+        </w:tc>
+        <w:tc>
+          <w:tcPr>
+            <w:tcW w:w="2891" w:type="dxa"/>
+          </w:tcPr>
+          <w:p>
+            <w:pPr>
+              <w:pStyle w:val="BodyText"/>
+            </w:pPr>
+            <w:r>
+              <w:t>11111</w:t>
+            </w:r>
+            <w:r>
+              <w:t>-</w:t>
+            </w:r>
+            <w:r>
+              <w:t>2222</w:t>
+            </w:r>
+            <w:r>
+              <w:t>-</w:t>
+            </w:r>
+            <w:r>
+              <w:t>3333</w:t>
+            </w:r>
+            <w:r>
+              <w:t>-</w:t>
+            </w:r>
+            <w:r>
+              <w:t>44444</w:t>
+            </w:r>
+          </w:p>
+        </w:tc>
+        <w:tc>
+          <w:tcPr>
+            <w:tcW w:w="2965" w:type="dxa"/>
+          </w:tcPr>
+          <w:p>
+            <w:pPr>
+              <w:pStyle w:val="BodyText"/>
+            </w:pPr>
+            <w:r>
+              <w:t>API token used for API calls</w:t>
+            </w:r>
+          </w:p>
+        </w:tc>
+      </w:tr>
+      <w:tr>
+        <w:tc>
+          <w:tcPr>
+            <w:tcW w:w="1685" w:type="dxa"/>
+          </w:tcPr>
+          <w:p>
+            <w:pPr>
+              <w:pStyle w:val="BodyText"/>
+            </w:pPr>
+            <w:proofErr w:type="spellStart"/>
+            <w:r>
+              <w:t>protocol_version</w:t>
+            </w:r>
+            <w:proofErr w:type="spellEnd"/>
+          </w:p>
+        </w:tc>
+        <w:tc>
+          <w:tcPr>
+            <w:tcW w:w="1089" w:type="dxa"/>
+          </w:tcPr>
+          <w:p>
+            <w:pPr>
+              <w:pStyle w:val="BodyText"/>
+            </w:pPr>
+            <w:r>
+              <w:t>Yes</w:t>
+            </w:r>
+          </w:p>
+        </w:tc>
+        <w:tc>
+          <w:tcPr>
+            <w:tcW w:w="2891" w:type="dxa"/>
+          </w:tcPr>
+          <w:p>
+            <w:pPr>
+              <w:pStyle w:val="BodyText"/>
+            </w:pPr>
+            <w:r>
+              <w:t>1.0a</w:t>
+            </w:r>
+          </w:p>
+        </w:tc>
+        <w:tc>
+          <w:tcPr>
+            <w:tcW w:w="2965" w:type="dxa"/>
+          </w:tcPr>
+          <w:p>
+            <w:pPr>
+              <w:pStyle w:val="BodyText"/>
+            </w:pPr>
+            <w:r>
+              <w:t xml:space="preserve">Version of API used. </w:t>
+            </w:r>
+          </w:p>
+        </w:tc>
+      </w:tr>
+      <w:tr>
+        <w:tc>
+          <w:tcPr>
+            <w:tcW w:w="1685" w:type="dxa"/>
+          </w:tcPr>
+          <w:p>
+            <w:pPr>
+              <w:pStyle w:val="BodyText"/>
+            </w:pPr>
+            <w:proofErr w:type="spellStart"/>
+            <w:r>
+              <w:t>provider_name</w:t>
+            </w:r>
+            <w:proofErr w:type="spellEnd"/>
+          </w:p>
+        </w:tc>
+        <w:tc>
+          <w:tcPr>
+            <w:tcW w:w="1089" w:type="dxa"/>
+          </w:tcPr>
+          <w:p>
+            <w:pPr>
+              <w:pStyle w:val="BodyText"/>
+            </w:pPr>
+            <w:r>
+              <w:t>Yes</w:t>
+            </w:r>
+          </w:p>
+        </w:tc>
+        <w:tc>
+          <w:tcPr>
+            <w:tcW w:w="2891" w:type="dxa"/>
+          </w:tcPr>
+          <w:p>
+            <w:pPr>
+              <w:pStyle w:val="BodyText"/>
+            </w:pPr>
+            <w:r>
+              <w:t>Security Platform</w:t>
+            </w:r>
+          </w:p>
+        </w:tc>
+        <w:tc>
+          <w:tcPr>
+            <w:tcW w:w="2965" w:type="dxa"/>
+          </w:tcPr>
+          <w:p>
+            <w:pPr>
+              <w:pStyle w:val="BodyText"/>
+            </w:pPr>
+            <w:r>
+              <w:t xml:space="preserve">Required settings for API integrations </w:t>
+            </w:r>
+          </w:p>
+        </w:tc>
+      </w:tr>
+      <w:tr>
+        <w:tc>
+          <w:tcPr>
+            <w:tcW w:w="1685" w:type="dxa"/>
+          </w:tcPr>
+          <w:p>
+            <w:pPr>
+              <w:pStyle w:val="BodyText"/>
+            </w:pPr>
+            <w:proofErr w:type="spellStart"/>
+            <w:r>
+              <w:t>https_proxy</w:t>
+            </w:r>
+            <w:proofErr w:type="spellEnd"/>
+          </w:p>
+        </w:tc>
+        <w:tc>
+          <w:tcPr>
+            <w:tcW w:w="1089" w:type="dxa"/>
+          </w:tcPr>
+          <w:p>
+            <w:pPr>
+              <w:pStyle w:val="BodyText"/>
+            </w:pPr>
+            <w:r>
+              <w:t>No</w:t>
+            </w:r>
+          </w:p>
+        </w:tc>
+        <w:tc>
+          <w:tcPr>
+            <w:tcW w:w="2891" w:type="dxa"/>
+          </w:tcPr>
+          <w:p>
+            <w:pPr>
+              <w:pStyle w:val="BodyText"/>
+            </w:pPr>
+            <w:r>
+              <w:t>https:/proxy_host.com:&lt;port&gt;</w:t>
+            </w:r>
+          </w:p>
+        </w:tc>
+        <w:tc>
+          <w:tcPr>
+            <w:tcW w:w="2965" w:type="dxa"/>
+          </w:tcPr>
+          <w:p>
+            <w:pPr>
+              <w:pStyle w:val="BodyText"/>
+            </w:pPr>
+            <w:r>
+              <w:t>Optional https proxy</w:t>
+            </w:r>
+          </w:p>
+        </w:tc>
+      </w:tr>
+      <w:tr>
+        <w:tc>
+          <w:tcPr>
+            <w:tcW w:w="1685" w:type="dxa"/>
+          </w:tcPr>
+          <w:p>
+            <w:pPr>
+              <w:pStyle w:val="BodyText"/>
+            </w:pPr>
+            <w:proofErr w:type="spellStart"/>
+            <w:r>
+              <w:t>http_proxy</w:t>
+            </w:r>
+            <w:proofErr w:type="spellEnd"/>
+          </w:p>
+        </w:tc>
+        <w:tc>
+          <w:tcPr>
+            <w:tcW w:w="1089" w:type="dxa"/>
+          </w:tcPr>
+          <w:p>
+            <w:pPr>
+              <w:pStyle w:val="BodyText"/>
+            </w:pPr>
+            <w:r>
+              <w:t>No</w:t>
+            </w:r>
+          </w:p>
+        </w:tc>
+        <w:tc>
+          <w:tcPr>
+            <w:tcW w:w="2891" w:type="dxa"/>
+          </w:tcPr>
+          <w:p>
+            <w:pPr>
+              <w:pStyle w:val="BodyText"/>
+            </w:pPr>
+            <w:r>
+              <w:t>http:/proxy_host.com:&lt;port&gt;</w:t>
+            </w:r>
+          </w:p>
+        </w:tc>
+        <w:tc>
+          <w:tcPr>
+            <w:tcW w:w="2965" w:type="dxa"/>
+          </w:tcPr>
+          <w:p>
+            <w:pPr>
+              <w:pStyle w:val="BodyText"/>
+            </w:pPr>
+            <w:r>
+              <w:t>Optional http proxy</w:t>
+            </w:r>
+          </w:p>
+        </w:tc>
+      </w:tr>
+    </w:tbl>
+    <w:p>
+      <w:pPr>
+        <w:pStyle w:val="Heading10"/>
+      </w:pPr>
+      <w:r>
+        <w:t>Integrations Server</w:t>
       </w:r>
     </w:p>
     <w:p>
@@ -377,10 +1063,18 @@
         <w:t>You have a Resilient account to use for the integrations. T</w:t>
       </w:r>
       <w:r>
-        <w:t>his can be any account that has the permission to view and modify administrator and customization settings</w:t>
-      </w:r>
-      <w:r>
-        <w:t>, and read and update incidents</w:t>
+        <w:t xml:space="preserve">his can be any account that has the permission to view and modify administrator and customization </w:t>
+      </w:r>
+      <w:proofErr w:type="gramStart"/>
+      <w:r>
+        <w:t>settings</w:t>
+      </w:r>
+      <w:r>
+        <w:t>, and</w:t>
+      </w:r>
+      <w:proofErr w:type="gramEnd"/>
+      <w:r>
+        <w:t xml:space="preserve"> read and update incidents</w:t>
       </w:r>
       <w:r>
         <w:t>. You need to know the account username and password.</w:t>
@@ -404,7 +1098,6 @@
       </w:pPr>
       <w:bookmarkStart w:id="2" w:name="_Toc509305886"/>
       <w:r>
-        <w:lastRenderedPageBreak/>
         <w:t>Install the Python components</w:t>
       </w:r>
       <w:bookmarkEnd w:id="2"/>
@@ -504,15 +1197,18 @@
         </w:rPr>
         <w:t>version</w:t>
       </w:r>
+      <w:proofErr w:type="gramStart"/>
       <w:r>
         <w:t>&gt;.tar.gz</w:t>
       </w:r>
+      <w:proofErr w:type="gramEnd"/>
     </w:p>
     <w:p>
       <w:pPr>
         <w:pStyle w:val="Heading20"/>
       </w:pPr>
       <w:r>
+        <w:lastRenderedPageBreak/>
         <w:t>Configure the Python components</w:t>
       </w:r>
     </w:p>
@@ -851,6 +1547,20 @@
       <w:r>
         <w:t>Deploy customizations to the Resilient platform</w:t>
       </w:r>
+      <w:r>
+        <w:br/>
+      </w:r>
+      <w:r>
+        <w:t># Uncomment to specify proxies needed</w:t>
+      </w:r>
+      <w:r>
+        <w:br/>
+        <w:t>#https_proxy=</w:t>
+      </w:r>
+      <w:r>
+        <w:br/>
+        <w:t>#http_proxy=</w:t>
+      </w:r>
     </w:p>
     <w:p>
       <w:pPr>
@@ -865,7 +1575,23 @@
           <w:rFonts w:cs="Arial"/>
           <w:color w:val="000000"/>
         </w:rPr>
-        <w:t>The package contains function definitions that you can use in workflows, and includes example workflows and rules that show how to use these functions.</w:t>
+        <w:t xml:space="preserve">The package contains function definitions that you can use in </w:t>
+      </w:r>
+      <w:proofErr w:type="gramStart"/>
+      <w:r>
+        <w:rPr>
+          <w:rFonts w:cs="Arial"/>
+          <w:color w:val="000000"/>
+        </w:rPr>
+        <w:t>workflows, and</w:t>
+      </w:r>
+      <w:proofErr w:type="gramEnd"/>
+      <w:r>
+        <w:rPr>
+          <w:rFonts w:cs="Arial"/>
+          <w:color w:val="000000"/>
+        </w:rPr>
+        <w:t xml:space="preserve"> includes example workflows and rules that show how to use these functions.</w:t>
       </w:r>
     </w:p>
     <w:p>
@@ -886,12 +1612,14 @@
       <w:pPr>
         <w:pStyle w:val="Code0"/>
       </w:pPr>
+      <w:proofErr w:type="gramStart"/>
       <w:r>
         <w:t>resilient-</w:t>
       </w:r>
       <w:r>
         <w:t>circuits</w:t>
       </w:r>
+      <w:proofErr w:type="gramEnd"/>
       <w:r>
         <w:t xml:space="preserve"> customize</w:t>
       </w:r>
@@ -916,7 +1644,6 @@
         <w:pStyle w:val="Heading20"/>
       </w:pPr>
       <w:r>
-        <w:lastRenderedPageBreak/>
         <w:t>Run the integration framework</w:t>
       </w:r>
     </w:p>
@@ -966,8 +1693,13 @@
           <w:color w:val="000000"/>
         </w:rPr>
       </w:pPr>
-      <w:r>
-        <w:t>resilient-circuits run</w:t>
+      <w:proofErr w:type="gramStart"/>
+      <w:r>
+        <w:t>resilient-circuits</w:t>
+      </w:r>
+      <w:proofErr w:type="gramEnd"/>
+      <w:r>
+        <w:t xml:space="preserve"> run</w:t>
       </w:r>
     </w:p>
     <w:p>
@@ -993,8 +1725,13 @@
       <w:r>
         <w:t xml:space="preserve">Configuration of </w:t>
       </w:r>
-      <w:r>
-        <w:t>resilient-circuits for restartability</w:t>
+      <w:proofErr w:type="gramStart"/>
+      <w:r>
+        <w:t>resilient-circuits</w:t>
+      </w:r>
+      <w:proofErr w:type="gramEnd"/>
+      <w:r>
+        <w:t xml:space="preserve"> for restartability</w:t>
       </w:r>
     </w:p>
     <w:p>
@@ -1010,7 +1747,23 @@
           <w:rFonts w:cs="Arial"/>
           <w:color w:val="000000"/>
         </w:rPr>
-        <w:t xml:space="preserve">For normal operation, resilient-circuits must run </w:t>
+        <w:t xml:space="preserve">For normal operation, </w:t>
+      </w:r>
+      <w:proofErr w:type="gramStart"/>
+      <w:r>
+        <w:rPr>
+          <w:rFonts w:cs="Arial"/>
+          <w:color w:val="000000"/>
+        </w:rPr>
+        <w:t>resilient-circuits</w:t>
+      </w:r>
+      <w:proofErr w:type="gramEnd"/>
+      <w:r>
+        <w:rPr>
+          <w:rFonts w:cs="Arial"/>
+          <w:color w:val="000000"/>
+        </w:rPr>
+        <w:t xml:space="preserve"> must run </w:t>
       </w:r>
       <w:r>
         <w:rPr>
@@ -1055,11 +1808,17 @@
           <w:rFonts w:cs="Arial"/>
           <w:color w:val="000000"/>
         </w:rPr>
+        <w:lastRenderedPageBreak/>
         <w:t>The unit file should be named ‘</w:t>
       </w:r>
       <w:r>
-        <w:t>resilient_circuits.service</w:t>
-      </w:r>
+        <w:t>resilient_</w:t>
+      </w:r>
+      <w:proofErr w:type="gramStart"/>
+      <w:r>
+        <w:t>circuits.service</w:t>
+      </w:r>
+      <w:proofErr w:type="gramEnd"/>
       <w:r>
         <w:rPr>
           <w:rFonts w:cs="Arial"/>
@@ -1160,7 +1919,15 @@
         <w:br/>
       </w:r>
       <w:r>
-        <w:t>ExecStart=/usr/local/bin/resilient-circuits run</w:t>
+        <w:t>ExecStart=/usr/local/bin/</w:t>
+      </w:r>
+      <w:proofErr w:type="gramStart"/>
+      <w:r>
+        <w:t>resilient-circuits</w:t>
+      </w:r>
+      <w:proofErr w:type="gramEnd"/>
+      <w:r>
+        <w:t xml:space="preserve"> run</w:t>
       </w:r>
       <w:r>
         <w:br/>
@@ -1202,8 +1969,13 @@
         <w:br/>
       </w:r>
       <w:r>
-        <w:t>WantedBy=multi-user.target</w:t>
-      </w:r>
+        <w:t>WantedBy=multi-</w:t>
+      </w:r>
+      <w:proofErr w:type="gramStart"/>
+      <w:r>
+        <w:t>user.target</w:t>
+      </w:r>
+      <w:proofErr w:type="gramEnd"/>
     </w:p>
     <w:p>
       <w:pPr>
@@ -1523,8 +2295,6 @@
       <w:pPr>
         <w:pStyle w:val="Heading20"/>
       </w:pPr>
-      <w:bookmarkStart w:id="5" w:name="_GoBack"/>
-      <w:bookmarkEnd w:id="5"/>
       <w:r>
         <w:lastRenderedPageBreak/>
         <w:t>Cisco Delete Domain</w:t>
@@ -1605,7 +2375,7 @@
       <w:pPr>
         <w:pStyle w:val="Heading10"/>
       </w:pPr>
-      <w:bookmarkStart w:id="6" w:name="_Toc510253273"/>
+      <w:bookmarkStart w:id="5" w:name="_Toc510253273"/>
       <w:r>
         <w:lastRenderedPageBreak/>
         <w:t xml:space="preserve">Resilient </w:t>
@@ -1686,7 +2456,7 @@
       <w:r>
         <w:t>Troubleshooting</w:t>
       </w:r>
-      <w:bookmarkEnd w:id="6"/>
+      <w:bookmarkEnd w:id="5"/>
     </w:p>
     <w:p>
       <w:pPr>
@@ -1913,63 +2683,211 @@
       <w:pPr>
         <w:pStyle w:val="Heading10"/>
       </w:pPr>
-      <w:bookmarkStart w:id="7" w:name="_Toc510253274"/>
+      <w:bookmarkStart w:id="6" w:name="_Toc510253274"/>
       <w:r>
         <w:lastRenderedPageBreak/>
         <w:t>Support</w:t>
       </w:r>
-      <w:bookmarkEnd w:id="7"/>
+      <w:bookmarkEnd w:id="6"/>
     </w:p>
     <w:p>
       <w:pPr>
         <w:pStyle w:val="BodyText"/>
-        <w:keepNext/>
-      </w:pPr>
-      <w:r>
-        <w:t xml:space="preserve">For additional support, contact </w:t>
-      </w:r>
-      <w:hyperlink r:id="rId14">
+      </w:pPr>
+      <w:r>
+        <w:t xml:space="preserve">Use the </w:t>
+      </w:r>
+      <w:hyperlink r:id="rId14" w:history="1">
         <w:r>
           <w:rPr>
             <w:rStyle w:val="Hyperlink"/>
           </w:rPr>
-          <w:t>support@resilientsystems.com</w:t>
+          <w:t>IBM Support</w:t>
         </w:r>
       </w:hyperlink>
       <w:r>
-        <w:t>.</w:t>
-      </w:r>
-    </w:p>
+        <w:t xml:space="preserve"> portal to open a case on this app. Also reference the </w:t>
+      </w:r>
+      <w:hyperlink r:id="rId15" w:history="1">
+        <w:r>
+          <w:rPr>
+            <w:rStyle w:val="Hyperlink"/>
+          </w:rPr>
+          <w:t>Resilient Community</w:t>
+        </w:r>
+      </w:hyperlink>
+      <w:r>
+        <w:t xml:space="preserve"> for any discussion between customers and IBM.</w:t>
+      </w:r>
+    </w:p>
+    <w:p>
+      <w:pPr>
+        <w:pStyle w:val="Heading10"/>
+      </w:pPr>
+      <w:r>
+        <w:t>History</w:t>
+      </w:r>
+    </w:p>
+    <w:tbl>
+      <w:tblPr>
+        <w:tblStyle w:val="TableGrid"/>
+        <w:tblW w:w="0" w:type="auto"/>
+        <w:tblLook w:val="04A0" w:firstRow="1" w:lastRow="0" w:firstColumn="1" w:lastColumn="0" w:noHBand="0" w:noVBand="1"/>
+      </w:tblPr>
+      <w:tblGrid>
+        <w:gridCol w:w="1345"/>
+        <w:gridCol w:w="1485"/>
+        <w:gridCol w:w="5800"/>
+      </w:tblGrid>
+      <w:tr>
+        <w:tc>
+          <w:tcPr>
+            <w:tcW w:w="1345" w:type="dxa"/>
+            <w:shd w:val="clear" w:color="auto" w:fill="D9D9D9" w:themeFill="background1" w:themeFillShade="D9"/>
+          </w:tcPr>
+          <w:p>
+            <w:pPr>
+              <w:pStyle w:val="BodyText"/>
+            </w:pPr>
+            <w:r>
+              <w:t>Version</w:t>
+            </w:r>
+          </w:p>
+        </w:tc>
+        <w:tc>
+          <w:tcPr>
+            <w:tcW w:w="1485" w:type="dxa"/>
+            <w:shd w:val="clear" w:color="auto" w:fill="D9D9D9" w:themeFill="background1" w:themeFillShade="D9"/>
+          </w:tcPr>
+          <w:p>
+            <w:pPr>
+              <w:pStyle w:val="BodyText"/>
+            </w:pPr>
+            <w:r>
+              <w:t>Date</w:t>
+            </w:r>
+          </w:p>
+        </w:tc>
+        <w:tc>
+          <w:tcPr>
+            <w:tcW w:w="5800" w:type="dxa"/>
+            <w:shd w:val="clear" w:color="auto" w:fill="D9D9D9" w:themeFill="background1" w:themeFillShade="D9"/>
+          </w:tcPr>
+          <w:p>
+            <w:pPr>
+              <w:pStyle w:val="BodyText"/>
+            </w:pPr>
+            <w:r>
+              <w:t>Notes</w:t>
+            </w:r>
+          </w:p>
+        </w:tc>
+      </w:tr>
+      <w:tr>
+        <w:tc>
+          <w:tcPr>
+            <w:tcW w:w="1345" w:type="dxa"/>
+          </w:tcPr>
+          <w:p>
+            <w:pPr>
+              <w:pStyle w:val="BodyText"/>
+            </w:pPr>
+            <w:r>
+              <w:t>1.0.1</w:t>
+            </w:r>
+          </w:p>
+        </w:tc>
+        <w:tc>
+          <w:tcPr>
+            <w:tcW w:w="1485" w:type="dxa"/>
+          </w:tcPr>
+          <w:p>
+            <w:pPr>
+              <w:pStyle w:val="BodyText"/>
+            </w:pPr>
+            <w:r>
+              <w:t>Oct</w:t>
+            </w:r>
+            <w:r>
+              <w:t>ober</w:t>
+            </w:r>
+            <w:r>
+              <w:t xml:space="preserve"> 2020</w:t>
+            </w:r>
+          </w:p>
+        </w:tc>
+        <w:tc>
+          <w:tcPr>
+            <w:tcW w:w="5800" w:type="dxa"/>
+          </w:tcPr>
+          <w:p>
+            <w:pPr>
+              <w:pStyle w:val="BodyText"/>
+            </w:pPr>
+            <w:r>
+              <w:t>App Host and Proxy support added</w:t>
+            </w:r>
+          </w:p>
+        </w:tc>
+      </w:tr>
+      <w:tr>
+        <w:tc>
+          <w:tcPr>
+            <w:tcW w:w="1345" w:type="dxa"/>
+          </w:tcPr>
+          <w:p>
+            <w:pPr>
+              <w:pStyle w:val="BodyText"/>
+            </w:pPr>
+            <w:r>
+              <w:t>1.0.0</w:t>
+            </w:r>
+          </w:p>
+        </w:tc>
+        <w:tc>
+          <w:tcPr>
+            <w:tcW w:w="1485" w:type="dxa"/>
+          </w:tcPr>
+          <w:p>
+            <w:pPr>
+              <w:pStyle w:val="BodyText"/>
+            </w:pPr>
+            <w:r>
+              <w:t>June 2018</w:t>
+            </w:r>
+          </w:p>
+        </w:tc>
+        <w:tc>
+          <w:tcPr>
+            <w:tcW w:w="5800" w:type="dxa"/>
+          </w:tcPr>
+          <w:p>
+            <w:pPr>
+              <w:pStyle w:val="BodyText"/>
+            </w:pPr>
+            <w:r>
+              <w:t>Initial release</w:t>
+            </w:r>
+          </w:p>
+        </w:tc>
+      </w:tr>
+    </w:tbl>
     <w:p>
       <w:pPr>
         <w:pStyle w:val="BodyText"/>
-      </w:pPr>
-      <w:r>
-        <w:t xml:space="preserve">Including relevant </w:t>
-      </w:r>
-      <w:r>
-        <w:t>information</w:t>
-      </w:r>
-      <w:r>
-        <w:t xml:space="preserve"> from the log files will help us resolve your issue.</w:t>
-      </w:r>
-    </w:p>
-    <w:p>
-      <w:pPr>
-        <w:pStyle w:val="BodyText"/>
-        <w:rPr>
-          <w:i/>
+        <w:rPr>
+          <w:iCs/>
           <w:color w:val="4F81BD" w:themeColor="accent1"/>
         </w:rPr>
       </w:pPr>
     </w:p>
     <w:sectPr>
-      <w:headerReference w:type="even" r:id="rId15"/>
-      <w:headerReference w:type="default" r:id="rId16"/>
-      <w:footerReference w:type="even" r:id="rId17"/>
-      <w:footerReference w:type="default" r:id="rId18"/>
-      <w:headerReference w:type="first" r:id="rId19"/>
-      <w:footerReference w:type="first" r:id="rId20"/>
+      <w:headerReference w:type="even" r:id="rId16"/>
+      <w:headerReference w:type="default" r:id="rId17"/>
+      <w:footerReference w:type="even" r:id="rId18"/>
+      <w:footerReference w:type="default" r:id="rId19"/>
+      <w:headerReference w:type="first" r:id="rId20"/>
+      <w:footerReference w:type="first" r:id="rId21"/>
       <w:pgSz w:w="12240" w:h="15840"/>
       <w:pgMar w:top="1440" w:right="1800" w:bottom="1440" w:left="1800" w:header="720" w:footer="144" w:gutter="0"/>
       <w:pgNumType w:start="1"/>
@@ -1982,7 +2900,7 @@
 </file>
 
 <file path=word/endnotes.xml><?xml version="1.0" encoding="utf-8"?>
-<w:endnotes xmlns:wpc="http://schemas.microsoft.com/office/word/2010/wordprocessingCanvas" xmlns:cx="http://schemas.microsoft.com/office/drawing/2014/chartex" xmlns:cx1="http://schemas.microsoft.com/office/drawing/2015/9/8/chartex" xmlns:cx2="http://schemas.microsoft.com/office/drawing/2015/10/21/chartex" xmlns:cx3="http://schemas.microsoft.com/office/drawing/2016/5/9/chartex" xmlns:cx4="http://schemas.microsoft.com/office/drawing/2016/5/10/chartex" xmlns:cx5="http://schemas.microsoft.com/office/drawing/2016/5/11/chartex" xmlns:cx6="http://schemas.microsoft.com/office/drawing/2016/5/12/chartex" xmlns:cx7="http://schemas.microsoft.com/office/drawing/2016/5/13/chartex" xmlns:cx8="http://schemas.microsoft.com/office/drawing/2016/5/14/chartex" xmlns:mc="http://schemas.openxmlformats.org/markup-compatibility/2006" xmlns:aink="http://schemas.microsoft.com/office/drawing/2016/ink" xmlns:am3d="http://schemas.microsoft.com/office/drawing/2017/model3d" xmlns:o="urn:schemas-microsoft-com:office:office" xmlns:r="http://schemas.openxmlformats.org/officeDocument/2006/relationships" xmlns:m="http://schemas.openxmlformats.org/officeDocument/2006/math" xmlns:v="urn:schemas-microsoft-com:vml" xmlns:wp14="http://schemas.microsoft.com/office/word/2010/wordprocessingDrawing" xmlns:wp="http://schemas.openxmlformats.org/drawingml/2006/wordprocessingDrawing" xmlns:w10="urn:schemas-microsoft-com:office:word" xmlns:w="http://schemas.openxmlformats.org/wordprocessingml/2006/main" xmlns:w14="http://schemas.microsoft.com/office/word/2010/wordml" xmlns:w15="http://schemas.microsoft.com/office/word/2012/wordml" xmlns:w16cid="http://schemas.microsoft.com/office/word/2016/wordml/cid" xmlns:w16se="http://schemas.microsoft.com/office/word/2015/wordml/symex" xmlns:wpg="http://schemas.microsoft.com/office/word/2010/wordprocessingGroup" xmlns:wpi="http://schemas.microsoft.com/office/word/2010/wordprocessingInk" xmlns:wne="http://schemas.microsoft.com/office/word/2006/wordml" xmlns:wps="http://schemas.microsoft.com/office/word/2010/wordprocessingShape" mc:Ignorable="w14 w15 w16se w16cid wp14">
+<w:endnotes xmlns:wpc="http://schemas.microsoft.com/office/word/2010/wordprocessingCanvas" xmlns:cx="http://schemas.microsoft.com/office/drawing/2014/chartex" xmlns:cx1="http://schemas.microsoft.com/office/drawing/2015/9/8/chartex" xmlns:cx2="http://schemas.microsoft.com/office/drawing/2015/10/21/chartex" xmlns:cx3="http://schemas.microsoft.com/office/drawing/2016/5/9/chartex" xmlns:cx4="http://schemas.microsoft.com/office/drawing/2016/5/10/chartex" xmlns:cx5="http://schemas.microsoft.com/office/drawing/2016/5/11/chartex" xmlns:cx6="http://schemas.microsoft.com/office/drawing/2016/5/12/chartex" xmlns:cx7="http://schemas.microsoft.com/office/drawing/2016/5/13/chartex" xmlns:cx8="http://schemas.microsoft.com/office/drawing/2016/5/14/chartex" xmlns:mc="http://schemas.openxmlformats.org/markup-compatibility/2006" xmlns:aink="http://schemas.microsoft.com/office/drawing/2016/ink" xmlns:am3d="http://schemas.microsoft.com/office/drawing/2017/model3d" xmlns:o="urn:schemas-microsoft-com:office:office" xmlns:r="http://schemas.openxmlformats.org/officeDocument/2006/relationships" xmlns:m="http://schemas.openxmlformats.org/officeDocument/2006/math" xmlns:v="urn:schemas-microsoft-com:vml" xmlns:wp14="http://schemas.microsoft.com/office/word/2010/wordprocessingDrawing" xmlns:wp="http://schemas.openxmlformats.org/drawingml/2006/wordprocessingDrawing" xmlns:w10="urn:schemas-microsoft-com:office:word" xmlns:w="http://schemas.openxmlformats.org/wordprocessingml/2006/main" xmlns:w14="http://schemas.microsoft.com/office/word/2010/wordml" xmlns:w15="http://schemas.microsoft.com/office/word/2012/wordml" xmlns:w16cex="http://schemas.microsoft.com/office/word/2018/wordml/cex" xmlns:w16cid="http://schemas.microsoft.com/office/word/2016/wordml/cid" xmlns:w16="http://schemas.microsoft.com/office/word/2018/wordml" xmlns:w16se="http://schemas.microsoft.com/office/word/2015/wordml/symex" xmlns:wpg="http://schemas.microsoft.com/office/word/2010/wordprocessingGroup" xmlns:wpi="http://schemas.microsoft.com/office/word/2010/wordprocessingInk" xmlns:wne="http://schemas.microsoft.com/office/word/2006/wordml" xmlns:wps="http://schemas.microsoft.com/office/word/2010/wordprocessingShape" mc:Ignorable="w14 w15 w16se w16cid w16 w16cex wp14">
   <w:endnote w:type="separator" w:id="-1">
     <w:p>
       <w:r>
@@ -2001,7 +2919,7 @@
 </file>
 
 <file path=word/footer1.xml><?xml version="1.0" encoding="utf-8"?>
-<w:ftr xmlns:wpc="http://schemas.microsoft.com/office/word/2010/wordprocessingCanvas" xmlns:cx="http://schemas.microsoft.com/office/drawing/2014/chartex" xmlns:cx1="http://schemas.microsoft.com/office/drawing/2015/9/8/chartex" xmlns:cx2="http://schemas.microsoft.com/office/drawing/2015/10/21/chartex" xmlns:cx3="http://schemas.microsoft.com/office/drawing/2016/5/9/chartex" xmlns:cx4="http://schemas.microsoft.com/office/drawing/2016/5/10/chartex" xmlns:cx5="http://schemas.microsoft.com/office/drawing/2016/5/11/chartex" xmlns:cx6="http://schemas.microsoft.com/office/drawing/2016/5/12/chartex" xmlns:cx7="http://schemas.microsoft.com/office/drawing/2016/5/13/chartex" xmlns:cx8="http://schemas.microsoft.com/office/drawing/2016/5/14/chartex" xmlns:mc="http://schemas.openxmlformats.org/markup-compatibility/2006" xmlns:aink="http://schemas.microsoft.com/office/drawing/2016/ink" xmlns:am3d="http://schemas.microsoft.com/office/drawing/2017/model3d" xmlns:o="urn:schemas-microsoft-com:office:office" xmlns:r="http://schemas.openxmlformats.org/officeDocument/2006/relationships" xmlns:m="http://schemas.openxmlformats.org/officeDocument/2006/math" xmlns:v="urn:schemas-microsoft-com:vml" xmlns:wp14="http://schemas.microsoft.com/office/word/2010/wordprocessingDrawing" xmlns:wp="http://schemas.openxmlformats.org/drawingml/2006/wordprocessingDrawing" xmlns:w10="urn:schemas-microsoft-com:office:word" xmlns:w="http://schemas.openxmlformats.org/wordprocessingml/2006/main" xmlns:w14="http://schemas.microsoft.com/office/word/2010/wordml" xmlns:w15="http://schemas.microsoft.com/office/word/2012/wordml" xmlns:w16cid="http://schemas.microsoft.com/office/word/2016/wordml/cid" xmlns:w16se="http://schemas.microsoft.com/office/word/2015/wordml/symex" xmlns:wpg="http://schemas.microsoft.com/office/word/2010/wordprocessingGroup" xmlns:wpi="http://schemas.microsoft.com/office/word/2010/wordprocessingInk" xmlns:wne="http://schemas.microsoft.com/office/word/2006/wordml" xmlns:wps="http://schemas.microsoft.com/office/word/2010/wordprocessingShape" mc:Ignorable="w14 w15 w16se w16cid wp14">
+<w:ftr xmlns:wpc="http://schemas.microsoft.com/office/word/2010/wordprocessingCanvas" xmlns:cx="http://schemas.microsoft.com/office/drawing/2014/chartex" xmlns:cx1="http://schemas.microsoft.com/office/drawing/2015/9/8/chartex" xmlns:cx2="http://schemas.microsoft.com/office/drawing/2015/10/21/chartex" xmlns:cx3="http://schemas.microsoft.com/office/drawing/2016/5/9/chartex" xmlns:cx4="http://schemas.microsoft.com/office/drawing/2016/5/10/chartex" xmlns:cx5="http://schemas.microsoft.com/office/drawing/2016/5/11/chartex" xmlns:cx6="http://schemas.microsoft.com/office/drawing/2016/5/12/chartex" xmlns:cx7="http://schemas.microsoft.com/office/drawing/2016/5/13/chartex" xmlns:cx8="http://schemas.microsoft.com/office/drawing/2016/5/14/chartex" xmlns:mc="http://schemas.openxmlformats.org/markup-compatibility/2006" xmlns:aink="http://schemas.microsoft.com/office/drawing/2016/ink" xmlns:am3d="http://schemas.microsoft.com/office/drawing/2017/model3d" xmlns:o="urn:schemas-microsoft-com:office:office" xmlns:r="http://schemas.openxmlformats.org/officeDocument/2006/relationships" xmlns:m="http://schemas.openxmlformats.org/officeDocument/2006/math" xmlns:v="urn:schemas-microsoft-com:vml" xmlns:wp14="http://schemas.microsoft.com/office/word/2010/wordprocessingDrawing" xmlns:wp="http://schemas.openxmlformats.org/drawingml/2006/wordprocessingDrawing" xmlns:w10="urn:schemas-microsoft-com:office:word" xmlns:w="http://schemas.openxmlformats.org/wordprocessingml/2006/main" xmlns:w14="http://schemas.microsoft.com/office/word/2010/wordml" xmlns:w15="http://schemas.microsoft.com/office/word/2012/wordml" xmlns:w16cex="http://schemas.microsoft.com/office/word/2018/wordml/cex" xmlns:w16cid="http://schemas.microsoft.com/office/word/2016/wordml/cid" xmlns:w16="http://schemas.microsoft.com/office/word/2018/wordml" xmlns:w16se="http://schemas.microsoft.com/office/word/2015/wordml/symex" xmlns:wpg="http://schemas.microsoft.com/office/word/2010/wordprocessingGroup" xmlns:wpi="http://schemas.microsoft.com/office/word/2010/wordprocessingInk" xmlns:wne="http://schemas.microsoft.com/office/word/2006/wordml" xmlns:wps="http://schemas.microsoft.com/office/word/2010/wordprocessingShape" mc:Ignorable="w14 w15 w16se w16cid w16 w16cex wp14">
   <w:p>
     <w:pPr>
       <w:pStyle w:val="Footer"/>
@@ -2011,7 +2929,7 @@
 </file>
 
 <file path=word/footer2.xml><?xml version="1.0" encoding="utf-8"?>
-<w:ftr xmlns:wpc="http://schemas.microsoft.com/office/word/2010/wordprocessingCanvas" xmlns:cx="http://schemas.microsoft.com/office/drawing/2014/chartex" xmlns:cx1="http://schemas.microsoft.com/office/drawing/2015/9/8/chartex" xmlns:cx2="http://schemas.microsoft.com/office/drawing/2015/10/21/chartex" xmlns:cx3="http://schemas.microsoft.com/office/drawing/2016/5/9/chartex" xmlns:cx4="http://schemas.microsoft.com/office/drawing/2016/5/10/chartex" xmlns:cx5="http://schemas.microsoft.com/office/drawing/2016/5/11/chartex" xmlns:cx6="http://schemas.microsoft.com/office/drawing/2016/5/12/chartex" xmlns:cx7="http://schemas.microsoft.com/office/drawing/2016/5/13/chartex" xmlns:cx8="http://schemas.microsoft.com/office/drawing/2016/5/14/chartex" xmlns:mc="http://schemas.openxmlformats.org/markup-compatibility/2006" xmlns:aink="http://schemas.microsoft.com/office/drawing/2016/ink" xmlns:am3d="http://schemas.microsoft.com/office/drawing/2017/model3d" xmlns:o="urn:schemas-microsoft-com:office:office" xmlns:r="http://schemas.openxmlformats.org/officeDocument/2006/relationships" xmlns:m="http://schemas.openxmlformats.org/officeDocument/2006/math" xmlns:v="urn:schemas-microsoft-com:vml" xmlns:wp14="http://schemas.microsoft.com/office/word/2010/wordprocessingDrawing" xmlns:wp="http://schemas.openxmlformats.org/drawingml/2006/wordprocessingDrawing" xmlns:w10="urn:schemas-microsoft-com:office:word" xmlns:w="http://schemas.openxmlformats.org/wordprocessingml/2006/main" xmlns:w14="http://schemas.microsoft.com/office/word/2010/wordml" xmlns:w15="http://schemas.microsoft.com/office/word/2012/wordml" xmlns:w16cid="http://schemas.microsoft.com/office/word/2016/wordml/cid" xmlns:w16se="http://schemas.microsoft.com/office/word/2015/wordml/symex" xmlns:wpg="http://schemas.microsoft.com/office/word/2010/wordprocessingGroup" xmlns:wpi="http://schemas.microsoft.com/office/word/2010/wordprocessingInk" xmlns:wne="http://schemas.microsoft.com/office/word/2006/wordml" xmlns:wps="http://schemas.microsoft.com/office/word/2010/wordprocessingShape" mc:Ignorable="w14 w15 w16se w16cid wp14">
+<w:ftr xmlns:wpc="http://schemas.microsoft.com/office/word/2010/wordprocessingCanvas" xmlns:cx="http://schemas.microsoft.com/office/drawing/2014/chartex" xmlns:cx1="http://schemas.microsoft.com/office/drawing/2015/9/8/chartex" xmlns:cx2="http://schemas.microsoft.com/office/drawing/2015/10/21/chartex" xmlns:cx3="http://schemas.microsoft.com/office/drawing/2016/5/9/chartex" xmlns:cx4="http://schemas.microsoft.com/office/drawing/2016/5/10/chartex" xmlns:cx5="http://schemas.microsoft.com/office/drawing/2016/5/11/chartex" xmlns:cx6="http://schemas.microsoft.com/office/drawing/2016/5/12/chartex" xmlns:cx7="http://schemas.microsoft.com/office/drawing/2016/5/13/chartex" xmlns:cx8="http://schemas.microsoft.com/office/drawing/2016/5/14/chartex" xmlns:mc="http://schemas.openxmlformats.org/markup-compatibility/2006" xmlns:aink="http://schemas.microsoft.com/office/drawing/2016/ink" xmlns:am3d="http://schemas.microsoft.com/office/drawing/2017/model3d" xmlns:o="urn:schemas-microsoft-com:office:office" xmlns:r="http://schemas.openxmlformats.org/officeDocument/2006/relationships" xmlns:m="http://schemas.openxmlformats.org/officeDocument/2006/math" xmlns:v="urn:schemas-microsoft-com:vml" xmlns:wp14="http://schemas.microsoft.com/office/word/2010/wordprocessingDrawing" xmlns:wp="http://schemas.openxmlformats.org/drawingml/2006/wordprocessingDrawing" xmlns:w10="urn:schemas-microsoft-com:office:word" xmlns:w="http://schemas.openxmlformats.org/wordprocessingml/2006/main" xmlns:w14="http://schemas.microsoft.com/office/word/2010/wordml" xmlns:w15="http://schemas.microsoft.com/office/word/2012/wordml" xmlns:w16cex="http://schemas.microsoft.com/office/word/2018/wordml/cex" xmlns:w16cid="http://schemas.microsoft.com/office/word/2016/wordml/cid" xmlns:w16="http://schemas.microsoft.com/office/word/2018/wordml" xmlns:w16se="http://schemas.microsoft.com/office/word/2015/wordml/symex" xmlns:wpg="http://schemas.microsoft.com/office/word/2010/wordprocessingGroup" xmlns:wpi="http://schemas.microsoft.com/office/word/2010/wordprocessingInk" xmlns:wne="http://schemas.microsoft.com/office/word/2006/wordml" xmlns:wps="http://schemas.microsoft.com/office/word/2010/wordprocessingShape" mc:Ignorable="w14 w15 w16se w16cid w16 w16cex wp14">
   <w:p>
     <w:pPr>
       <w:pStyle w:val="Normal1"/>
@@ -2084,7 +3002,7 @@
 </file>
 
 <file path=word/footer3.xml><?xml version="1.0" encoding="utf-8"?>
-<w:ftr xmlns:wpc="http://schemas.microsoft.com/office/word/2010/wordprocessingCanvas" xmlns:cx="http://schemas.microsoft.com/office/drawing/2014/chartex" xmlns:cx1="http://schemas.microsoft.com/office/drawing/2015/9/8/chartex" xmlns:cx2="http://schemas.microsoft.com/office/drawing/2015/10/21/chartex" xmlns:cx3="http://schemas.microsoft.com/office/drawing/2016/5/9/chartex" xmlns:cx4="http://schemas.microsoft.com/office/drawing/2016/5/10/chartex" xmlns:cx5="http://schemas.microsoft.com/office/drawing/2016/5/11/chartex" xmlns:cx6="http://schemas.microsoft.com/office/drawing/2016/5/12/chartex" xmlns:cx7="http://schemas.microsoft.com/office/drawing/2016/5/13/chartex" xmlns:cx8="http://schemas.microsoft.com/office/drawing/2016/5/14/chartex" xmlns:mc="http://schemas.openxmlformats.org/markup-compatibility/2006" xmlns:aink="http://schemas.microsoft.com/office/drawing/2016/ink" xmlns:am3d="http://schemas.microsoft.com/office/drawing/2017/model3d" xmlns:o="urn:schemas-microsoft-com:office:office" xmlns:r="http://schemas.openxmlformats.org/officeDocument/2006/relationships" xmlns:m="http://schemas.openxmlformats.org/officeDocument/2006/math" xmlns:v="urn:schemas-microsoft-com:vml" xmlns:wp14="http://schemas.microsoft.com/office/word/2010/wordprocessingDrawing" xmlns:wp="http://schemas.openxmlformats.org/drawingml/2006/wordprocessingDrawing" xmlns:w10="urn:schemas-microsoft-com:office:word" xmlns:w="http://schemas.openxmlformats.org/wordprocessingml/2006/main" xmlns:w14="http://schemas.microsoft.com/office/word/2010/wordml" xmlns:w15="http://schemas.microsoft.com/office/word/2012/wordml" xmlns:w16cid="http://schemas.microsoft.com/office/word/2016/wordml/cid" xmlns:w16se="http://schemas.microsoft.com/office/word/2015/wordml/symex" xmlns:wpg="http://schemas.microsoft.com/office/word/2010/wordprocessingGroup" xmlns:wpi="http://schemas.microsoft.com/office/word/2010/wordprocessingInk" xmlns:wne="http://schemas.microsoft.com/office/word/2006/wordml" xmlns:wps="http://schemas.microsoft.com/office/word/2010/wordprocessingShape" mc:Ignorable="w14 w15 w16se w16cid wp14">
+<w:ftr xmlns:wpc="http://schemas.microsoft.com/office/word/2010/wordprocessingCanvas" xmlns:cx="http://schemas.microsoft.com/office/drawing/2014/chartex" xmlns:cx1="http://schemas.microsoft.com/office/drawing/2015/9/8/chartex" xmlns:cx2="http://schemas.microsoft.com/office/drawing/2015/10/21/chartex" xmlns:cx3="http://schemas.microsoft.com/office/drawing/2016/5/9/chartex" xmlns:cx4="http://schemas.microsoft.com/office/drawing/2016/5/10/chartex" xmlns:cx5="http://schemas.microsoft.com/office/drawing/2016/5/11/chartex" xmlns:cx6="http://schemas.microsoft.com/office/drawing/2016/5/12/chartex" xmlns:cx7="http://schemas.microsoft.com/office/drawing/2016/5/13/chartex" xmlns:cx8="http://schemas.microsoft.com/office/drawing/2016/5/14/chartex" xmlns:mc="http://schemas.openxmlformats.org/markup-compatibility/2006" xmlns:aink="http://schemas.microsoft.com/office/drawing/2016/ink" xmlns:am3d="http://schemas.microsoft.com/office/drawing/2017/model3d" xmlns:o="urn:schemas-microsoft-com:office:office" xmlns:r="http://schemas.openxmlformats.org/officeDocument/2006/relationships" xmlns:m="http://schemas.openxmlformats.org/officeDocument/2006/math" xmlns:v="urn:schemas-microsoft-com:vml" xmlns:wp14="http://schemas.microsoft.com/office/word/2010/wordprocessingDrawing" xmlns:wp="http://schemas.openxmlformats.org/drawingml/2006/wordprocessingDrawing" xmlns:w10="urn:schemas-microsoft-com:office:word" xmlns:w="http://schemas.openxmlformats.org/wordprocessingml/2006/main" xmlns:w14="http://schemas.microsoft.com/office/word/2010/wordml" xmlns:w15="http://schemas.microsoft.com/office/word/2012/wordml" xmlns:w16cex="http://schemas.microsoft.com/office/word/2018/wordml/cex" xmlns:w16cid="http://schemas.microsoft.com/office/word/2016/wordml/cid" xmlns:w16="http://schemas.microsoft.com/office/word/2018/wordml" xmlns:w16se="http://schemas.microsoft.com/office/word/2015/wordml/symex" xmlns:wpg="http://schemas.microsoft.com/office/word/2010/wordprocessingGroup" xmlns:wpi="http://schemas.microsoft.com/office/word/2010/wordprocessingInk" xmlns:wne="http://schemas.microsoft.com/office/word/2006/wordml" xmlns:wps="http://schemas.microsoft.com/office/word/2010/wordprocessingShape" mc:Ignorable="w14 w15 w16se w16cid w16 w16cex wp14">
   <w:p>
     <w:pPr>
       <w:tabs>
@@ -2142,7 +3060,7 @@
         <w:sz w:val="16"/>
         <w:szCs w:val="16"/>
       </w:rPr>
-      <w:t>© Copyright IBM Corp. 2010, 201</w:t>
+      <w:t>© Copyright IBM Corp. 2010, 20</w:t>
     </w:r>
     <w:r>
       <w:rPr>
@@ -2150,15 +3068,28 @@
         <w:sz w:val="16"/>
         <w:szCs w:val="16"/>
       </w:rPr>
-      <w:t>8</w:t>
+      <w:t>20</w:t>
     </w:r>
-    <w:r>
+  </w:p>
+  <w:p>
+    <w:pPr>
+      <w:tabs>
+        <w:tab w:val="left" w:pos="7290"/>
+      </w:tabs>
+      <w:adjustRightInd w:val="0"/>
       <w:rPr>
         <w:rFonts w:ascii="Arial" w:eastAsia="Arial" w:hAnsi="Arial" w:cs="Arial"/>
         <w:sz w:val="16"/>
         <w:szCs w:val="16"/>
       </w:rPr>
-      <w:t>.  All Rights Reserved.</w:t>
+    </w:pPr>
+    <w:r>
+      <w:rPr>
+        <w:rFonts w:ascii="Arial" w:eastAsia="Arial" w:hAnsi="Arial" w:cs="Arial"/>
+        <w:sz w:val="16"/>
+        <w:szCs w:val="16"/>
+      </w:rPr>
+      <w:t>  All Rights Reserved.</w:t>
     </w:r>
   </w:p>
   <w:p>
@@ -2237,7 +3168,7 @@
 </file>
 
 <file path=word/footnotes.xml><?xml version="1.0" encoding="utf-8"?>
-<w:footnotes xmlns:wpc="http://schemas.microsoft.com/office/word/2010/wordprocessingCanvas" xmlns:cx="http://schemas.microsoft.com/office/drawing/2014/chartex" xmlns:cx1="http://schemas.microsoft.com/office/drawing/2015/9/8/chartex" xmlns:cx2="http://schemas.microsoft.com/office/drawing/2015/10/21/chartex" xmlns:cx3="http://schemas.microsoft.com/office/drawing/2016/5/9/chartex" xmlns:cx4="http://schemas.microsoft.com/office/drawing/2016/5/10/chartex" xmlns:cx5="http://schemas.microsoft.com/office/drawing/2016/5/11/chartex" xmlns:cx6="http://schemas.microsoft.com/office/drawing/2016/5/12/chartex" xmlns:cx7="http://schemas.microsoft.com/office/drawing/2016/5/13/chartex" xmlns:cx8="http://schemas.microsoft.com/office/drawing/2016/5/14/chartex" xmlns:mc="http://schemas.openxmlformats.org/markup-compatibility/2006" xmlns:aink="http://schemas.microsoft.com/office/drawing/2016/ink" xmlns:am3d="http://schemas.microsoft.com/office/drawing/2017/model3d" xmlns:o="urn:schemas-microsoft-com:office:office" xmlns:r="http://schemas.openxmlformats.org/officeDocument/2006/relationships" xmlns:m="http://schemas.openxmlformats.org/officeDocument/2006/math" xmlns:v="urn:schemas-microsoft-com:vml" xmlns:wp14="http://schemas.microsoft.com/office/word/2010/wordprocessingDrawing" xmlns:wp="http://schemas.openxmlformats.org/drawingml/2006/wordprocessingDrawing" xmlns:w10="urn:schemas-microsoft-com:office:word" xmlns:w="http://schemas.openxmlformats.org/wordprocessingml/2006/main" xmlns:w14="http://schemas.microsoft.com/office/word/2010/wordml" xmlns:w15="http://schemas.microsoft.com/office/word/2012/wordml" xmlns:w16cid="http://schemas.microsoft.com/office/word/2016/wordml/cid" xmlns:w16se="http://schemas.microsoft.com/office/word/2015/wordml/symex" xmlns:wpg="http://schemas.microsoft.com/office/word/2010/wordprocessingGroup" xmlns:wpi="http://schemas.microsoft.com/office/word/2010/wordprocessingInk" xmlns:wne="http://schemas.microsoft.com/office/word/2006/wordml" xmlns:wps="http://schemas.microsoft.com/office/word/2010/wordprocessingShape" mc:Ignorable="w14 w15 w16se w16cid wp14">
+<w:footnotes xmlns:wpc="http://schemas.microsoft.com/office/word/2010/wordprocessingCanvas" xmlns:cx="http://schemas.microsoft.com/office/drawing/2014/chartex" xmlns:cx1="http://schemas.microsoft.com/office/drawing/2015/9/8/chartex" xmlns:cx2="http://schemas.microsoft.com/office/drawing/2015/10/21/chartex" xmlns:cx3="http://schemas.microsoft.com/office/drawing/2016/5/9/chartex" xmlns:cx4="http://schemas.microsoft.com/office/drawing/2016/5/10/chartex" xmlns:cx5="http://schemas.microsoft.com/office/drawing/2016/5/11/chartex" xmlns:cx6="http://schemas.microsoft.com/office/drawing/2016/5/12/chartex" xmlns:cx7="http://schemas.microsoft.com/office/drawing/2016/5/13/chartex" xmlns:cx8="http://schemas.microsoft.com/office/drawing/2016/5/14/chartex" xmlns:mc="http://schemas.openxmlformats.org/markup-compatibility/2006" xmlns:aink="http://schemas.microsoft.com/office/drawing/2016/ink" xmlns:am3d="http://schemas.microsoft.com/office/drawing/2017/model3d" xmlns:o="urn:schemas-microsoft-com:office:office" xmlns:r="http://schemas.openxmlformats.org/officeDocument/2006/relationships" xmlns:m="http://schemas.openxmlformats.org/officeDocument/2006/math" xmlns:v="urn:schemas-microsoft-com:vml" xmlns:wp14="http://schemas.microsoft.com/office/word/2010/wordprocessingDrawing" xmlns:wp="http://schemas.openxmlformats.org/drawingml/2006/wordprocessingDrawing" xmlns:w10="urn:schemas-microsoft-com:office:word" xmlns:w="http://schemas.openxmlformats.org/wordprocessingml/2006/main" xmlns:w14="http://schemas.microsoft.com/office/word/2010/wordml" xmlns:w15="http://schemas.microsoft.com/office/word/2012/wordml" xmlns:w16cex="http://schemas.microsoft.com/office/word/2018/wordml/cex" xmlns:w16cid="http://schemas.microsoft.com/office/word/2016/wordml/cid" xmlns:w16="http://schemas.microsoft.com/office/word/2018/wordml" xmlns:w16se="http://schemas.microsoft.com/office/word/2015/wordml/symex" xmlns:wpg="http://schemas.microsoft.com/office/word/2010/wordprocessingGroup" xmlns:wpi="http://schemas.microsoft.com/office/word/2010/wordprocessingInk" xmlns:wne="http://schemas.microsoft.com/office/word/2006/wordml" xmlns:wps="http://schemas.microsoft.com/office/word/2010/wordprocessingShape" mc:Ignorable="w14 w15 w16se w16cid w16 w16cex wp14">
   <w:footnote w:type="separator" w:id="-1">
     <w:p>
       <w:r>
@@ -2256,7 +3187,7 @@
 </file>
 
 <file path=word/header1.xml><?xml version="1.0" encoding="utf-8"?>
-<w:hdr xmlns:wpc="http://schemas.microsoft.com/office/word/2010/wordprocessingCanvas" xmlns:cx="http://schemas.microsoft.com/office/drawing/2014/chartex" xmlns:cx1="http://schemas.microsoft.com/office/drawing/2015/9/8/chartex" xmlns:cx2="http://schemas.microsoft.com/office/drawing/2015/10/21/chartex" xmlns:cx3="http://schemas.microsoft.com/office/drawing/2016/5/9/chartex" xmlns:cx4="http://schemas.microsoft.com/office/drawing/2016/5/10/chartex" xmlns:cx5="http://schemas.microsoft.com/office/drawing/2016/5/11/chartex" xmlns:cx6="http://schemas.microsoft.com/office/drawing/2016/5/12/chartex" xmlns:cx7="http://schemas.microsoft.com/office/drawing/2016/5/13/chartex" xmlns:cx8="http://schemas.microsoft.com/office/drawing/2016/5/14/chartex" xmlns:mc="http://schemas.openxmlformats.org/markup-compatibility/2006" xmlns:aink="http://schemas.microsoft.com/office/drawing/2016/ink" xmlns:am3d="http://schemas.microsoft.com/office/drawing/2017/model3d" xmlns:o="urn:schemas-microsoft-com:office:office" xmlns:r="http://schemas.openxmlformats.org/officeDocument/2006/relationships" xmlns:m="http://schemas.openxmlformats.org/officeDocument/2006/math" xmlns:v="urn:schemas-microsoft-com:vml" xmlns:wp14="http://schemas.microsoft.com/office/word/2010/wordprocessingDrawing" xmlns:wp="http://schemas.openxmlformats.org/drawingml/2006/wordprocessingDrawing" xmlns:w10="urn:schemas-microsoft-com:office:word" xmlns:w="http://schemas.openxmlformats.org/wordprocessingml/2006/main" xmlns:w14="http://schemas.microsoft.com/office/word/2010/wordml" xmlns:w15="http://schemas.microsoft.com/office/word/2012/wordml" xmlns:w16cid="http://schemas.microsoft.com/office/word/2016/wordml/cid" xmlns:w16se="http://schemas.microsoft.com/office/word/2015/wordml/symex" xmlns:wpg="http://schemas.microsoft.com/office/word/2010/wordprocessingGroup" xmlns:wpi="http://schemas.microsoft.com/office/word/2010/wordprocessingInk" xmlns:wne="http://schemas.microsoft.com/office/word/2006/wordml" xmlns:wps="http://schemas.microsoft.com/office/word/2010/wordprocessingShape" mc:Ignorable="w14 w15 w16se w16cid wp14">
+<w:hdr xmlns:wpc="http://schemas.microsoft.com/office/word/2010/wordprocessingCanvas" xmlns:cx="http://schemas.microsoft.com/office/drawing/2014/chartex" xmlns:cx1="http://schemas.microsoft.com/office/drawing/2015/9/8/chartex" xmlns:cx2="http://schemas.microsoft.com/office/drawing/2015/10/21/chartex" xmlns:cx3="http://schemas.microsoft.com/office/drawing/2016/5/9/chartex" xmlns:cx4="http://schemas.microsoft.com/office/drawing/2016/5/10/chartex" xmlns:cx5="http://schemas.microsoft.com/office/drawing/2016/5/11/chartex" xmlns:cx6="http://schemas.microsoft.com/office/drawing/2016/5/12/chartex" xmlns:cx7="http://schemas.microsoft.com/office/drawing/2016/5/13/chartex" xmlns:cx8="http://schemas.microsoft.com/office/drawing/2016/5/14/chartex" xmlns:mc="http://schemas.openxmlformats.org/markup-compatibility/2006" xmlns:aink="http://schemas.microsoft.com/office/drawing/2016/ink" xmlns:am3d="http://schemas.microsoft.com/office/drawing/2017/model3d" xmlns:o="urn:schemas-microsoft-com:office:office" xmlns:r="http://schemas.openxmlformats.org/officeDocument/2006/relationships" xmlns:m="http://schemas.openxmlformats.org/officeDocument/2006/math" xmlns:v="urn:schemas-microsoft-com:vml" xmlns:wp14="http://schemas.microsoft.com/office/word/2010/wordprocessingDrawing" xmlns:wp="http://schemas.openxmlformats.org/drawingml/2006/wordprocessingDrawing" xmlns:w10="urn:schemas-microsoft-com:office:word" xmlns:w="http://schemas.openxmlformats.org/wordprocessingml/2006/main" xmlns:w14="http://schemas.microsoft.com/office/word/2010/wordml" xmlns:w15="http://schemas.microsoft.com/office/word/2012/wordml" xmlns:w16cex="http://schemas.microsoft.com/office/word/2018/wordml/cex" xmlns:w16cid="http://schemas.microsoft.com/office/word/2016/wordml/cid" xmlns:w16="http://schemas.microsoft.com/office/word/2018/wordml" xmlns:w16se="http://schemas.microsoft.com/office/word/2015/wordml/symex" xmlns:wpg="http://schemas.microsoft.com/office/word/2010/wordprocessingGroup" xmlns:wpi="http://schemas.microsoft.com/office/word/2010/wordprocessingInk" xmlns:wne="http://schemas.microsoft.com/office/word/2006/wordml" xmlns:wps="http://schemas.microsoft.com/office/word/2010/wordprocessingShape" mc:Ignorable="w14 w15 w16se w16cid w16 w16cex wp14">
   <w:p>
     <w:pPr>
       <w:pStyle w:val="Header"/>
@@ -2266,7 +3197,7 @@
 </file>
 
 <file path=word/header2.xml><?xml version="1.0" encoding="utf-8"?>
-<w:hdr xmlns:wpc="http://schemas.microsoft.com/office/word/2010/wordprocessingCanvas" xmlns:cx="http://schemas.microsoft.com/office/drawing/2014/chartex" xmlns:cx1="http://schemas.microsoft.com/office/drawing/2015/9/8/chartex" xmlns:cx2="http://schemas.microsoft.com/office/drawing/2015/10/21/chartex" xmlns:cx3="http://schemas.microsoft.com/office/drawing/2016/5/9/chartex" xmlns:cx4="http://schemas.microsoft.com/office/drawing/2016/5/10/chartex" xmlns:cx5="http://schemas.microsoft.com/office/drawing/2016/5/11/chartex" xmlns:cx6="http://schemas.microsoft.com/office/drawing/2016/5/12/chartex" xmlns:cx7="http://schemas.microsoft.com/office/drawing/2016/5/13/chartex" xmlns:cx8="http://schemas.microsoft.com/office/drawing/2016/5/14/chartex" xmlns:mc="http://schemas.openxmlformats.org/markup-compatibility/2006" xmlns:aink="http://schemas.microsoft.com/office/drawing/2016/ink" xmlns:am3d="http://schemas.microsoft.com/office/drawing/2017/model3d" xmlns:o="urn:schemas-microsoft-com:office:office" xmlns:r="http://schemas.openxmlformats.org/officeDocument/2006/relationships" xmlns:m="http://schemas.openxmlformats.org/officeDocument/2006/math" xmlns:v="urn:schemas-microsoft-com:vml" xmlns:wp14="http://schemas.microsoft.com/office/word/2010/wordprocessingDrawing" xmlns:wp="http://schemas.openxmlformats.org/drawingml/2006/wordprocessingDrawing" xmlns:w10="urn:schemas-microsoft-com:office:word" xmlns:w="http://schemas.openxmlformats.org/wordprocessingml/2006/main" xmlns:w14="http://schemas.microsoft.com/office/word/2010/wordml" xmlns:w15="http://schemas.microsoft.com/office/word/2012/wordml" xmlns:w16cid="http://schemas.microsoft.com/office/word/2016/wordml/cid" xmlns:w16se="http://schemas.microsoft.com/office/word/2015/wordml/symex" xmlns:wpg="http://schemas.microsoft.com/office/word/2010/wordprocessingGroup" xmlns:wpi="http://schemas.microsoft.com/office/word/2010/wordprocessingInk" xmlns:wne="http://schemas.microsoft.com/office/word/2006/wordml" xmlns:wps="http://schemas.microsoft.com/office/word/2010/wordprocessingShape" mc:Ignorable="w14 w15 w16se w16cid wp14">
+<w:hdr xmlns:wpc="http://schemas.microsoft.com/office/word/2010/wordprocessingCanvas" xmlns:cx="http://schemas.microsoft.com/office/drawing/2014/chartex" xmlns:cx1="http://schemas.microsoft.com/office/drawing/2015/9/8/chartex" xmlns:cx2="http://schemas.microsoft.com/office/drawing/2015/10/21/chartex" xmlns:cx3="http://schemas.microsoft.com/office/drawing/2016/5/9/chartex" xmlns:cx4="http://schemas.microsoft.com/office/drawing/2016/5/10/chartex" xmlns:cx5="http://schemas.microsoft.com/office/drawing/2016/5/11/chartex" xmlns:cx6="http://schemas.microsoft.com/office/drawing/2016/5/12/chartex" xmlns:cx7="http://schemas.microsoft.com/office/drawing/2016/5/13/chartex" xmlns:cx8="http://schemas.microsoft.com/office/drawing/2016/5/14/chartex" xmlns:mc="http://schemas.openxmlformats.org/markup-compatibility/2006" xmlns:aink="http://schemas.microsoft.com/office/drawing/2016/ink" xmlns:am3d="http://schemas.microsoft.com/office/drawing/2017/model3d" xmlns:o="urn:schemas-microsoft-com:office:office" xmlns:r="http://schemas.openxmlformats.org/officeDocument/2006/relationships" xmlns:m="http://schemas.openxmlformats.org/officeDocument/2006/math" xmlns:v="urn:schemas-microsoft-com:vml" xmlns:wp14="http://schemas.microsoft.com/office/word/2010/wordprocessingDrawing" xmlns:wp="http://schemas.openxmlformats.org/drawingml/2006/wordprocessingDrawing" xmlns:w10="urn:schemas-microsoft-com:office:word" xmlns:w="http://schemas.openxmlformats.org/wordprocessingml/2006/main" xmlns:w14="http://schemas.microsoft.com/office/word/2010/wordml" xmlns:w15="http://schemas.microsoft.com/office/word/2012/wordml" xmlns:w16cex="http://schemas.microsoft.com/office/word/2018/wordml/cex" xmlns:w16cid="http://schemas.microsoft.com/office/word/2016/wordml/cid" xmlns:w16="http://schemas.microsoft.com/office/word/2018/wordml" xmlns:w16se="http://schemas.microsoft.com/office/word/2015/wordml/symex" xmlns:wpg="http://schemas.microsoft.com/office/word/2010/wordprocessingGroup" xmlns:wpi="http://schemas.microsoft.com/office/word/2010/wordprocessingInk" xmlns:wne="http://schemas.microsoft.com/office/word/2006/wordml" xmlns:wps="http://schemas.microsoft.com/office/word/2010/wordprocessingShape" mc:Ignorable="w14 w15 w16se w16cid w16 w16cex wp14">
   <w:p>
     <w:pPr>
       <w:pStyle w:val="Header"/>
@@ -2276,7 +3207,7 @@
 </file>
 
 <file path=word/header3.xml><?xml version="1.0" encoding="utf-8"?>
-<w:hdr xmlns:wpc="http://schemas.microsoft.com/office/word/2010/wordprocessingCanvas" xmlns:cx="http://schemas.microsoft.com/office/drawing/2014/chartex" xmlns:cx1="http://schemas.microsoft.com/office/drawing/2015/9/8/chartex" xmlns:cx2="http://schemas.microsoft.com/office/drawing/2015/10/21/chartex" xmlns:cx3="http://schemas.microsoft.com/office/drawing/2016/5/9/chartex" xmlns:cx4="http://schemas.microsoft.com/office/drawing/2016/5/10/chartex" xmlns:cx5="http://schemas.microsoft.com/office/drawing/2016/5/11/chartex" xmlns:cx6="http://schemas.microsoft.com/office/drawing/2016/5/12/chartex" xmlns:cx7="http://schemas.microsoft.com/office/drawing/2016/5/13/chartex" xmlns:cx8="http://schemas.microsoft.com/office/drawing/2016/5/14/chartex" xmlns:mc="http://schemas.openxmlformats.org/markup-compatibility/2006" xmlns:aink="http://schemas.microsoft.com/office/drawing/2016/ink" xmlns:am3d="http://schemas.microsoft.com/office/drawing/2017/model3d" xmlns:o="urn:schemas-microsoft-com:office:office" xmlns:r="http://schemas.openxmlformats.org/officeDocument/2006/relationships" xmlns:m="http://schemas.openxmlformats.org/officeDocument/2006/math" xmlns:v="urn:schemas-microsoft-com:vml" xmlns:wp14="http://schemas.microsoft.com/office/word/2010/wordprocessingDrawing" xmlns:wp="http://schemas.openxmlformats.org/drawingml/2006/wordprocessingDrawing" xmlns:w10="urn:schemas-microsoft-com:office:word" xmlns:w="http://schemas.openxmlformats.org/wordprocessingml/2006/main" xmlns:w14="http://schemas.microsoft.com/office/word/2010/wordml" xmlns:w15="http://schemas.microsoft.com/office/word/2012/wordml" xmlns:w16cid="http://schemas.microsoft.com/office/word/2016/wordml/cid" xmlns:w16se="http://schemas.microsoft.com/office/word/2015/wordml/symex" xmlns:wpg="http://schemas.microsoft.com/office/word/2010/wordprocessingGroup" xmlns:wpi="http://schemas.microsoft.com/office/word/2010/wordprocessingInk" xmlns:wne="http://schemas.microsoft.com/office/word/2006/wordml" xmlns:wps="http://schemas.microsoft.com/office/word/2010/wordprocessingShape" mc:Ignorable="w14 w15 w16se w16cid wp14">
+<w:hdr xmlns:wpc="http://schemas.microsoft.com/office/word/2010/wordprocessingCanvas" xmlns:cx="http://schemas.microsoft.com/office/drawing/2014/chartex" xmlns:cx1="http://schemas.microsoft.com/office/drawing/2015/9/8/chartex" xmlns:cx2="http://schemas.microsoft.com/office/drawing/2015/10/21/chartex" xmlns:cx3="http://schemas.microsoft.com/office/drawing/2016/5/9/chartex" xmlns:cx4="http://schemas.microsoft.com/office/drawing/2016/5/10/chartex" xmlns:cx5="http://schemas.microsoft.com/office/drawing/2016/5/11/chartex" xmlns:cx6="http://schemas.microsoft.com/office/drawing/2016/5/12/chartex" xmlns:cx7="http://schemas.microsoft.com/office/drawing/2016/5/13/chartex" xmlns:cx8="http://schemas.microsoft.com/office/drawing/2016/5/14/chartex" xmlns:mc="http://schemas.openxmlformats.org/markup-compatibility/2006" xmlns:aink="http://schemas.microsoft.com/office/drawing/2016/ink" xmlns:am3d="http://schemas.microsoft.com/office/drawing/2017/model3d" xmlns:o="urn:schemas-microsoft-com:office:office" xmlns:r="http://schemas.openxmlformats.org/officeDocument/2006/relationships" xmlns:m="http://schemas.openxmlformats.org/officeDocument/2006/math" xmlns:v="urn:schemas-microsoft-com:vml" xmlns:wp14="http://schemas.microsoft.com/office/word/2010/wordprocessingDrawing" xmlns:wp="http://schemas.openxmlformats.org/drawingml/2006/wordprocessingDrawing" xmlns:w10="urn:schemas-microsoft-com:office:word" xmlns:w="http://schemas.openxmlformats.org/wordprocessingml/2006/main" xmlns:w14="http://schemas.microsoft.com/office/word/2010/wordml" xmlns:w15="http://schemas.microsoft.com/office/word/2012/wordml" xmlns:w16cex="http://schemas.microsoft.com/office/word/2018/wordml/cex" xmlns:w16cid="http://schemas.microsoft.com/office/word/2016/wordml/cid" xmlns:w16="http://schemas.microsoft.com/office/word/2018/wordml" xmlns:w16se="http://schemas.microsoft.com/office/word/2015/wordml/symex" xmlns:wpg="http://schemas.microsoft.com/office/word/2010/wordprocessingGroup" xmlns:wpi="http://schemas.microsoft.com/office/word/2010/wordprocessingInk" xmlns:wne="http://schemas.microsoft.com/office/word/2006/wordml" xmlns:wps="http://schemas.microsoft.com/office/word/2010/wordprocessingShape" mc:Ignorable="w14 w15 w16se w16cid w16 w16cex wp14">
   <w:p>
     <w:pPr>
       <w:pStyle w:val="Header"/>
@@ -2286,7 +3217,7 @@
 </file>
 
 <file path=word/numbering.xml><?xml version="1.0" encoding="utf-8"?>
-<w:numbering xmlns:wpc="http://schemas.microsoft.com/office/word/2010/wordprocessingCanvas" xmlns:cx="http://schemas.microsoft.com/office/drawing/2014/chartex" xmlns:cx1="http://schemas.microsoft.com/office/drawing/2015/9/8/chartex" xmlns:cx2="http://schemas.microsoft.com/office/drawing/2015/10/21/chartex" xmlns:cx3="http://schemas.microsoft.com/office/drawing/2016/5/9/chartex" xmlns:cx4="http://schemas.microsoft.com/office/drawing/2016/5/10/chartex" xmlns:cx5="http://schemas.microsoft.com/office/drawing/2016/5/11/chartex" xmlns:cx6="http://schemas.microsoft.com/office/drawing/2016/5/12/chartex" xmlns:cx7="http://schemas.microsoft.com/office/drawing/2016/5/13/chartex" xmlns:cx8="http://schemas.microsoft.com/office/drawing/2016/5/14/chartex" xmlns:mc="http://schemas.openxmlformats.org/markup-compatibility/2006" xmlns:aink="http://schemas.microsoft.com/office/drawing/2016/ink" xmlns:am3d="http://schemas.microsoft.com/office/drawing/2017/model3d" xmlns:o="urn:schemas-microsoft-com:office:office" xmlns:r="http://schemas.openxmlformats.org/officeDocument/2006/relationships" xmlns:m="http://schemas.openxmlformats.org/officeDocument/2006/math" xmlns:v="urn:schemas-microsoft-com:vml" xmlns:wp14="http://schemas.microsoft.com/office/word/2010/wordprocessingDrawing" xmlns:wp="http://schemas.openxmlformats.org/drawingml/2006/wordprocessingDrawing" xmlns:w10="urn:schemas-microsoft-com:office:word" xmlns:w="http://schemas.openxmlformats.org/wordprocessingml/2006/main" xmlns:w14="http://schemas.microsoft.com/office/word/2010/wordml" xmlns:w15="http://schemas.microsoft.com/office/word/2012/wordml" xmlns:w16cid="http://schemas.microsoft.com/office/word/2016/wordml/cid" xmlns:w16se="http://schemas.microsoft.com/office/word/2015/wordml/symex" xmlns:wpg="http://schemas.microsoft.com/office/word/2010/wordprocessingGroup" xmlns:wpi="http://schemas.microsoft.com/office/word/2010/wordprocessingInk" xmlns:wne="http://schemas.microsoft.com/office/word/2006/wordml" xmlns:wps="http://schemas.microsoft.com/office/word/2010/wordprocessingShape" mc:Ignorable="w14 w15 w16se w16cid wp14">
+<w:numbering xmlns:wpc="http://schemas.microsoft.com/office/word/2010/wordprocessingCanvas" xmlns:cx="http://schemas.microsoft.com/office/drawing/2014/chartex" xmlns:cx1="http://schemas.microsoft.com/office/drawing/2015/9/8/chartex" xmlns:cx2="http://schemas.microsoft.com/office/drawing/2015/10/21/chartex" xmlns:cx3="http://schemas.microsoft.com/office/drawing/2016/5/9/chartex" xmlns:cx4="http://schemas.microsoft.com/office/drawing/2016/5/10/chartex" xmlns:cx5="http://schemas.microsoft.com/office/drawing/2016/5/11/chartex" xmlns:cx6="http://schemas.microsoft.com/office/drawing/2016/5/12/chartex" xmlns:cx7="http://schemas.microsoft.com/office/drawing/2016/5/13/chartex" xmlns:cx8="http://schemas.microsoft.com/office/drawing/2016/5/14/chartex" xmlns:mc="http://schemas.openxmlformats.org/markup-compatibility/2006" xmlns:aink="http://schemas.microsoft.com/office/drawing/2016/ink" xmlns:am3d="http://schemas.microsoft.com/office/drawing/2017/model3d" xmlns:o="urn:schemas-microsoft-com:office:office" xmlns:r="http://schemas.openxmlformats.org/officeDocument/2006/relationships" xmlns:m="http://schemas.openxmlformats.org/officeDocument/2006/math" xmlns:v="urn:schemas-microsoft-com:vml" xmlns:wp14="http://schemas.microsoft.com/office/word/2010/wordprocessingDrawing" xmlns:wp="http://schemas.openxmlformats.org/drawingml/2006/wordprocessingDrawing" xmlns:w10="urn:schemas-microsoft-com:office:word" xmlns:w="http://schemas.openxmlformats.org/wordprocessingml/2006/main" xmlns:w14="http://schemas.microsoft.com/office/word/2010/wordml" xmlns:w15="http://schemas.microsoft.com/office/word/2012/wordml" xmlns:w16cex="http://schemas.microsoft.com/office/word/2018/wordml/cex" xmlns:w16cid="http://schemas.microsoft.com/office/word/2016/wordml/cid" xmlns:w16="http://schemas.microsoft.com/office/word/2018/wordml" xmlns:w16se="http://schemas.microsoft.com/office/word/2015/wordml/symex" xmlns:wpg="http://schemas.microsoft.com/office/word/2010/wordprocessingGroup" xmlns:wpi="http://schemas.microsoft.com/office/word/2010/wordprocessingInk" xmlns:wne="http://schemas.microsoft.com/office/word/2006/wordml" xmlns:wps="http://schemas.microsoft.com/office/word/2010/wordprocessingShape" mc:Ignorable="w14 w15 w16se w16cid w16 w16cex wp14">
   <w:abstractNum w:abstractNumId="0" w15:restartNumberingAfterBreak="0">
     <w:nsid w:val="FFFFFF89"/>
     <w:multiLevelType w:val="singleLevel"/>
@@ -2674,6 +3605,119 @@
     </w:lvl>
   </w:abstractNum>
   <w:abstractNum w:abstractNumId="5" w15:restartNumberingAfterBreak="0">
+    <w:nsid w:val="0B34698F"/>
+    <w:multiLevelType w:val="hybridMultilevel"/>
+    <w:tmpl w:val="B84A8794"/>
+    <w:lvl w:ilvl="0" w:tplc="04090001">
+      <w:start w:val="1"/>
+      <w:numFmt w:val="bullet"/>
+      <w:lvlText w:val=""/>
+      <w:lvlJc w:val="left"/>
+      <w:pPr>
+        <w:ind w:left="720" w:hanging="360"/>
+      </w:pPr>
+      <w:rPr>
+        <w:rFonts w:ascii="Symbol" w:hAnsi="Symbol" w:hint="default"/>
+      </w:rPr>
+    </w:lvl>
+    <w:lvl w:ilvl="1" w:tplc="04090003" w:tentative="1">
+      <w:start w:val="1"/>
+      <w:numFmt w:val="bullet"/>
+      <w:lvlText w:val="o"/>
+      <w:lvlJc w:val="left"/>
+      <w:pPr>
+        <w:ind w:left="1440" w:hanging="360"/>
+      </w:pPr>
+      <w:rPr>
+        <w:rFonts w:ascii="Courier New" w:hAnsi="Courier New" w:cs="Courier New" w:hint="default"/>
+      </w:rPr>
+    </w:lvl>
+    <w:lvl w:ilvl="2" w:tplc="04090005" w:tentative="1">
+      <w:start w:val="1"/>
+      <w:numFmt w:val="bullet"/>
+      <w:lvlText w:val=""/>
+      <w:lvlJc w:val="left"/>
+      <w:pPr>
+        <w:ind w:left="2160" w:hanging="360"/>
+      </w:pPr>
+      <w:rPr>
+        <w:rFonts w:ascii="Wingdings" w:hAnsi="Wingdings" w:hint="default"/>
+      </w:rPr>
+    </w:lvl>
+    <w:lvl w:ilvl="3" w:tplc="04090001" w:tentative="1">
+      <w:start w:val="1"/>
+      <w:numFmt w:val="bullet"/>
+      <w:lvlText w:val=""/>
+      <w:lvlJc w:val="left"/>
+      <w:pPr>
+        <w:ind w:left="2880" w:hanging="360"/>
+      </w:pPr>
+      <w:rPr>
+        <w:rFonts w:ascii="Symbol" w:hAnsi="Symbol" w:hint="default"/>
+      </w:rPr>
+    </w:lvl>
+    <w:lvl w:ilvl="4" w:tplc="04090003" w:tentative="1">
+      <w:start w:val="1"/>
+      <w:numFmt w:val="bullet"/>
+      <w:lvlText w:val="o"/>
+      <w:lvlJc w:val="left"/>
+      <w:pPr>
+        <w:ind w:left="3600" w:hanging="360"/>
+      </w:pPr>
+      <w:rPr>
+        <w:rFonts w:ascii="Courier New" w:hAnsi="Courier New" w:cs="Courier New" w:hint="default"/>
+      </w:rPr>
+    </w:lvl>
+    <w:lvl w:ilvl="5" w:tplc="04090005" w:tentative="1">
+      <w:start w:val="1"/>
+      <w:numFmt w:val="bullet"/>
+      <w:lvlText w:val=""/>
+      <w:lvlJc w:val="left"/>
+      <w:pPr>
+        <w:ind w:left="4320" w:hanging="360"/>
+      </w:pPr>
+      <w:rPr>
+        <w:rFonts w:ascii="Wingdings" w:hAnsi="Wingdings" w:hint="default"/>
+      </w:rPr>
+    </w:lvl>
+    <w:lvl w:ilvl="6" w:tplc="04090001" w:tentative="1">
+      <w:start w:val="1"/>
+      <w:numFmt w:val="bullet"/>
+      <w:lvlText w:val=""/>
+      <w:lvlJc w:val="left"/>
+      <w:pPr>
+        <w:ind w:left="5040" w:hanging="360"/>
+      </w:pPr>
+      <w:rPr>
+        <w:rFonts w:ascii="Symbol" w:hAnsi="Symbol" w:hint="default"/>
+      </w:rPr>
+    </w:lvl>
+    <w:lvl w:ilvl="7" w:tplc="04090003" w:tentative="1">
+      <w:start w:val="1"/>
+      <w:numFmt w:val="bullet"/>
+      <w:lvlText w:val="o"/>
+      <w:lvlJc w:val="left"/>
+      <w:pPr>
+        <w:ind w:left="5760" w:hanging="360"/>
+      </w:pPr>
+      <w:rPr>
+        <w:rFonts w:ascii="Courier New" w:hAnsi="Courier New" w:cs="Courier New" w:hint="default"/>
+      </w:rPr>
+    </w:lvl>
+    <w:lvl w:ilvl="8" w:tplc="04090005" w:tentative="1">
+      <w:start w:val="1"/>
+      <w:numFmt w:val="bullet"/>
+      <w:lvlText w:val=""/>
+      <w:lvlJc w:val="left"/>
+      <w:pPr>
+        <w:ind w:left="6480" w:hanging="360"/>
+      </w:pPr>
+      <w:rPr>
+        <w:rFonts w:ascii="Wingdings" w:hAnsi="Wingdings" w:hint="default"/>
+      </w:rPr>
+    </w:lvl>
+  </w:abstractNum>
+  <w:abstractNum w:abstractNumId="6" w15:restartNumberingAfterBreak="0">
     <w:nsid w:val="0CD04155"/>
     <w:multiLevelType w:val="hybridMultilevel"/>
     <w:tmpl w:val="74F20C88"/>
@@ -2785,7 +3829,7 @@
       </w:rPr>
     </w:lvl>
   </w:abstractNum>
-  <w:abstractNum w:abstractNumId="6" w15:restartNumberingAfterBreak="0">
+  <w:abstractNum w:abstractNumId="7" w15:restartNumberingAfterBreak="0">
     <w:nsid w:val="13240AFC"/>
     <w:multiLevelType w:val="hybridMultilevel"/>
     <w:tmpl w:val="359CECB0"/>
@@ -2898,7 +3942,7 @@
       </w:rPr>
     </w:lvl>
   </w:abstractNum>
-  <w:abstractNum w:abstractNumId="7" w15:restartNumberingAfterBreak="0">
+  <w:abstractNum w:abstractNumId="8" w15:restartNumberingAfterBreak="0">
     <w:nsid w:val="1AE5697B"/>
     <w:multiLevelType w:val="hybridMultilevel"/>
     <w:tmpl w:val="0F72E3D4"/>
@@ -2987,7 +4031,7 @@
       </w:pPr>
     </w:lvl>
   </w:abstractNum>
-  <w:abstractNum w:abstractNumId="8" w15:restartNumberingAfterBreak="0">
+  <w:abstractNum w:abstractNumId="9" w15:restartNumberingAfterBreak="0">
     <w:nsid w:val="1EC76384"/>
     <w:multiLevelType w:val="hybridMultilevel"/>
     <w:tmpl w:val="15E0893C"/>
@@ -3100,7 +4144,7 @@
       </w:rPr>
     </w:lvl>
   </w:abstractNum>
-  <w:abstractNum w:abstractNumId="9" w15:restartNumberingAfterBreak="0">
+  <w:abstractNum w:abstractNumId="10" w15:restartNumberingAfterBreak="0">
     <w:nsid w:val="316D5A22"/>
     <w:multiLevelType w:val="multilevel"/>
     <w:tmpl w:val="1F14B29A"/>
@@ -3249,7 +4293,7 @@
       </w:rPr>
     </w:lvl>
   </w:abstractNum>
-  <w:abstractNum w:abstractNumId="10" w15:restartNumberingAfterBreak="0">
+  <w:abstractNum w:abstractNumId="11" w15:restartNumberingAfterBreak="0">
     <w:nsid w:val="32662758"/>
     <w:multiLevelType w:val="multilevel"/>
     <w:tmpl w:val="23AE2340"/>
@@ -3362,7 +4406,156 @@
       </w:rPr>
     </w:lvl>
   </w:abstractNum>
-  <w:abstractNum w:abstractNumId="11" w15:restartNumberingAfterBreak="0">
+  <w:abstractNum w:abstractNumId="12" w15:restartNumberingAfterBreak="0">
+    <w:nsid w:val="334D6004"/>
+    <w:multiLevelType w:val="multilevel"/>
+    <w:tmpl w:val="6980BC90"/>
+    <w:lvl w:ilvl="0">
+      <w:start w:val="1"/>
+      <w:numFmt w:val="bullet"/>
+      <w:lvlText w:val=""/>
+      <w:lvlJc w:val="left"/>
+      <w:pPr>
+        <w:tabs>
+          <w:tab w:val="num" w:pos="720"/>
+        </w:tabs>
+        <w:ind w:left="720" w:hanging="360"/>
+      </w:pPr>
+      <w:rPr>
+        <w:rFonts w:ascii="Symbol" w:hAnsi="Symbol" w:hint="default"/>
+        <w:sz w:val="20"/>
+      </w:rPr>
+    </w:lvl>
+    <w:lvl w:ilvl="1" w:tentative="1">
+      <w:start w:val="1"/>
+      <w:numFmt w:val="bullet"/>
+      <w:lvlText w:val="o"/>
+      <w:lvlJc w:val="left"/>
+      <w:pPr>
+        <w:tabs>
+          <w:tab w:val="num" w:pos="1440"/>
+        </w:tabs>
+        <w:ind w:left="1440" w:hanging="360"/>
+      </w:pPr>
+      <w:rPr>
+        <w:rFonts w:ascii="Courier New" w:hAnsi="Courier New" w:hint="default"/>
+        <w:sz w:val="20"/>
+      </w:rPr>
+    </w:lvl>
+    <w:lvl w:ilvl="2" w:tentative="1">
+      <w:start w:val="1"/>
+      <w:numFmt w:val="bullet"/>
+      <w:lvlText w:val=""/>
+      <w:lvlJc w:val="left"/>
+      <w:pPr>
+        <w:tabs>
+          <w:tab w:val="num" w:pos="2160"/>
+        </w:tabs>
+        <w:ind w:left="2160" w:hanging="360"/>
+      </w:pPr>
+      <w:rPr>
+        <w:rFonts w:ascii="Wingdings" w:hAnsi="Wingdings" w:hint="default"/>
+        <w:sz w:val="20"/>
+      </w:rPr>
+    </w:lvl>
+    <w:lvl w:ilvl="3" w:tentative="1">
+      <w:start w:val="1"/>
+      <w:numFmt w:val="bullet"/>
+      <w:lvlText w:val=""/>
+      <w:lvlJc w:val="left"/>
+      <w:pPr>
+        <w:tabs>
+          <w:tab w:val="num" w:pos="2880"/>
+        </w:tabs>
+        <w:ind w:left="2880" w:hanging="360"/>
+      </w:pPr>
+      <w:rPr>
+        <w:rFonts w:ascii="Wingdings" w:hAnsi="Wingdings" w:hint="default"/>
+        <w:sz w:val="20"/>
+      </w:rPr>
+    </w:lvl>
+    <w:lvl w:ilvl="4" w:tentative="1">
+      <w:start w:val="1"/>
+      <w:numFmt w:val="bullet"/>
+      <w:lvlText w:val=""/>
+      <w:lvlJc w:val="left"/>
+      <w:pPr>
+        <w:tabs>
+          <w:tab w:val="num" w:pos="3600"/>
+        </w:tabs>
+        <w:ind w:left="3600" w:hanging="360"/>
+      </w:pPr>
+      <w:rPr>
+        <w:rFonts w:ascii="Wingdings" w:hAnsi="Wingdings" w:hint="default"/>
+        <w:sz w:val="20"/>
+      </w:rPr>
+    </w:lvl>
+    <w:lvl w:ilvl="5" w:tentative="1">
+      <w:start w:val="1"/>
+      <w:numFmt w:val="bullet"/>
+      <w:lvlText w:val=""/>
+      <w:lvlJc w:val="left"/>
+      <w:pPr>
+        <w:tabs>
+          <w:tab w:val="num" w:pos="4320"/>
+        </w:tabs>
+        <w:ind w:left="4320" w:hanging="360"/>
+      </w:pPr>
+      <w:rPr>
+        <w:rFonts w:ascii="Wingdings" w:hAnsi="Wingdings" w:hint="default"/>
+        <w:sz w:val="20"/>
+      </w:rPr>
+    </w:lvl>
+    <w:lvl w:ilvl="6" w:tentative="1">
+      <w:start w:val="1"/>
+      <w:numFmt w:val="bullet"/>
+      <w:lvlText w:val=""/>
+      <w:lvlJc w:val="left"/>
+      <w:pPr>
+        <w:tabs>
+          <w:tab w:val="num" w:pos="5040"/>
+        </w:tabs>
+        <w:ind w:left="5040" w:hanging="360"/>
+      </w:pPr>
+      <w:rPr>
+        <w:rFonts w:ascii="Wingdings" w:hAnsi="Wingdings" w:hint="default"/>
+        <w:sz w:val="20"/>
+      </w:rPr>
+    </w:lvl>
+    <w:lvl w:ilvl="7" w:tentative="1">
+      <w:start w:val="1"/>
+      <w:numFmt w:val="bullet"/>
+      <w:lvlText w:val=""/>
+      <w:lvlJc w:val="left"/>
+      <w:pPr>
+        <w:tabs>
+          <w:tab w:val="num" w:pos="5760"/>
+        </w:tabs>
+        <w:ind w:left="5760" w:hanging="360"/>
+      </w:pPr>
+      <w:rPr>
+        <w:rFonts w:ascii="Wingdings" w:hAnsi="Wingdings" w:hint="default"/>
+        <w:sz w:val="20"/>
+      </w:rPr>
+    </w:lvl>
+    <w:lvl w:ilvl="8" w:tentative="1">
+      <w:start w:val="1"/>
+      <w:numFmt w:val="bullet"/>
+      <w:lvlText w:val=""/>
+      <w:lvlJc w:val="left"/>
+      <w:pPr>
+        <w:tabs>
+          <w:tab w:val="num" w:pos="6480"/>
+        </w:tabs>
+        <w:ind w:left="6480" w:hanging="360"/>
+      </w:pPr>
+      <w:rPr>
+        <w:rFonts w:ascii="Wingdings" w:hAnsi="Wingdings" w:hint="default"/>
+        <w:sz w:val="20"/>
+      </w:rPr>
+    </w:lvl>
+  </w:abstractNum>
+  <w:abstractNum w:abstractNumId="13" w15:restartNumberingAfterBreak="0">
     <w:nsid w:val="352632C8"/>
     <w:multiLevelType w:val="hybridMultilevel"/>
     <w:tmpl w:val="9DB0F5F6"/>
@@ -3448,7 +4641,7 @@
       </w:pPr>
     </w:lvl>
   </w:abstractNum>
-  <w:abstractNum w:abstractNumId="12" w15:restartNumberingAfterBreak="0">
+  <w:abstractNum w:abstractNumId="14" w15:restartNumberingAfterBreak="0">
     <w:nsid w:val="3C2225E6"/>
     <w:multiLevelType w:val="hybridMultilevel"/>
     <w:tmpl w:val="1AA6CFF2"/>
@@ -3534,7 +4727,7 @@
       </w:pPr>
     </w:lvl>
   </w:abstractNum>
-  <w:abstractNum w:abstractNumId="13" w15:restartNumberingAfterBreak="0">
+  <w:abstractNum w:abstractNumId="15" w15:restartNumberingAfterBreak="0">
     <w:nsid w:val="4B3C7B62"/>
     <w:multiLevelType w:val="hybridMultilevel"/>
     <w:tmpl w:val="D0B64FFA"/>
@@ -3647,7 +4840,7 @@
       </w:rPr>
     </w:lvl>
   </w:abstractNum>
-  <w:abstractNum w:abstractNumId="14" w15:restartNumberingAfterBreak="0">
+  <w:abstractNum w:abstractNumId="16" w15:restartNumberingAfterBreak="0">
     <w:nsid w:val="4DB26FB9"/>
     <w:multiLevelType w:val="hybridMultilevel"/>
     <w:tmpl w:val="CE56314E"/>
@@ -3733,7 +4926,7 @@
       </w:pPr>
     </w:lvl>
   </w:abstractNum>
-  <w:abstractNum w:abstractNumId="15" w15:restartNumberingAfterBreak="0">
+  <w:abstractNum w:abstractNumId="17" w15:restartNumberingAfterBreak="0">
     <w:nsid w:val="545763FA"/>
     <w:multiLevelType w:val="hybridMultilevel"/>
     <w:tmpl w:val="52B8EDF2"/>
@@ -3846,7 +5039,7 @@
       </w:rPr>
     </w:lvl>
   </w:abstractNum>
-  <w:abstractNum w:abstractNumId="16" w15:restartNumberingAfterBreak="0">
+  <w:abstractNum w:abstractNumId="18" w15:restartNumberingAfterBreak="0">
     <w:nsid w:val="5A315452"/>
     <w:multiLevelType w:val="hybridMultilevel"/>
     <w:tmpl w:val="23723A64"/>
@@ -3935,7 +5128,7 @@
       </w:pPr>
     </w:lvl>
   </w:abstractNum>
-  <w:abstractNum w:abstractNumId="17" w15:restartNumberingAfterBreak="0">
+  <w:abstractNum w:abstractNumId="19" w15:restartNumberingAfterBreak="0">
     <w:nsid w:val="6A4070EB"/>
     <w:multiLevelType w:val="hybridMultilevel"/>
     <w:tmpl w:val="61D226EA"/>
@@ -4024,7 +5217,7 @@
       </w:pPr>
     </w:lvl>
   </w:abstractNum>
-  <w:abstractNum w:abstractNumId="18" w15:restartNumberingAfterBreak="0">
+  <w:abstractNum w:abstractNumId="20" w15:restartNumberingAfterBreak="0">
     <w:nsid w:val="6B336021"/>
     <w:multiLevelType w:val="multilevel"/>
     <w:tmpl w:val="3974804C"/>
@@ -4173,7 +5366,7 @@
       </w:rPr>
     </w:lvl>
   </w:abstractNum>
-  <w:abstractNum w:abstractNumId="19" w15:restartNumberingAfterBreak="0">
+  <w:abstractNum w:abstractNumId="21" w15:restartNumberingAfterBreak="0">
     <w:nsid w:val="6EA04465"/>
     <w:multiLevelType w:val="hybridMultilevel"/>
     <w:tmpl w:val="6C3806E2"/>
@@ -4286,7 +5479,7 @@
       </w:rPr>
     </w:lvl>
   </w:abstractNum>
-  <w:abstractNum w:abstractNumId="20" w15:restartNumberingAfterBreak="0">
+  <w:abstractNum w:abstractNumId="22" w15:restartNumberingAfterBreak="0">
     <w:nsid w:val="73BB1991"/>
     <w:multiLevelType w:val="hybridMultilevel"/>
     <w:tmpl w:val="3D58C05E"/>
@@ -4400,7 +5593,7 @@
       </w:rPr>
     </w:lvl>
   </w:abstractNum>
-  <w:abstractNum w:abstractNumId="21" w15:restartNumberingAfterBreak="0">
+  <w:abstractNum w:abstractNumId="23" w15:restartNumberingAfterBreak="0">
     <w:nsid w:val="78337C56"/>
     <w:multiLevelType w:val="multilevel"/>
     <w:tmpl w:val="23AE2340"/>
@@ -4513,7 +5706,7 @@
       </w:rPr>
     </w:lvl>
   </w:abstractNum>
-  <w:abstractNum w:abstractNumId="22" w15:restartNumberingAfterBreak="0">
+  <w:abstractNum w:abstractNumId="24" w15:restartNumberingAfterBreak="0">
     <w:nsid w:val="795C0914"/>
     <w:multiLevelType w:val="multilevel"/>
     <w:tmpl w:val="DC3A327C"/>
@@ -4662,7 +5855,7 @@
       </w:rPr>
     </w:lvl>
   </w:abstractNum>
-  <w:abstractNum w:abstractNumId="23" w15:restartNumberingAfterBreak="0">
+  <w:abstractNum w:abstractNumId="25" w15:restartNumberingAfterBreak="0">
     <w:nsid w:val="7E21193F"/>
     <w:multiLevelType w:val="multilevel"/>
     <w:tmpl w:val="23AE2340"/>
@@ -4775,7 +5968,7 @@
       </w:rPr>
     </w:lvl>
   </w:abstractNum>
-  <w:abstractNum w:abstractNumId="24" w15:restartNumberingAfterBreak="0">
+  <w:abstractNum w:abstractNumId="26" w15:restartNumberingAfterBreak="0">
     <w:nsid w:val="7FB773C7"/>
     <w:multiLevelType w:val="hybridMultilevel"/>
     <w:tmpl w:val="C68A27AC"/>
@@ -4889,49 +6082,49 @@
     </w:lvl>
   </w:abstractNum>
   <w:num w:numId="1">
-    <w:abstractNumId w:val="10"/>
+    <w:abstractNumId w:val="11"/>
   </w:num>
   <w:num w:numId="2">
-    <w:abstractNumId w:val="22"/>
+    <w:abstractNumId w:val="24"/>
   </w:num>
   <w:num w:numId="3">
     <w:abstractNumId w:val="2"/>
   </w:num>
   <w:num w:numId="4">
+    <w:abstractNumId w:val="23"/>
+  </w:num>
+  <w:num w:numId="5">
+    <w:abstractNumId w:val="25"/>
+  </w:num>
+  <w:num w:numId="6">
+    <w:abstractNumId w:val="10"/>
+  </w:num>
+  <w:num w:numId="7">
+    <w:abstractNumId w:val="20"/>
+  </w:num>
+  <w:num w:numId="8">
+    <w:abstractNumId w:val="7"/>
+  </w:num>
+  <w:num w:numId="9">
     <w:abstractNumId w:val="21"/>
   </w:num>
-  <w:num w:numId="5">
-    <w:abstractNumId w:val="23"/>
+  <w:num w:numId="10">
+    <w:abstractNumId w:val="15"/>
   </w:num>
-  <w:num w:numId="6">
-    <w:abstractNumId w:val="9"/>
+  <w:num w:numId="11">
+    <w:abstractNumId w:val="8"/>
   </w:num>
-  <w:num w:numId="7">
-    <w:abstractNumId w:val="18"/>
-  </w:num>
-  <w:num w:numId="8">
-    <w:abstractNumId w:val="6"/>
-  </w:num>
-  <w:num w:numId="9">
+  <w:num w:numId="12">
     <w:abstractNumId w:val="19"/>
   </w:num>
-  <w:num w:numId="10">
+  <w:num w:numId="13">
+    <w:abstractNumId w:val="26"/>
+  </w:num>
+  <w:num w:numId="14">
     <w:abstractNumId w:val="13"/>
   </w:num>
-  <w:num w:numId="11">
-    <w:abstractNumId w:val="7"/>
-  </w:num>
-  <w:num w:numId="12">
-    <w:abstractNumId w:val="17"/>
-  </w:num>
-  <w:num w:numId="13">
-    <w:abstractNumId w:val="24"/>
-  </w:num>
-  <w:num w:numId="14">
-    <w:abstractNumId w:val="11"/>
-  </w:num>
   <w:num w:numId="15">
-    <w:abstractNumId w:val="20"/>
+    <w:abstractNumId w:val="22"/>
   </w:num>
   <w:num w:numId="16">
     <w:abstractNumId w:val="0"/>
@@ -4940,49 +6133,55 @@
     <w:abstractNumId w:val="4"/>
   </w:num>
   <w:num w:numId="18">
-    <w:abstractNumId w:val="20"/>
+    <w:abstractNumId w:val="22"/>
   </w:num>
   <w:num w:numId="19">
-    <w:abstractNumId w:val="20"/>
+    <w:abstractNumId w:val="22"/>
   </w:num>
   <w:num w:numId="20">
-    <w:abstractNumId w:val="20"/>
+    <w:abstractNumId w:val="22"/>
   </w:num>
   <w:num w:numId="21">
-    <w:abstractNumId w:val="20"/>
+    <w:abstractNumId w:val="22"/>
   </w:num>
   <w:num w:numId="22">
-    <w:abstractNumId w:val="20"/>
+    <w:abstractNumId w:val="22"/>
   </w:num>
   <w:num w:numId="23">
-    <w:abstractNumId w:val="12"/>
+    <w:abstractNumId w:val="14"/>
   </w:num>
   <w:num w:numId="24">
     <w:abstractNumId w:val="3"/>
   </w:num>
   <w:num w:numId="25">
-    <w:abstractNumId w:val="14"/>
+    <w:abstractNumId w:val="16"/>
   </w:num>
   <w:num w:numId="26">
-    <w:abstractNumId w:val="8"/>
+    <w:abstractNumId w:val="9"/>
   </w:num>
   <w:num w:numId="27">
-    <w:abstractNumId w:val="15"/>
+    <w:abstractNumId w:val="17"/>
   </w:num>
   <w:num w:numId="28">
     <w:abstractNumId w:val="1"/>
   </w:num>
   <w:num w:numId="29">
-    <w:abstractNumId w:val="16"/>
+    <w:abstractNumId w:val="18"/>
   </w:num>
   <w:num w:numId="30">
+    <w:abstractNumId w:val="6"/>
+  </w:num>
+  <w:num w:numId="31">
+    <w:abstractNumId w:val="12"/>
+  </w:num>
+  <w:num w:numId="32">
     <w:abstractNumId w:val="5"/>
   </w:num>
 </w:numbering>
 </file>
 
 <file path=word/styles.xml><?xml version="1.0" encoding="utf-8"?>
-<w:styles xmlns:mc="http://schemas.openxmlformats.org/markup-compatibility/2006" xmlns:r="http://schemas.openxmlformats.org/officeDocument/2006/relationships" xmlns:w="http://schemas.openxmlformats.org/wordprocessingml/2006/main" xmlns:w14="http://schemas.microsoft.com/office/word/2010/wordml" xmlns:w15="http://schemas.microsoft.com/office/word/2012/wordml" xmlns:w16cid="http://schemas.microsoft.com/office/word/2016/wordml/cid" xmlns:w16se="http://schemas.microsoft.com/office/word/2015/wordml/symex" mc:Ignorable="w14 w15 w16se w16cid">
+<w:styles xmlns:mc="http://schemas.openxmlformats.org/markup-compatibility/2006" xmlns:r="http://schemas.openxmlformats.org/officeDocument/2006/relationships" xmlns:w="http://schemas.openxmlformats.org/wordprocessingml/2006/main" xmlns:w14="http://schemas.microsoft.com/office/word/2010/wordml" xmlns:w15="http://schemas.microsoft.com/office/word/2012/wordml" xmlns:w16cex="http://schemas.microsoft.com/office/word/2018/wordml/cex" xmlns:w16cid="http://schemas.microsoft.com/office/word/2016/wordml/cid" xmlns:w16="http://schemas.microsoft.com/office/word/2018/wordml" xmlns:w16se="http://schemas.microsoft.com/office/word/2015/wordml/symex" mc:Ignorable="w14 w15 w16se w16cid w16 w16cex">
   <w:docDefaults>
     <w:rPrDefault>
       <w:rPr>
@@ -4995,7 +6194,7 @@
     </w:rPrDefault>
     <w:pPrDefault/>
   </w:docDefaults>
-  <w:latentStyles w:defLockedState="0" w:defUIPriority="99" w:defSemiHidden="0" w:defUnhideWhenUsed="0" w:defQFormat="0" w:count="375">
+  <w:latentStyles w:defLockedState="0" w:defUIPriority="99" w:defSemiHidden="0" w:defUnhideWhenUsed="0" w:defQFormat="0" w:count="376">
     <w:lsdException w:name="Normal" w:uiPriority="0" w:qFormat="1"/>
     <w:lsdException w:name="heading 1" w:uiPriority="0" w:qFormat="1"/>
     <w:lsdException w:name="heading 2" w:semiHidden="1" w:uiPriority="9" w:unhideWhenUsed="1" w:qFormat="1"/>
@@ -5371,6 +6570,7 @@
     <w:lsdException w:name="Smart Hyperlink" w:semiHidden="1" w:unhideWhenUsed="1"/>
     <w:lsdException w:name="Hashtag" w:semiHidden="1" w:unhideWhenUsed="1"/>
     <w:lsdException w:name="Unresolved Mention" w:semiHidden="1" w:unhideWhenUsed="1"/>
+    <w:lsdException w:name="Smart Link" w:semiHidden="1" w:unhideWhenUsed="1"/>
   </w:latentStyles>
   <w:style w:type="paragraph" w:default="1" w:styleId="Normal">
     <w:name w:val="Normal"/>
@@ -5989,6 +7189,93 @@
       <w:shd w:val="clear" w:color="auto" w:fill="F2F2F2" w:themeFill="background1" w:themeFillShade="F2"/>
     </w:rPr>
   </w:style>
+  <w:style w:type="table" w:styleId="TableGrid">
+    <w:name w:val="Table Grid"/>
+    <w:basedOn w:val="TableNormal"/>
+    <w:uiPriority w:val="59"/>
+    <w:rsid w:val="00FE2553"/>
+    <w:tblPr>
+      <w:tblBorders>
+        <w:top w:val="single" w:sz="4" w:space="0" w:color="auto"/>
+        <w:left w:val="single" w:sz="4" w:space="0" w:color="auto"/>
+        <w:bottom w:val="single" w:sz="4" w:space="0" w:color="auto"/>
+        <w:right w:val="single" w:sz="4" w:space="0" w:color="auto"/>
+        <w:insideH w:val="single" w:sz="4" w:space="0" w:color="auto"/>
+        <w:insideV w:val="single" w:sz="4" w:space="0" w:color="auto"/>
+      </w:tblBorders>
+    </w:tblPr>
+  </w:style>
+  <w:style w:type="character" w:customStyle="1" w:styleId="x">
+    <w:name w:val="x"/>
+    <w:basedOn w:val="DefaultParagraphFont"/>
+    <w:rsid w:val="00D14F27"/>
+  </w:style>
+  <w:style w:type="character" w:customStyle="1" w:styleId="pl-e">
+    <w:name w:val="pl-e"/>
+    <w:basedOn w:val="DefaultParagraphFont"/>
+    <w:rsid w:val="00D14F27"/>
+  </w:style>
+  <w:style w:type="character" w:styleId="UnresolvedMention">
+    <w:name w:val="Unresolved Mention"/>
+    <w:basedOn w:val="DefaultParagraphFont"/>
+    <w:uiPriority w:val="99"/>
+    <w:semiHidden/>
+    <w:unhideWhenUsed/>
+    <w:rsid w:val="00D14F27"/>
+    <w:rPr>
+      <w:color w:val="605E5C"/>
+      <w:shd w:val="clear" w:color="auto" w:fill="E1DFDD"/>
+    </w:rPr>
+  </w:style>
+  <w:style w:type="paragraph" w:styleId="HTMLPreformatted">
+    <w:name w:val="HTML Preformatted"/>
+    <w:basedOn w:val="Normal"/>
+    <w:link w:val="HTMLPreformattedChar"/>
+    <w:uiPriority w:val="99"/>
+    <w:semiHidden/>
+    <w:unhideWhenUsed/>
+    <w:rsid w:val="00B67A48"/>
+    <w:pPr>
+      <w:tabs>
+        <w:tab w:val="left" w:pos="916"/>
+        <w:tab w:val="left" w:pos="1832"/>
+        <w:tab w:val="left" w:pos="2748"/>
+        <w:tab w:val="left" w:pos="3664"/>
+        <w:tab w:val="left" w:pos="4580"/>
+        <w:tab w:val="left" w:pos="5496"/>
+        <w:tab w:val="left" w:pos="6412"/>
+        <w:tab w:val="left" w:pos="7328"/>
+        <w:tab w:val="left" w:pos="8244"/>
+        <w:tab w:val="left" w:pos="9160"/>
+        <w:tab w:val="left" w:pos="10076"/>
+        <w:tab w:val="left" w:pos="10992"/>
+        <w:tab w:val="left" w:pos="11908"/>
+        <w:tab w:val="left" w:pos="12824"/>
+        <w:tab w:val="left" w:pos="13740"/>
+        <w:tab w:val="left" w:pos="14656"/>
+      </w:tabs>
+    </w:pPr>
+    <w:rPr>
+      <w:rFonts w:ascii="Courier New" w:eastAsia="Times New Roman" w:hAnsi="Courier New" w:cs="Courier New"/>
+      <w:color w:val="auto"/>
+      <w:sz w:val="20"/>
+      <w:szCs w:val="20"/>
+    </w:rPr>
+  </w:style>
+  <w:style w:type="character" w:customStyle="1" w:styleId="HTMLPreformattedChar">
+    <w:name w:val="HTML Preformatted Char"/>
+    <w:basedOn w:val="DefaultParagraphFont"/>
+    <w:link w:val="HTMLPreformatted"/>
+    <w:uiPriority w:val="99"/>
+    <w:semiHidden/>
+    <w:rsid w:val="00B67A48"/>
+    <w:rPr>
+      <w:rFonts w:ascii="Courier New" w:eastAsia="Times New Roman" w:hAnsi="Courier New" w:cs="Courier New"/>
+      <w:color w:val="auto"/>
+      <w:sz w:val="20"/>
+      <w:szCs w:val="20"/>
+    </w:rPr>
+  </w:style>
 </w:styles>
 </file>
 

</xml_diff>